<commit_message>
fast 3 seiten schon
</commit_message>
<xml_diff>
--- a/documents/1794796+5848219_studienarbeit_struktur.docx
+++ b/documents/1794796+5848219_studienarbeit_struktur.docx
@@ -1256,7 +1256,7 @@
               <w:numId w:val="0"/>
             </w:numPr>
           </w:pPr>
-          <w:bookmarkStart w:id="0" w:name="_Toc103083683"/>
+          <w:bookmarkStart w:id="0" w:name="_Toc103156062"/>
           <w:r>
             <w:lastRenderedPageBreak/>
             <w:t>Abstract</w:t>
@@ -1265,7 +1265,55 @@
         </w:p>
         <w:p>
           <w:r>
-            <w:t>…</w:t>
+            <w:t xml:space="preserve">Der zwischen 2010 und 2015 aufgekommene Trend, dass immer mehr Menschen immer </w:t>
+          </w:r>
+          <w:r>
+            <w:t>häufiger</w:t>
+          </w:r>
+          <w:r>
+            <w:t xml:space="preserve"> auf den online Handel zurückgreifen, um sich zum Beispiel den Fahrtweg in die Stadt oder zum nächsten Laden zu sparen</w:t>
+          </w:r>
+          <w:r>
+            <w:t>, sei es der Gemütlichkeit oder Zeitersparnis wegen. Stattdessen klagen lokale Einzelhändler</w:t>
+          </w:r>
+          <w:r>
+            <w:t xml:space="preserve"> vermehrt über sinkende Besucherzahlen und sind gezwungen ihre Geschäftsmodelle zu überdenken </w:t>
+          </w:r>
+          <w:r>
+            <w:t>[</w:t>
+          </w:r>
+          <w:r>
+            <w:t xml:space="preserve">vgl. Heinemann </w:t>
+          </w:r>
+          <w:r>
+            <w:t>(</w:t>
+          </w:r>
+          <w:r>
+            <w:t>2016)</w:t>
+          </w:r>
+          <w:r>
+            <w:t>]</w:t>
+          </w:r>
+          <w:r>
+            <w:t>.</w:t>
+          </w:r>
+        </w:p>
+        <w:p>
+          <w:r>
+            <w:t xml:space="preserve">Eine der aus den Entwicklungen hervorgehenden Möglichkeiten für Einzelhändler wäre es zum Beispiel selbst einen Webshop aufzusetzen, um Kunden, die zum Onlinehandel tendieren nicht zu verlieren. Für diesen Schritt stellt sich die Frage, ob man auf bestehende Ressourcen oder Marktplätze wie Amazon oder </w:t>
+          </w:r>
+          <w:proofErr w:type="spellStart"/>
+          <w:r>
+            <w:t>Shopify</w:t>
+          </w:r>
+          <w:proofErr w:type="spellEnd"/>
+          <w:r>
+            <w:t xml:space="preserve"> zurückgreift oder die Entwicklung des Webshops selbst in die Hand nimmt, beziehungsweise einen Entwickler für diese beauftragt.</w:t>
+          </w:r>
+        </w:p>
+        <w:p>
+          <w:r>
+            <w:t>Die manuelle Entwicklung eines Webshops wird in der folgenden Studienarbeit durchgeführt und untersucht.</w:t>
           </w:r>
         </w:p>
         <w:p>
@@ -1352,7 +1400,7 @@
             </w:rPr>
             <w:fldChar w:fldCharType="separate"/>
           </w:r>
-          <w:hyperlink w:anchor="_Toc103083683" w:history="1">
+          <w:hyperlink w:anchor="_Toc103156062" w:history="1">
             <w:r>
               <w:rPr>
                 <w:rStyle w:val="Hyperlink"/>
@@ -1379,7 +1427,7 @@
                 <w:noProof/>
                 <w:webHidden/>
               </w:rPr>
-              <w:instrText xml:space="preserve"> PAGEREF _Toc103083683 \h </w:instrText>
+              <w:instrText xml:space="preserve"> PAGEREF _Toc103156062 \h </w:instrText>
             </w:r>
             <w:r>
               <w:rPr>
@@ -1426,7 +1474,7 @@
               <w:lang w:val="en-DE"/>
             </w:rPr>
           </w:pPr>
-          <w:hyperlink w:anchor="_Toc103083684" w:history="1">
+          <w:hyperlink w:anchor="_Toc103156063" w:history="1">
             <w:r>
               <w:rPr>
                 <w:rStyle w:val="Hyperlink"/>
@@ -1453,7 +1501,7 @@
                 <w:noProof/>
                 <w:webHidden/>
               </w:rPr>
-              <w:instrText xml:space="preserve"> PAGEREF _Toc103083684 \h </w:instrText>
+              <w:instrText xml:space="preserve"> PAGEREF _Toc103156063 \h </w:instrText>
             </w:r>
             <w:r>
               <w:rPr>
@@ -1500,7 +1548,7 @@
               <w:lang w:val="en-DE"/>
             </w:rPr>
           </w:pPr>
-          <w:hyperlink w:anchor="_Toc103083685" w:history="1">
+          <w:hyperlink w:anchor="_Toc103156064" w:history="1">
             <w:r>
               <w:rPr>
                 <w:rStyle w:val="Hyperlink"/>
@@ -1527,7 +1575,7 @@
                 <w:noProof/>
                 <w:webHidden/>
               </w:rPr>
-              <w:instrText xml:space="preserve"> PAGEREF _Toc103083685 \h </w:instrText>
+              <w:instrText xml:space="preserve"> PAGEREF _Toc103156064 \h </w:instrText>
             </w:r>
             <w:r>
               <w:rPr>
@@ -1574,7 +1622,7 @@
               <w:lang w:val="en-DE"/>
             </w:rPr>
           </w:pPr>
-          <w:hyperlink w:anchor="_Toc103083686" w:history="1">
+          <w:hyperlink w:anchor="_Toc103156065" w:history="1">
             <w:r>
               <w:rPr>
                 <w:rStyle w:val="Hyperlink"/>
@@ -1601,7 +1649,7 @@
                 <w:noProof/>
                 <w:webHidden/>
               </w:rPr>
-              <w:instrText xml:space="preserve"> PAGEREF _Toc103083686 \h </w:instrText>
+              <w:instrText xml:space="preserve"> PAGEREF _Toc103156065 \h </w:instrText>
             </w:r>
             <w:r>
               <w:rPr>
@@ -1649,7 +1697,7 @@
               <w:lang w:val="en-DE"/>
             </w:rPr>
           </w:pPr>
-          <w:hyperlink w:anchor="_Toc103083687" w:history="1">
+          <w:hyperlink w:anchor="_Toc103156066" w:history="1">
             <w:r>
               <w:rPr>
                 <w:rStyle w:val="Hyperlink"/>
@@ -1695,7 +1743,7 @@
                 <w:noProof/>
                 <w:webHidden/>
               </w:rPr>
-              <w:instrText xml:space="preserve"> PAGEREF _Toc103083687 \h </w:instrText>
+              <w:instrText xml:space="preserve"> PAGEREF _Toc103156066 \h </w:instrText>
             </w:r>
             <w:r>
               <w:rPr>
@@ -1743,7 +1791,7 @@
               <w:lang w:val="en-DE"/>
             </w:rPr>
           </w:pPr>
-          <w:hyperlink w:anchor="_Toc103083688" w:history="1">
+          <w:hyperlink w:anchor="_Toc103156067" w:history="1">
             <w:r>
               <w:rPr>
                 <w:rStyle w:val="Hyperlink"/>
@@ -1768,6 +1816,100 @@
                 <w:rStyle w:val="Hyperlink"/>
                 <w:noProof/>
               </w:rPr>
+              <w:t>Herausforderung</w:t>
+            </w:r>
+            <w:r>
+              <w:rPr>
+                <w:noProof/>
+                <w:webHidden/>
+              </w:rPr>
+              <w:tab/>
+            </w:r>
+            <w:r>
+              <w:rPr>
+                <w:noProof/>
+                <w:webHidden/>
+              </w:rPr>
+              <w:fldChar w:fldCharType="begin"/>
+            </w:r>
+            <w:r>
+              <w:rPr>
+                <w:noProof/>
+                <w:webHidden/>
+              </w:rPr>
+              <w:instrText xml:space="preserve"> PAGEREF _Toc103156067 \h </w:instrText>
+            </w:r>
+            <w:r>
+              <w:rPr>
+                <w:noProof/>
+                <w:webHidden/>
+              </w:rPr>
+            </w:r>
+            <w:r>
+              <w:rPr>
+                <w:noProof/>
+                <w:webHidden/>
+              </w:rPr>
+              <w:fldChar w:fldCharType="separate"/>
+            </w:r>
+            <w:r>
+              <w:rPr>
+                <w:noProof/>
+                <w:webHidden/>
+              </w:rPr>
+              <w:t>1</w:t>
+            </w:r>
+            <w:r>
+              <w:rPr>
+                <w:noProof/>
+                <w:webHidden/>
+              </w:rPr>
+              <w:fldChar w:fldCharType="end"/>
+            </w:r>
+          </w:hyperlink>
+        </w:p>
+        <w:p>
+          <w:pPr>
+            <w:pStyle w:val="TOC2"/>
+            <w:tabs>
+              <w:tab w:val="left" w:pos="960"/>
+              <w:tab w:val="right" w:leader="dot" w:pos="9010"/>
+            </w:tabs>
+            <w:rPr>
+              <w:rFonts w:eastAsiaTheme="minorEastAsia" w:cstheme="minorBidi"/>
+              <w:b w:val="0"/>
+              <w:bCs w:val="0"/>
+              <w:noProof/>
+              <w:sz w:val="24"/>
+              <w:szCs w:val="24"/>
+              <w:lang w:val="en-DE"/>
+            </w:rPr>
+          </w:pPr>
+          <w:hyperlink w:anchor="_Toc103156068" w:history="1">
+            <w:r>
+              <w:rPr>
+                <w:rStyle w:val="Hyperlink"/>
+                <w:noProof/>
+              </w:rPr>
+              <w:t>1.2</w:t>
+            </w:r>
+            <w:r>
+              <w:rPr>
+                <w:rFonts w:eastAsiaTheme="minorEastAsia" w:cstheme="minorBidi"/>
+                <w:b w:val="0"/>
+                <w:bCs w:val="0"/>
+                <w:noProof/>
+                <w:sz w:val="24"/>
+                <w:szCs w:val="24"/>
+                <w:lang w:val="en-DE"/>
+              </w:rPr>
+              <w:tab/>
+            </w:r>
+            <w:r>
+              <w:rPr>
+                <w:rStyle w:val="Hyperlink"/>
+                <w:noProof/>
+              </w:rPr>
               <w:t>Aufgabenstellung</w:t>
             </w:r>
             <w:r>
@@ -1789,7 +1931,7 @@
                 <w:noProof/>
                 <w:webHidden/>
               </w:rPr>
-              <w:instrText xml:space="preserve"> PAGEREF _Toc103083688 \h </w:instrText>
+              <w:instrText xml:space="preserve"> PAGEREF _Toc103156068 \h </w:instrText>
             </w:r>
             <w:r>
               <w:rPr>
@@ -1837,7 +1979,7 @@
               <w:lang w:val="en-DE"/>
             </w:rPr>
           </w:pPr>
-          <w:hyperlink w:anchor="_Toc103083689" w:history="1">
+          <w:hyperlink w:anchor="_Toc103156069" w:history="1">
             <w:r>
               <w:rPr>
                 <w:rStyle w:val="Hyperlink"/>
@@ -1883,7 +2025,7 @@
                 <w:noProof/>
                 <w:webHidden/>
               </w:rPr>
-              <w:instrText xml:space="preserve"> PAGEREF _Toc103083689 \h </w:instrText>
+              <w:instrText xml:space="preserve"> PAGEREF _Toc103156069 \h </w:instrText>
             </w:r>
             <w:r>
               <w:rPr>
@@ -1903,7 +2045,7 @@
                 <w:noProof/>
                 <w:webHidden/>
               </w:rPr>
-              <w:t>1</w:t>
+              <w:t>2</w:t>
             </w:r>
             <w:r>
               <w:rPr>
@@ -1931,7 +2073,7 @@
               <w:lang w:val="en-DE"/>
             </w:rPr>
           </w:pPr>
-          <w:hyperlink w:anchor="_Toc103083690" w:history="1">
+          <w:hyperlink w:anchor="_Toc103156070" w:history="1">
             <w:r>
               <w:rPr>
                 <w:rStyle w:val="Hyperlink"/>
@@ -1977,7 +2119,7 @@
                 <w:noProof/>
                 <w:webHidden/>
               </w:rPr>
-              <w:instrText xml:space="preserve"> PAGEREF _Toc103083690 \h </w:instrText>
+              <w:instrText xml:space="preserve"> PAGEREF _Toc103156070 \h </w:instrText>
             </w:r>
             <w:r>
               <w:rPr>
@@ -1997,7 +2139,7 @@
                 <w:noProof/>
                 <w:webHidden/>
               </w:rPr>
-              <w:t>1</w:t>
+              <w:t>2</w:t>
             </w:r>
             <w:r>
               <w:rPr>
@@ -2025,7 +2167,7 @@
               <w:lang w:val="en-DE"/>
             </w:rPr>
           </w:pPr>
-          <w:hyperlink w:anchor="_Toc103083691" w:history="1">
+          <w:hyperlink w:anchor="_Toc103156071" w:history="1">
             <w:r>
               <w:rPr>
                 <w:rStyle w:val="Hyperlink"/>
@@ -2071,7 +2213,7 @@
                 <w:noProof/>
                 <w:webHidden/>
               </w:rPr>
-              <w:instrText xml:space="preserve"> PAGEREF _Toc103083691 \h </w:instrText>
+              <w:instrText xml:space="preserve"> PAGEREF _Toc103156071 \h </w:instrText>
             </w:r>
             <w:r>
               <w:rPr>
@@ -2091,7 +2233,7 @@
                 <w:noProof/>
                 <w:webHidden/>
               </w:rPr>
-              <w:t>1</w:t>
+              <w:t>2</w:t>
             </w:r>
             <w:r>
               <w:rPr>
@@ -2119,7 +2261,7 @@
               <w:lang w:val="en-DE"/>
             </w:rPr>
           </w:pPr>
-          <w:hyperlink w:anchor="_Toc103083692" w:history="1">
+          <w:hyperlink w:anchor="_Toc103156072" w:history="1">
             <w:r>
               <w:rPr>
                 <w:rStyle w:val="Hyperlink"/>
@@ -2165,7 +2307,7 @@
                 <w:noProof/>
                 <w:webHidden/>
               </w:rPr>
-              <w:instrText xml:space="preserve"> PAGEREF _Toc103083692 \h </w:instrText>
+              <w:instrText xml:space="preserve"> PAGEREF _Toc103156072 \h </w:instrText>
             </w:r>
             <w:r>
               <w:rPr>
@@ -2185,7 +2327,7 @@
                 <w:noProof/>
                 <w:webHidden/>
               </w:rPr>
-              <w:t>1</w:t>
+              <w:t>2</w:t>
             </w:r>
             <w:r>
               <w:rPr>
@@ -2213,7 +2355,7 @@
               <w:lang w:val="en-DE"/>
             </w:rPr>
           </w:pPr>
-          <w:hyperlink w:anchor="_Toc103083693" w:history="1">
+          <w:hyperlink w:anchor="_Toc103156073" w:history="1">
             <w:r>
               <w:rPr>
                 <w:rStyle w:val="Hyperlink"/>
@@ -2259,7 +2401,7 @@
                 <w:noProof/>
                 <w:webHidden/>
               </w:rPr>
-              <w:instrText xml:space="preserve"> PAGEREF _Toc103083693 \h </w:instrText>
+              <w:instrText xml:space="preserve"> PAGEREF _Toc103156073 \h </w:instrText>
             </w:r>
             <w:r>
               <w:rPr>
@@ -2279,7 +2421,7 @@
                 <w:noProof/>
                 <w:webHidden/>
               </w:rPr>
-              <w:t>1</w:t>
+              <w:t>3</w:t>
             </w:r>
             <w:r>
               <w:rPr>
@@ -2307,7 +2449,7 @@
               <w:lang w:val="en-DE"/>
             </w:rPr>
           </w:pPr>
-          <w:hyperlink w:anchor="_Toc103083694" w:history="1">
+          <w:hyperlink w:anchor="_Toc103156074" w:history="1">
             <w:r>
               <w:rPr>
                 <w:rStyle w:val="Hyperlink"/>
@@ -2353,7 +2495,7 @@
                 <w:noProof/>
                 <w:webHidden/>
               </w:rPr>
-              <w:instrText xml:space="preserve"> PAGEREF _Toc103083694 \h </w:instrText>
+              <w:instrText xml:space="preserve"> PAGEREF _Toc103156074 \h </w:instrText>
             </w:r>
             <w:r>
               <w:rPr>
@@ -2373,7 +2515,7 @@
                 <w:noProof/>
                 <w:webHidden/>
               </w:rPr>
-              <w:t>1</w:t>
+              <w:t>3</w:t>
             </w:r>
             <w:r>
               <w:rPr>
@@ -2401,7 +2543,7 @@
               <w:lang w:val="en-DE"/>
             </w:rPr>
           </w:pPr>
-          <w:hyperlink w:anchor="_Toc103083695" w:history="1">
+          <w:hyperlink w:anchor="_Toc103156075" w:history="1">
             <w:r>
               <w:rPr>
                 <w:rStyle w:val="Hyperlink"/>
@@ -2447,7 +2589,7 @@
                 <w:noProof/>
                 <w:webHidden/>
               </w:rPr>
-              <w:instrText xml:space="preserve"> PAGEREF _Toc103083695 \h </w:instrText>
+              <w:instrText xml:space="preserve"> PAGEREF _Toc103156075 \h </w:instrText>
             </w:r>
             <w:r>
               <w:rPr>
@@ -2467,7 +2609,7 @@
                 <w:noProof/>
                 <w:webHidden/>
               </w:rPr>
-              <w:t>1</w:t>
+              <w:t>3</w:t>
             </w:r>
             <w:r>
               <w:rPr>
@@ -2495,7 +2637,7 @@
               <w:lang w:val="en-DE"/>
             </w:rPr>
           </w:pPr>
-          <w:hyperlink w:anchor="_Toc103083696" w:history="1">
+          <w:hyperlink w:anchor="_Toc103156076" w:history="1">
             <w:r>
               <w:rPr>
                 <w:rStyle w:val="Hyperlink"/>
@@ -2541,7 +2683,7 @@
                 <w:noProof/>
                 <w:webHidden/>
               </w:rPr>
-              <w:instrText xml:space="preserve"> PAGEREF _Toc103083696 \h </w:instrText>
+              <w:instrText xml:space="preserve"> PAGEREF _Toc103156076 \h </w:instrText>
             </w:r>
             <w:r>
               <w:rPr>
@@ -2561,7 +2703,7 @@
                 <w:noProof/>
                 <w:webHidden/>
               </w:rPr>
-              <w:t>1</w:t>
+              <w:t>3</w:t>
             </w:r>
             <w:r>
               <w:rPr>
@@ -2589,7 +2731,7 @@
               <w:lang w:val="en-DE"/>
             </w:rPr>
           </w:pPr>
-          <w:hyperlink w:anchor="_Toc103083697" w:history="1">
+          <w:hyperlink w:anchor="_Toc103156077" w:history="1">
             <w:r>
               <w:rPr>
                 <w:rStyle w:val="Hyperlink"/>
@@ -2635,7 +2777,7 @@
                 <w:noProof/>
                 <w:webHidden/>
               </w:rPr>
-              <w:instrText xml:space="preserve"> PAGEREF _Toc103083697 \h </w:instrText>
+              <w:instrText xml:space="preserve"> PAGEREF _Toc103156077 \h </w:instrText>
             </w:r>
             <w:r>
               <w:rPr>
@@ -2655,7 +2797,7 @@
                 <w:noProof/>
                 <w:webHidden/>
               </w:rPr>
-              <w:t>1</w:t>
+              <w:t>3</w:t>
             </w:r>
             <w:r>
               <w:rPr>
@@ -2683,7 +2825,7 @@
               <w:lang w:val="en-DE"/>
             </w:rPr>
           </w:pPr>
-          <w:hyperlink w:anchor="_Toc103083698" w:history="1">
+          <w:hyperlink w:anchor="_Toc103156078" w:history="1">
             <w:r>
               <w:rPr>
                 <w:rStyle w:val="Hyperlink"/>
@@ -2729,7 +2871,7 @@
                 <w:noProof/>
                 <w:webHidden/>
               </w:rPr>
-              <w:instrText xml:space="preserve"> PAGEREF _Toc103083698 \h </w:instrText>
+              <w:instrText xml:space="preserve"> PAGEREF _Toc103156078 \h </w:instrText>
             </w:r>
             <w:r>
               <w:rPr>
@@ -2749,7 +2891,7 @@
                 <w:noProof/>
                 <w:webHidden/>
               </w:rPr>
-              <w:t>2</w:t>
+              <w:t>4</w:t>
             </w:r>
             <w:r>
               <w:rPr>
@@ -2777,7 +2919,7 @@
               <w:lang w:val="en-DE"/>
             </w:rPr>
           </w:pPr>
-          <w:hyperlink w:anchor="_Toc103083699" w:history="1">
+          <w:hyperlink w:anchor="_Toc103156079" w:history="1">
             <w:r>
               <w:rPr>
                 <w:rStyle w:val="Hyperlink"/>
@@ -2823,7 +2965,7 @@
                 <w:noProof/>
                 <w:webHidden/>
               </w:rPr>
-              <w:instrText xml:space="preserve"> PAGEREF _Toc103083699 \h </w:instrText>
+              <w:instrText xml:space="preserve"> PAGEREF _Toc103156079 \h </w:instrText>
             </w:r>
             <w:r>
               <w:rPr>
@@ -2843,7 +2985,7 @@
                 <w:noProof/>
                 <w:webHidden/>
               </w:rPr>
-              <w:t>2</w:t>
+              <w:t>4</w:t>
             </w:r>
             <w:r>
               <w:rPr>
@@ -2871,7 +3013,7 @@
               <w:lang w:val="en-DE"/>
             </w:rPr>
           </w:pPr>
-          <w:hyperlink w:anchor="_Toc103083700" w:history="1">
+          <w:hyperlink w:anchor="_Toc103156080" w:history="1">
             <w:r>
               <w:rPr>
                 <w:rStyle w:val="Hyperlink"/>
@@ -2917,7 +3059,7 @@
                 <w:noProof/>
                 <w:webHidden/>
               </w:rPr>
-              <w:instrText xml:space="preserve"> PAGEREF _Toc103083700 \h </w:instrText>
+              <w:instrText xml:space="preserve"> PAGEREF _Toc103156080 \h </w:instrText>
             </w:r>
             <w:r>
               <w:rPr>
@@ -2937,7 +3079,7 @@
                 <w:noProof/>
                 <w:webHidden/>
               </w:rPr>
-              <w:t>2</w:t>
+              <w:t>5</w:t>
             </w:r>
             <w:r>
               <w:rPr>
@@ -2965,7 +3107,7 @@
               <w:lang w:val="en-DE"/>
             </w:rPr>
           </w:pPr>
-          <w:hyperlink w:anchor="_Toc103083701" w:history="1">
+          <w:hyperlink w:anchor="_Toc103156081" w:history="1">
             <w:r>
               <w:rPr>
                 <w:rStyle w:val="Hyperlink"/>
@@ -3011,7 +3153,7 @@
                 <w:noProof/>
                 <w:webHidden/>
               </w:rPr>
-              <w:instrText xml:space="preserve"> PAGEREF _Toc103083701 \h </w:instrText>
+              <w:instrText xml:space="preserve"> PAGEREF _Toc103156081 \h </w:instrText>
             </w:r>
             <w:r>
               <w:rPr>
@@ -3031,7 +3173,7 @@
                 <w:noProof/>
                 <w:webHidden/>
               </w:rPr>
-              <w:t>2</w:t>
+              <w:t>6</w:t>
             </w:r>
             <w:r>
               <w:rPr>
@@ -3072,7 +3214,7 @@
         </w:numPr>
         <w:ind w:left="432" w:hanging="432"/>
       </w:pPr>
-      <w:bookmarkStart w:id="1" w:name="_Toc103083684"/>
+      <w:bookmarkStart w:id="1" w:name="_Toc103156063"/>
       <w:r>
         <w:lastRenderedPageBreak/>
         <w:t>Abbildungsverzeichnis</w:t>
@@ -3093,7 +3235,7 @@
         </w:numPr>
         <w:ind w:left="432" w:hanging="432"/>
       </w:pPr>
-      <w:bookmarkStart w:id="2" w:name="_Toc103083685"/>
+      <w:bookmarkStart w:id="2" w:name="_Toc103156064"/>
       <w:r>
         <w:t>Abkürzungsverzeichnis</w:t>
       </w:r>
@@ -3160,7 +3302,7 @@
           <w:numId w:val="0"/>
         </w:numPr>
       </w:pPr>
-      <w:bookmarkStart w:id="3" w:name="_Toc103083686"/>
+      <w:bookmarkStart w:id="3" w:name="_Toc103156065"/>
       <w:r>
         <w:lastRenderedPageBreak/>
         <w:t>Ehrenwörtliche Erklärung</w:t>
@@ -3731,7 +3873,7 @@
       <w:pPr>
         <w:pStyle w:val="Heading1"/>
       </w:pPr>
-      <w:bookmarkStart w:id="4" w:name="_Toc103083687"/>
+      <w:bookmarkStart w:id="4" w:name="_Toc103156066"/>
       <w:r>
         <w:t>Einleitung</w:t>
       </w:r>
@@ -3749,11 +3891,38 @@
       <w:pPr>
         <w:pStyle w:val="Heading2"/>
       </w:pPr>
-      <w:bookmarkStart w:id="5" w:name="_Toc103083688"/>
+      <w:bookmarkStart w:id="5" w:name="_Toc103156067"/>
+      <w:r>
+        <w:t>Herausforderung</w:t>
+      </w:r>
+      <w:bookmarkEnd w:id="5"/>
+    </w:p>
+    <w:p>
+      <w:r>
+        <w:t xml:space="preserve">In den letzten Jahren zeichnete sich der Trend ab, dass die Menschen immer häufiger auf den Onlinehandel, statt den lokalen Einzelhandel zurückgreifen </w:t>
+      </w:r>
+      <w:r>
+        <w:t>[vgl. Heinemann (2016)].</w:t>
+      </w:r>
+      <w:r>
+        <w:t xml:space="preserve"> Um dieser Entwicklung entgegenzuwirken, sollten auch kleine Einzelhändler in Erwägung ziehen, eine online Präsenz in Form </w:t>
+      </w:r>
+      <w:r>
+        <w:t>eines Webshops</w:t>
+      </w:r>
+      <w:r>
+        <w:t xml:space="preserve"> aufzubauen.</w:t>
+      </w:r>
+    </w:p>
+    <w:p>
+      <w:pPr>
+        <w:pStyle w:val="Heading2"/>
+      </w:pPr>
+      <w:bookmarkStart w:id="6" w:name="_Toc103156068"/>
       <w:r>
         <w:t>Aufgabenstellung</w:t>
       </w:r>
-      <w:bookmarkEnd w:id="5"/>
+      <w:bookmarkEnd w:id="6"/>
     </w:p>
     <w:p>
       <w:r>
@@ -3800,77 +3969,206 @@
       <w:pPr>
         <w:pStyle w:val="Heading1"/>
       </w:pPr>
-      <w:bookmarkStart w:id="6" w:name="_Toc103083689"/>
+      <w:bookmarkStart w:id="7" w:name="_Toc103156069"/>
       <w:r>
         <w:lastRenderedPageBreak/>
         <w:t>Theoretische Grundlagen</w:t>
       </w:r>
-      <w:bookmarkEnd w:id="6"/>
+      <w:bookmarkEnd w:id="7"/>
+    </w:p>
+    <w:p>
+      <w:r>
+        <w:t>Das folgende Kapitel dient der Formulierung der Grundlagen des zu erstellenden Webshops. Diese wurden in drei Unterpunkte aufgeteilt:</w:t>
+      </w:r>
+    </w:p>
+    <w:p>
+      <w:pPr>
+        <w:pStyle w:val="ListParagraph"/>
+        <w:numPr>
+          <w:ilvl w:val="0"/>
+          <w:numId w:val="4"/>
+        </w:numPr>
+      </w:pPr>
+      <w:r>
+        <w:t>Konzeptionierung, z.B. das Festlegen der Komponenten und Anforderungen</w:t>
+      </w:r>
+    </w:p>
+    <w:p>
+      <w:pPr>
+        <w:pStyle w:val="ListParagraph"/>
+        <w:numPr>
+          <w:ilvl w:val="0"/>
+          <w:numId w:val="4"/>
+        </w:numPr>
+      </w:pPr>
+      <w:r>
+        <w:t>Auswahl des Frameworks</w:t>
+      </w:r>
+      <w:r>
+        <w:t xml:space="preserve"> für die Webseite</w:t>
+      </w:r>
+    </w:p>
+    <w:p>
+      <w:pPr>
+        <w:pStyle w:val="ListParagraph"/>
+        <w:numPr>
+          <w:ilvl w:val="0"/>
+          <w:numId w:val="4"/>
+        </w:numPr>
+      </w:pPr>
+      <w:r>
+        <w:t>Auswahl einer Datenbank</w:t>
+      </w:r>
+      <w:r>
+        <w:t xml:space="preserve"> zum Speichern von Produkten, Nutzerdaten, etc.</w:t>
+      </w:r>
+    </w:p>
+    <w:p>
+      <w:r>
+        <w:t>Auf die</w:t>
+      </w:r>
+      <w:r>
+        <w:t>se vordefinierten Punkte wird nachfolgend genauer eingegangen, um die Entscheidungsprozesse verständlich zu machen.</w:t>
+      </w:r>
     </w:p>
     <w:p>
       <w:pPr>
         <w:pStyle w:val="Heading2"/>
       </w:pPr>
-      <w:bookmarkStart w:id="7" w:name="_Toc103083690"/>
+      <w:bookmarkStart w:id="8" w:name="_Toc103156070"/>
       <w:r>
         <w:t>Konzeptionierung</w:t>
       </w:r>
-      <w:bookmarkEnd w:id="7"/>
+      <w:bookmarkEnd w:id="8"/>
     </w:p>
     <w:p>
       <w:r>
-        <w:t>…</w:t>
+        <w:t>Der erste Schritt ist die grundlegende Konzeptionierung der Anforderungen und Komponenten für den Webshop.</w:t>
+      </w:r>
+    </w:p>
+    <w:p>
+      <w:r>
+        <w:t xml:space="preserve">Die Anforderungen wurden vom </w:t>
+      </w:r>
+      <w:proofErr w:type="spellStart"/>
+      <w:r>
+        <w:t>Product</w:t>
+      </w:r>
+      <w:proofErr w:type="spellEnd"/>
+      <w:r>
+        <w:t xml:space="preserve"> </w:t>
+      </w:r>
+      <w:proofErr w:type="spellStart"/>
+      <w:r>
+        <w:t>Owner</w:t>
+      </w:r>
+      <w:proofErr w:type="spellEnd"/>
+      <w:r>
+        <w:t xml:space="preserve"> im initialen Meeting wie folgt formuliert:</w:t>
+      </w:r>
+    </w:p>
+    <w:p>
+      <w:r>
+        <w:t>Der Webshop soll über die typischen Funktionen bekannter Onlinemarktplätze verfügen. Benutzende sollen die verfügbaren Waren einsehen können, zu einem Warenkorb hinzufügen und bestellen können. Darüber hinaus soll es möglich sein ein Benutzerkonto anzulegen, mit welchem dann getätigte Bestellungen verknüpft werden sollen. Benutzende sollen außerdem ihr Benutzerkonto verwalten können. Dazu gehören unter anderem die Anpassung von Adressdaten oder das Ändern des Passworts.</w:t>
+      </w:r>
+    </w:p>
+    <w:p>
+      <w:r>
+        <w:t>Loggt man sich mit einem Administratorkonto ein, soll es möglich sein, Produkte zum Inventar hinzuzufügen oder zu entfernen, den Lagerbestand anzupassen (Inventur) und Benutzerkonten zu verwalten, wie zum Beispiel das Sperren von Benutzerkonten oder zurücksetzen von Passwörtern.</w:t>
+      </w:r>
+    </w:p>
+    <w:p>
+      <w:r>
+        <w:t xml:space="preserve">Die verfügbaren Produkte sollen in einer Übersicht angezeigt werden, mit der zusätzlichen Möglichkeit der Stichwortsuche, der Filterung </w:t>
+      </w:r>
+      <w:r>
+        <w:t>und einer Detailansicht.</w:t>
+      </w:r>
+    </w:p>
+    <w:p>
+      <w:pPr>
+        <w:spacing w:before="0" w:after="0" w:line="240" w:lineRule="auto"/>
+        <w:jc w:val="left"/>
+      </w:pPr>
+      <w:r>
+        <w:br w:type="page"/>
       </w:r>
     </w:p>
     <w:p>
       <w:pPr>
         <w:pStyle w:val="Heading2"/>
       </w:pPr>
-      <w:bookmarkStart w:id="8" w:name="_Toc103083691"/>
-      <w:r>
+      <w:bookmarkStart w:id="9" w:name="_Toc103156071"/>
+      <w:r>
+        <w:lastRenderedPageBreak/>
         <w:t>Auswahl des Frameworks</w:t>
       </w:r>
-      <w:bookmarkEnd w:id="8"/>
+      <w:bookmarkEnd w:id="9"/>
     </w:p>
     <w:p>
       <w:r>
-        <w:t>…</w:t>
+        <w:t>Zur Erstellung von Webseiten stehen verschiedene Möglichkeiten zur Auswahl. Eine Webseite kann in schlichtem HTML geschrieben werden, mit CSS und Skriptsprachen k</w:t>
+      </w:r>
+      <w:r>
+        <w:t>önnen Design und Funktionalitäten hinzugefügt werden.</w:t>
+      </w:r>
+      <w:r>
+        <w:t xml:space="preserve"> </w:t>
+      </w:r>
+      <w:r>
+        <w:t>E</w:t>
+      </w:r>
+      <w:r>
+        <w:t>s gibt „Baukastensysteme“ in welchen man sich die Webseite grafisch zusammenstellen kann</w:t>
+      </w:r>
+      <w:r>
+        <w:t>, ohne sich mit dem Code beschäftigen zu müssen oder Frameworks wie zum Beispiel Angular, die einen Rahmen für eine individualisierbare Webseite bilden, durch das Bereitstellen von Webseite-Elementen, wie fertigen Navigationsleisten, Bildergalerien oder verschiedenen Listen- und Galrieansichten.</w:t>
       </w:r>
     </w:p>
     <w:p>
       <w:pPr>
         <w:pStyle w:val="Heading2"/>
       </w:pPr>
-      <w:bookmarkStart w:id="9" w:name="_Toc103083692"/>
+      <w:bookmarkStart w:id="10" w:name="_Toc103156072"/>
       <w:r>
         <w:t>Auswahl einer Datenbank</w:t>
       </w:r>
-      <w:bookmarkEnd w:id="9"/>
+      <w:bookmarkEnd w:id="10"/>
     </w:p>
     <w:p>
       <w:r>
         <w:t>…</w:t>
+      </w:r>
+    </w:p>
+    <w:p>
+      <w:pPr>
+        <w:spacing w:before="0" w:after="0" w:line="240" w:lineRule="auto"/>
+        <w:jc w:val="left"/>
+      </w:pPr>
+      <w:r>
+        <w:br w:type="page"/>
       </w:r>
     </w:p>
     <w:p>
       <w:pPr>
         <w:pStyle w:val="Heading1"/>
       </w:pPr>
-      <w:bookmarkStart w:id="10" w:name="_Toc103083693"/>
-      <w:r>
+      <w:bookmarkStart w:id="11" w:name="_Toc103156073"/>
+      <w:r>
+        <w:lastRenderedPageBreak/>
         <w:t>Implementation</w:t>
       </w:r>
-      <w:bookmarkEnd w:id="10"/>
+      <w:bookmarkEnd w:id="11"/>
     </w:p>
     <w:p>
       <w:pPr>
         <w:pStyle w:val="Heading2"/>
       </w:pPr>
-      <w:bookmarkStart w:id="11" w:name="_Toc103083694"/>
+      <w:bookmarkStart w:id="12" w:name="_Toc103156074"/>
       <w:r>
         <w:t>Grundsätzlicher Aufbau</w:t>
       </w:r>
-      <w:bookmarkEnd w:id="11"/>
+      <w:bookmarkEnd w:id="12"/>
     </w:p>
     <w:p>
       <w:r>
@@ -3881,11 +4179,11 @@
       <w:pPr>
         <w:pStyle w:val="Heading2"/>
       </w:pPr>
-      <w:bookmarkStart w:id="12" w:name="_Toc103083695"/>
+      <w:bookmarkStart w:id="13" w:name="_Toc103156075"/>
       <w:r>
         <w:t>Nutzer Authentifizierung</w:t>
       </w:r>
-      <w:bookmarkEnd w:id="12"/>
+      <w:bookmarkEnd w:id="13"/>
     </w:p>
     <w:p>
       <w:r>
@@ -3896,11 +4194,11 @@
       <w:pPr>
         <w:pStyle w:val="Heading2"/>
       </w:pPr>
-      <w:bookmarkStart w:id="13" w:name="_Toc103083696"/>
+      <w:bookmarkStart w:id="14" w:name="_Toc103156076"/>
       <w:r>
         <w:t>Inventur</w:t>
       </w:r>
-      <w:bookmarkEnd w:id="13"/>
+      <w:bookmarkEnd w:id="14"/>
     </w:p>
     <w:p>
       <w:r>
@@ -3911,23 +4209,33 @@
       <w:pPr>
         <w:pStyle w:val="Heading2"/>
       </w:pPr>
-      <w:bookmarkStart w:id="14" w:name="_Toc103083697"/>
+      <w:bookmarkStart w:id="15" w:name="_Toc103156077"/>
       <w:r>
         <w:t>Bestellprozess</w:t>
       </w:r>
-      <w:bookmarkEnd w:id="14"/>
+      <w:bookmarkEnd w:id="15"/>
     </w:p>
     <w:p>
       <w:r>
         <w:t>…</w:t>
+      </w:r>
+    </w:p>
+    <w:p>
+      <w:pPr>
+        <w:spacing w:before="0" w:after="0" w:line="240" w:lineRule="auto"/>
+        <w:jc w:val="left"/>
+      </w:pPr>
+      <w:r>
+        <w:br w:type="page"/>
       </w:r>
     </w:p>
     <w:p>
       <w:pPr>
         <w:pStyle w:val="Heading1"/>
       </w:pPr>
-      <w:bookmarkStart w:id="15" w:name="_Toc103083698"/>
-      <w:r>
+      <w:bookmarkStart w:id="16" w:name="_Toc103156078"/>
+      <w:r>
+        <w:lastRenderedPageBreak/>
         <w:t>Zusammenfassun</w:t>
       </w:r>
       <w:r>
@@ -3936,71 +4244,133 @@
       <w:r>
         <w:t xml:space="preserve"> und Ausblick</w:t>
       </w:r>
-      <w:bookmarkEnd w:id="15"/>
+      <w:bookmarkEnd w:id="16"/>
     </w:p>
     <w:p>
       <w:pPr>
         <w:pStyle w:val="Heading2"/>
       </w:pPr>
-      <w:bookmarkStart w:id="16" w:name="_Toc103083699"/>
+      <w:bookmarkStart w:id="17" w:name="_Toc103156079"/>
       <w:r>
         <w:t>Erkenntnisse aus der Anwendung</w:t>
       </w:r>
-      <w:bookmarkEnd w:id="16"/>
+      <w:bookmarkEnd w:id="17"/>
     </w:p>
     <w:p>
       <w:r>
         <w:t>…</w:t>
+      </w:r>
+    </w:p>
+    <w:p>
+      <w:pPr>
+        <w:spacing w:before="0" w:after="0" w:line="240" w:lineRule="auto"/>
+        <w:jc w:val="left"/>
+      </w:pPr>
+      <w:r>
+        <w:br w:type="page"/>
       </w:r>
     </w:p>
     <w:p>
       <w:pPr>
         <w:pStyle w:val="Heading1"/>
       </w:pPr>
-      <w:bookmarkStart w:id="17" w:name="_Toc103083700"/>
-      <w:r>
+      <w:bookmarkStart w:id="18" w:name="_Toc103156080"/>
+      <w:r>
+        <w:lastRenderedPageBreak/>
         <w:t>Quellenverzeichnis</w:t>
       </w:r>
-      <w:bookmarkEnd w:id="17"/>
+      <w:bookmarkEnd w:id="18"/>
     </w:p>
     <w:p>
       <w:pPr>
         <w:ind w:left="2880" w:hanging="2880"/>
       </w:pPr>
       <w:r>
-        <w:t>Riemer, Robert (2020):</w:t>
+        <w:t>Heinemann</w:t>
+      </w:r>
+      <w:r>
+        <w:t xml:space="preserve">, </w:t>
+      </w:r>
+      <w:r>
+        <w:t>Gerrit</w:t>
+      </w:r>
+      <w:r>
+        <w:t xml:space="preserve"> (20</w:t>
+      </w:r>
+      <w:r>
+        <w:t>16</w:t>
+      </w:r>
+      <w:r>
+        <w:t>):</w:t>
       </w:r>
       <w:r>
         <w:tab/>
+        <w:t xml:space="preserve">Der neue Online-Handel, </w:t>
       </w:r>
       <w:hyperlink r:id="rId17" w:history="1">
         <w:r>
           <w:rPr>
             <w:rStyle w:val="Hyperlink"/>
           </w:rPr>
-          <w:t>https://blogs.vmware.com/emea/de/2020/05/applikations-modernisierung-mit-hilfe-von-tanzu-kubernetes-grid-plus-und-vmware-cloud-on-aws/</w:t>
+          <w:t>https://books.google.com/books?hl=de&amp;lr=&amp;id=9tLJDQAAQBAJ&amp;oi=fnd&amp;pg=PR5&amp;dq=online+handel+entwicklung&amp;ots=Mf2yj3bQXp&amp;sig=07a3vw8cjaPmg-Ci8XOBshzIlAY#v=onepage&amp;q=online%20handel%20entwicklung&amp;f=false</w:t>
         </w:r>
       </w:hyperlink>
       <w:r>
         <w:t xml:space="preserve"> </w:t>
       </w:r>
       <w:r>
-        <w:t>(14.12.2020</w:t>
-      </w:r>
-      <w:r>
-        <w:t>, 08:26)</w:t>
+        <w:t>(1</w:t>
+      </w:r>
+      <w:r>
+        <w:t>1</w:t>
+      </w:r>
+      <w:r>
+        <w:t>.</w:t>
+      </w:r>
+      <w:r>
+        <w:t>05</w:t>
+      </w:r>
+      <w:r>
+        <w:t>.202</w:t>
+      </w:r>
+      <w:r>
+        <w:t>2</w:t>
+      </w:r>
+      <w:r>
+        <w:t>, 0</w:t>
+      </w:r>
+      <w:r>
+        <w:t>9</w:t>
+      </w:r>
+      <w:r>
+        <w:t>:</w:t>
+      </w:r>
+      <w:r>
+        <w:t>43</w:t>
+      </w:r>
+      <w:r>
+        <w:t>)</w:t>
+      </w:r>
+    </w:p>
+    <w:p>
+      <w:pPr>
+        <w:spacing w:before="0" w:after="0" w:line="240" w:lineRule="auto"/>
+        <w:jc w:val="left"/>
+      </w:pPr>
+      <w:r>
+        <w:br w:type="page"/>
       </w:r>
     </w:p>
     <w:p>
       <w:pPr>
         <w:pStyle w:val="Heading1"/>
       </w:pPr>
-      <w:bookmarkStart w:id="18" w:name="_Toc103083701"/>
+      <w:bookmarkStart w:id="19" w:name="_Toc103156081"/>
       <w:r>
         <w:lastRenderedPageBreak/>
         <w:t>Glossar</w:t>
       </w:r>
-      <w:bookmarkEnd w:id="18"/>
+      <w:bookmarkEnd w:id="19"/>
     </w:p>
     <w:p>
       <w:pPr>
@@ -4805,6 +5175,119 @@
       </w:pPr>
     </w:lvl>
   </w:abstractNum>
+  <w:abstractNum w:abstractNumId="1" w15:restartNumberingAfterBreak="0">
+    <w:nsid w:val="7E0E2D1D"/>
+    <w:multiLevelType w:val="hybridMultilevel"/>
+    <w:tmpl w:val="FF4CB5AC"/>
+    <w:lvl w:ilvl="0" w:tplc="04090001">
+      <w:start w:val="1"/>
+      <w:numFmt w:val="bullet"/>
+      <w:lvlText w:val=""/>
+      <w:lvlJc w:val="left"/>
+      <w:pPr>
+        <w:ind w:left="720" w:hanging="360"/>
+      </w:pPr>
+      <w:rPr>
+        <w:rFonts w:ascii="Symbol" w:hAnsi="Symbol" w:hint="default"/>
+      </w:rPr>
+    </w:lvl>
+    <w:lvl w:ilvl="1" w:tplc="04090003" w:tentative="1">
+      <w:start w:val="1"/>
+      <w:numFmt w:val="bullet"/>
+      <w:lvlText w:val="o"/>
+      <w:lvlJc w:val="left"/>
+      <w:pPr>
+        <w:ind w:left="1440" w:hanging="360"/>
+      </w:pPr>
+      <w:rPr>
+        <w:rFonts w:ascii="Courier New" w:hAnsi="Courier New" w:hint="default"/>
+      </w:rPr>
+    </w:lvl>
+    <w:lvl w:ilvl="2" w:tplc="04090005" w:tentative="1">
+      <w:start w:val="1"/>
+      <w:numFmt w:val="bullet"/>
+      <w:lvlText w:val=""/>
+      <w:lvlJc w:val="left"/>
+      <w:pPr>
+        <w:ind w:left="2160" w:hanging="360"/>
+      </w:pPr>
+      <w:rPr>
+        <w:rFonts w:ascii="Wingdings" w:hAnsi="Wingdings" w:hint="default"/>
+      </w:rPr>
+    </w:lvl>
+    <w:lvl w:ilvl="3" w:tplc="04090001" w:tentative="1">
+      <w:start w:val="1"/>
+      <w:numFmt w:val="bullet"/>
+      <w:lvlText w:val=""/>
+      <w:lvlJc w:val="left"/>
+      <w:pPr>
+        <w:ind w:left="2880" w:hanging="360"/>
+      </w:pPr>
+      <w:rPr>
+        <w:rFonts w:ascii="Symbol" w:hAnsi="Symbol" w:hint="default"/>
+      </w:rPr>
+    </w:lvl>
+    <w:lvl w:ilvl="4" w:tplc="04090003" w:tentative="1">
+      <w:start w:val="1"/>
+      <w:numFmt w:val="bullet"/>
+      <w:lvlText w:val="o"/>
+      <w:lvlJc w:val="left"/>
+      <w:pPr>
+        <w:ind w:left="3600" w:hanging="360"/>
+      </w:pPr>
+      <w:rPr>
+        <w:rFonts w:ascii="Courier New" w:hAnsi="Courier New" w:hint="default"/>
+      </w:rPr>
+    </w:lvl>
+    <w:lvl w:ilvl="5" w:tplc="04090005" w:tentative="1">
+      <w:start w:val="1"/>
+      <w:numFmt w:val="bullet"/>
+      <w:lvlText w:val=""/>
+      <w:lvlJc w:val="left"/>
+      <w:pPr>
+        <w:ind w:left="4320" w:hanging="360"/>
+      </w:pPr>
+      <w:rPr>
+        <w:rFonts w:ascii="Wingdings" w:hAnsi="Wingdings" w:hint="default"/>
+      </w:rPr>
+    </w:lvl>
+    <w:lvl w:ilvl="6" w:tplc="04090001" w:tentative="1">
+      <w:start w:val="1"/>
+      <w:numFmt w:val="bullet"/>
+      <w:lvlText w:val=""/>
+      <w:lvlJc w:val="left"/>
+      <w:pPr>
+        <w:ind w:left="5040" w:hanging="360"/>
+      </w:pPr>
+      <w:rPr>
+        <w:rFonts w:ascii="Symbol" w:hAnsi="Symbol" w:hint="default"/>
+      </w:rPr>
+    </w:lvl>
+    <w:lvl w:ilvl="7" w:tplc="04090003" w:tentative="1">
+      <w:start w:val="1"/>
+      <w:numFmt w:val="bullet"/>
+      <w:lvlText w:val="o"/>
+      <w:lvlJc w:val="left"/>
+      <w:pPr>
+        <w:ind w:left="5760" w:hanging="360"/>
+      </w:pPr>
+      <w:rPr>
+        <w:rFonts w:ascii="Courier New" w:hAnsi="Courier New" w:hint="default"/>
+      </w:rPr>
+    </w:lvl>
+    <w:lvl w:ilvl="8" w:tplc="04090005" w:tentative="1">
+      <w:start w:val="1"/>
+      <w:numFmt w:val="bullet"/>
+      <w:lvlText w:val=""/>
+      <w:lvlJc w:val="left"/>
+      <w:pPr>
+        <w:ind w:left="6480" w:hanging="360"/>
+      </w:pPr>
+      <w:rPr>
+        <w:rFonts w:ascii="Wingdings" w:hAnsi="Wingdings" w:hint="default"/>
+      </w:rPr>
+    </w:lvl>
+  </w:abstractNum>
   <w:num w:numId="1" w16cid:durableId="1171337759">
     <w:abstractNumId w:val="0"/>
   </w:num>
@@ -4840,6 +5323,9 @@
     <w:lvlOverride w:ilvl="8">
       <w:startOverride w:val="1"/>
     </w:lvlOverride>
+  </w:num>
+  <w:num w:numId="4" w16cid:durableId="117527790">
+    <w:abstractNumId w:val="1"/>
   </w:num>
 </w:numbering>
 </file>
@@ -6055,6 +6541,17 @@
     <w:unhideWhenUsed/>
     <w:rsid w:val="004055AF"/>
   </w:style>
+  <w:style w:type="paragraph" w:styleId="ListParagraph">
+    <w:name w:val="List Paragraph"/>
+    <w:basedOn w:val="Normal"/>
+    <w:uiPriority w:val="34"/>
+    <w:qFormat/>
+    <w:rsid w:val="00040819"/>
+    <w:pPr>
+      <w:ind w:left="720"/>
+      <w:contextualSpacing/>
+    </w:pPr>
+  </w:style>
 </w:styles>
 </file>
 

</xml_diff>

<commit_message>
flo ist ein goblin
</commit_message>
<xml_diff>
--- a/documents/1794796+5848219_studienarbeit_struktur.docx
+++ b/documents/1794796+5848219_studienarbeit_struktur.docx
@@ -3899,13 +3899,7 @@
     </w:p>
     <w:p>
       <w:r>
-        <w:t xml:space="preserve">In den letzten Jahren zeichnete sich der Trend ab, dass die Menschen immer häufiger auf den Onlinehandel, statt den lokalen Einzelhandel zurückgreifen </w:t>
-      </w:r>
-      <w:r>
-        <w:t>[vgl. Heinemann (2016)].</w:t>
-      </w:r>
-      <w:r>
-        <w:t xml:space="preserve"> Um dieser Entwicklung entgegenzuwirken, sollten auch kleine Einzelhändler in Erwägung ziehen, eine online Präsenz in Form </w:t>
+        <w:t xml:space="preserve">In den letzten Jahren zeichnete sich der Trend ab, dass die Menschen immer häufiger auf den Onlinehandel, statt den lokalen Einzelhandel zurückgreifen [vgl. Heinemann (2016)]. Um dieser Entwicklung entgegenzuwirken, sollten auch kleine Einzelhändler in Erwägung ziehen, eine online Präsenz in Form </w:t>
       </w:r>
       <w:r>
         <w:t>eines Webshops</w:t>
@@ -4137,7 +4131,24 @@
     </w:p>
     <w:p>
       <w:r>
-        <w:t>…</w:t>
+        <w:t>Um Kundenkonten oder Artikel verarbeiten zu können benötigt der Webshop eine Datenbank im Hintergrund, in welcher die Informationen gespeichert werden.</w:t>
+      </w:r>
+      <w:r>
+        <w:t xml:space="preserve"> Da es unterschiedliche Datenbankmodelle zur Auswahl gibt, muss eine passende Wahl getroffen werden.</w:t>
+      </w:r>
+    </w:p>
+    <w:p>
+      <w:r>
+        <w:t>Grundlegend wird in vier Datenbankmodelle unterschieden, relationale Datenbanken, objektorientierte Datenbanken, hierarchische Datenbanken und netzwerkartige Datenbanken [vgl. Schicker (2017)].</w:t>
+      </w:r>
+      <w:r>
+        <w:t xml:space="preserve"> Darüber hinaus sind seit einiger Zeit auch sogenannte NoSQL Datenbanken im Einsatz. Dazu zählen Key/Value und dokumentenbasierte Modelle, Spaltenorientierte Modelle</w:t>
+      </w:r>
+      <w:r>
+        <w:t xml:space="preserve"> </w:t>
+      </w:r>
+      <w:r>
+        <w:t>und Graph-Datenbanken [vgl. Schicker (2017)].</w:t>
       </w:r>
     </w:p>
     <w:p>
@@ -4307,7 +4318,7 @@
         <w:tab/>
         <w:t xml:space="preserve">Der neue Online-Handel, </w:t>
       </w:r>
-      <w:hyperlink r:id="rId17" w:history="1">
+      <w:hyperlink r:id="rId17" w:anchor="v=onepage&amp;q=online%20handel%20entwicklung&amp;f=false" w:history="1">
         <w:r>
           <w:rPr>
             <w:rStyle w:val="Hyperlink"/>
@@ -4350,6 +4361,40 @@
       </w:r>
       <w:r>
         <w:t>)</w:t>
+      </w:r>
+    </w:p>
+    <w:p>
+      <w:pPr>
+        <w:ind w:left="2880" w:hanging="2880"/>
+      </w:pPr>
+      <w:r>
+        <w:t>Schicker, Edwin (2017):</w:t>
+      </w:r>
+      <w:r>
+        <w:tab/>
+      </w:r>
+      <w:r>
+        <w:t>Datenbanken und SQL</w:t>
+      </w:r>
+      <w:r>
+        <w:t>,</w:t>
+      </w:r>
+      <w:r>
+        <w:t xml:space="preserve"> </w:t>
+      </w:r>
+      <w:hyperlink r:id="rId18" w:history="1">
+        <w:r>
+          <w:rPr>
+            <w:rStyle w:val="Hyperlink"/>
+          </w:rPr>
+          <w:t>https://link.springer.com/content/pdf/10.1007/978-3-658-16129-3.pdf</w:t>
+        </w:r>
+      </w:hyperlink>
+      <w:r>
+        <w:t xml:space="preserve"> </w:t>
+      </w:r>
+      <w:r>
+        <w:t>(19.05.2022, 15:07)</w:t>
       </w:r>
     </w:p>
     <w:p>
@@ -4387,8 +4432,8 @@
       </w:r>
     </w:p>
     <w:sectPr>
-      <w:headerReference w:type="default" r:id="rId18"/>
-      <w:footerReference w:type="default" r:id="rId19"/>
+      <w:headerReference w:type="default" r:id="rId19"/>
+      <w:footerReference w:type="default" r:id="rId20"/>
       <w:pgSz w:w="11900" w:h="16840"/>
       <w:pgMar w:top="1440" w:right="1440" w:bottom="1440" w:left="1440" w:header="708" w:footer="708" w:gutter="0"/>
       <w:pgNumType w:start="1"/>

</xml_diff>

<commit_message>
progress in der doku
</commit_message>
<xml_diff>
--- a/documents/1794796+5848219_studienarbeit_struktur.docx
+++ b/documents/1794796+5848219_studienarbeit_struktur.docx
@@ -1256,7 +1256,7 @@
               <w:numId w:val="0"/>
             </w:numPr>
           </w:pPr>
-          <w:bookmarkStart w:id="0" w:name="_Toc103156062"/>
+          <w:bookmarkStart w:id="0" w:name="_Toc103944337"/>
           <w:r>
             <w:lastRenderedPageBreak/>
             <w:t>Abstract</w:t>
@@ -1400,7 +1400,7 @@
             </w:rPr>
             <w:fldChar w:fldCharType="separate"/>
           </w:r>
-          <w:hyperlink w:anchor="_Toc103156062" w:history="1">
+          <w:hyperlink w:anchor="_Toc103944337" w:history="1">
             <w:r>
               <w:rPr>
                 <w:rStyle w:val="Hyperlink"/>
@@ -1427,7 +1427,7 @@
                 <w:noProof/>
                 <w:webHidden/>
               </w:rPr>
-              <w:instrText xml:space="preserve"> PAGEREF _Toc103156062 \h </w:instrText>
+              <w:instrText xml:space="preserve"> PAGEREF _Toc103944337 \h </w:instrText>
             </w:r>
             <w:r>
               <w:rPr>
@@ -1474,7 +1474,7 @@
               <w:lang w:val="en-DE"/>
             </w:rPr>
           </w:pPr>
-          <w:hyperlink w:anchor="_Toc103156063" w:history="1">
+          <w:hyperlink w:anchor="_Toc103944338" w:history="1">
             <w:r>
               <w:rPr>
                 <w:rStyle w:val="Hyperlink"/>
@@ -1501,7 +1501,7 @@
                 <w:noProof/>
                 <w:webHidden/>
               </w:rPr>
-              <w:instrText xml:space="preserve"> PAGEREF _Toc103156063 \h </w:instrText>
+              <w:instrText xml:space="preserve"> PAGEREF _Toc103944338 \h </w:instrText>
             </w:r>
             <w:r>
               <w:rPr>
@@ -1548,7 +1548,7 @@
               <w:lang w:val="en-DE"/>
             </w:rPr>
           </w:pPr>
-          <w:hyperlink w:anchor="_Toc103156064" w:history="1">
+          <w:hyperlink w:anchor="_Toc103944339" w:history="1">
             <w:r>
               <w:rPr>
                 <w:rStyle w:val="Hyperlink"/>
@@ -1575,7 +1575,7 @@
                 <w:noProof/>
                 <w:webHidden/>
               </w:rPr>
-              <w:instrText xml:space="preserve"> PAGEREF _Toc103156064 \h </w:instrText>
+              <w:instrText xml:space="preserve"> PAGEREF _Toc103944339 \h </w:instrText>
             </w:r>
             <w:r>
               <w:rPr>
@@ -1622,7 +1622,7 @@
               <w:lang w:val="en-DE"/>
             </w:rPr>
           </w:pPr>
-          <w:hyperlink w:anchor="_Toc103156065" w:history="1">
+          <w:hyperlink w:anchor="_Toc103944340" w:history="1">
             <w:r>
               <w:rPr>
                 <w:rStyle w:val="Hyperlink"/>
@@ -1649,7 +1649,7 @@
                 <w:noProof/>
                 <w:webHidden/>
               </w:rPr>
-              <w:instrText xml:space="preserve"> PAGEREF _Toc103156065 \h </w:instrText>
+              <w:instrText xml:space="preserve"> PAGEREF _Toc103944340 \h </w:instrText>
             </w:r>
             <w:r>
               <w:rPr>
@@ -1697,7 +1697,7 @@
               <w:lang w:val="en-DE"/>
             </w:rPr>
           </w:pPr>
-          <w:hyperlink w:anchor="_Toc103156066" w:history="1">
+          <w:hyperlink w:anchor="_Toc103944341" w:history="1">
             <w:r>
               <w:rPr>
                 <w:rStyle w:val="Hyperlink"/>
@@ -1743,7 +1743,7 @@
                 <w:noProof/>
                 <w:webHidden/>
               </w:rPr>
-              <w:instrText xml:space="preserve"> PAGEREF _Toc103156066 \h </w:instrText>
+              <w:instrText xml:space="preserve"> PAGEREF _Toc103944341 \h </w:instrText>
             </w:r>
             <w:r>
               <w:rPr>
@@ -1791,7 +1791,7 @@
               <w:lang w:val="en-DE"/>
             </w:rPr>
           </w:pPr>
-          <w:hyperlink w:anchor="_Toc103156067" w:history="1">
+          <w:hyperlink w:anchor="_Toc103944342" w:history="1">
             <w:r>
               <w:rPr>
                 <w:rStyle w:val="Hyperlink"/>
@@ -1837,7 +1837,7 @@
                 <w:noProof/>
                 <w:webHidden/>
               </w:rPr>
-              <w:instrText xml:space="preserve"> PAGEREF _Toc103156067 \h </w:instrText>
+              <w:instrText xml:space="preserve"> PAGEREF _Toc103944342 \h </w:instrText>
             </w:r>
             <w:r>
               <w:rPr>
@@ -1885,7 +1885,7 @@
               <w:lang w:val="en-DE"/>
             </w:rPr>
           </w:pPr>
-          <w:hyperlink w:anchor="_Toc103156068" w:history="1">
+          <w:hyperlink w:anchor="_Toc103944343" w:history="1">
             <w:r>
               <w:rPr>
                 <w:rStyle w:val="Hyperlink"/>
@@ -1931,7 +1931,7 @@
                 <w:noProof/>
                 <w:webHidden/>
               </w:rPr>
-              <w:instrText xml:space="preserve"> PAGEREF _Toc103156068 \h </w:instrText>
+              <w:instrText xml:space="preserve"> PAGEREF _Toc103944343 \h </w:instrText>
             </w:r>
             <w:r>
               <w:rPr>
@@ -1979,7 +1979,7 @@
               <w:lang w:val="en-DE"/>
             </w:rPr>
           </w:pPr>
-          <w:hyperlink w:anchor="_Toc103156069" w:history="1">
+          <w:hyperlink w:anchor="_Toc103944344" w:history="1">
             <w:r>
               <w:rPr>
                 <w:rStyle w:val="Hyperlink"/>
@@ -2025,7 +2025,7 @@
                 <w:noProof/>
                 <w:webHidden/>
               </w:rPr>
-              <w:instrText xml:space="preserve"> PAGEREF _Toc103156069 \h </w:instrText>
+              <w:instrText xml:space="preserve"> PAGEREF _Toc103944344 \h </w:instrText>
             </w:r>
             <w:r>
               <w:rPr>
@@ -2073,7 +2073,7 @@
               <w:lang w:val="en-DE"/>
             </w:rPr>
           </w:pPr>
-          <w:hyperlink w:anchor="_Toc103156070" w:history="1">
+          <w:hyperlink w:anchor="_Toc103944345" w:history="1">
             <w:r>
               <w:rPr>
                 <w:rStyle w:val="Hyperlink"/>
@@ -2119,7 +2119,7 @@
                 <w:noProof/>
                 <w:webHidden/>
               </w:rPr>
-              <w:instrText xml:space="preserve"> PAGEREF _Toc103156070 \h </w:instrText>
+              <w:instrText xml:space="preserve"> PAGEREF _Toc103944345 \h </w:instrText>
             </w:r>
             <w:r>
               <w:rPr>
@@ -2167,7 +2167,7 @@
               <w:lang w:val="en-DE"/>
             </w:rPr>
           </w:pPr>
-          <w:hyperlink w:anchor="_Toc103156071" w:history="1">
+          <w:hyperlink w:anchor="_Toc103944346" w:history="1">
             <w:r>
               <w:rPr>
                 <w:rStyle w:val="Hyperlink"/>
@@ -2213,7 +2213,7 @@
                 <w:noProof/>
                 <w:webHidden/>
               </w:rPr>
-              <w:instrText xml:space="preserve"> PAGEREF _Toc103156071 \h </w:instrText>
+              <w:instrText xml:space="preserve"> PAGEREF _Toc103944346 \h </w:instrText>
             </w:r>
             <w:r>
               <w:rPr>
@@ -2233,7 +2233,7 @@
                 <w:noProof/>
                 <w:webHidden/>
               </w:rPr>
-              <w:t>2</w:t>
+              <w:t>3</w:t>
             </w:r>
             <w:r>
               <w:rPr>
@@ -2261,7 +2261,7 @@
               <w:lang w:val="en-DE"/>
             </w:rPr>
           </w:pPr>
-          <w:hyperlink w:anchor="_Toc103156072" w:history="1">
+          <w:hyperlink w:anchor="_Toc103944347" w:history="1">
             <w:r>
               <w:rPr>
                 <w:rStyle w:val="Hyperlink"/>
@@ -2307,7 +2307,7 @@
                 <w:noProof/>
                 <w:webHidden/>
               </w:rPr>
-              <w:instrText xml:space="preserve"> PAGEREF _Toc103156072 \h </w:instrText>
+              <w:instrText xml:space="preserve"> PAGEREF _Toc103944347 \h </w:instrText>
             </w:r>
             <w:r>
               <w:rPr>
@@ -2327,7 +2327,7 @@
                 <w:noProof/>
                 <w:webHidden/>
               </w:rPr>
-              <w:t>2</w:t>
+              <w:t>4</w:t>
             </w:r>
             <w:r>
               <w:rPr>
@@ -2355,7 +2355,7 @@
               <w:lang w:val="en-DE"/>
             </w:rPr>
           </w:pPr>
-          <w:hyperlink w:anchor="_Toc103156073" w:history="1">
+          <w:hyperlink w:anchor="_Toc103944348" w:history="1">
             <w:r>
               <w:rPr>
                 <w:rStyle w:val="Hyperlink"/>
@@ -2401,7 +2401,7 @@
                 <w:noProof/>
                 <w:webHidden/>
               </w:rPr>
-              <w:instrText xml:space="preserve"> PAGEREF _Toc103156073 \h </w:instrText>
+              <w:instrText xml:space="preserve"> PAGEREF _Toc103944348 \h </w:instrText>
             </w:r>
             <w:r>
               <w:rPr>
@@ -2421,7 +2421,7 @@
                 <w:noProof/>
                 <w:webHidden/>
               </w:rPr>
-              <w:t>3</w:t>
+              <w:t>5</w:t>
             </w:r>
             <w:r>
               <w:rPr>
@@ -2449,7 +2449,7 @@
               <w:lang w:val="en-DE"/>
             </w:rPr>
           </w:pPr>
-          <w:hyperlink w:anchor="_Toc103156074" w:history="1">
+          <w:hyperlink w:anchor="_Toc103944349" w:history="1">
             <w:r>
               <w:rPr>
                 <w:rStyle w:val="Hyperlink"/>
@@ -2495,7 +2495,7 @@
                 <w:noProof/>
                 <w:webHidden/>
               </w:rPr>
-              <w:instrText xml:space="preserve"> PAGEREF _Toc103156074 \h </w:instrText>
+              <w:instrText xml:space="preserve"> PAGEREF _Toc103944349 \h </w:instrText>
             </w:r>
             <w:r>
               <w:rPr>
@@ -2515,7 +2515,7 @@
                 <w:noProof/>
                 <w:webHidden/>
               </w:rPr>
-              <w:t>3</w:t>
+              <w:t>5</w:t>
             </w:r>
             <w:r>
               <w:rPr>
@@ -2543,7 +2543,7 @@
               <w:lang w:val="en-DE"/>
             </w:rPr>
           </w:pPr>
-          <w:hyperlink w:anchor="_Toc103156075" w:history="1">
+          <w:hyperlink w:anchor="_Toc103944350" w:history="1">
             <w:r>
               <w:rPr>
                 <w:rStyle w:val="Hyperlink"/>
@@ -2589,7 +2589,7 @@
                 <w:noProof/>
                 <w:webHidden/>
               </w:rPr>
-              <w:instrText xml:space="preserve"> PAGEREF _Toc103156075 \h </w:instrText>
+              <w:instrText xml:space="preserve"> PAGEREF _Toc103944350 \h </w:instrText>
             </w:r>
             <w:r>
               <w:rPr>
@@ -2609,7 +2609,7 @@
                 <w:noProof/>
                 <w:webHidden/>
               </w:rPr>
-              <w:t>3</w:t>
+              <w:t>5</w:t>
             </w:r>
             <w:r>
               <w:rPr>
@@ -2637,7 +2637,7 @@
               <w:lang w:val="en-DE"/>
             </w:rPr>
           </w:pPr>
-          <w:hyperlink w:anchor="_Toc103156076" w:history="1">
+          <w:hyperlink w:anchor="_Toc103944351" w:history="1">
             <w:r>
               <w:rPr>
                 <w:rStyle w:val="Hyperlink"/>
@@ -2683,7 +2683,7 @@
                 <w:noProof/>
                 <w:webHidden/>
               </w:rPr>
-              <w:instrText xml:space="preserve"> PAGEREF _Toc103156076 \h </w:instrText>
+              <w:instrText xml:space="preserve"> PAGEREF _Toc103944351 \h </w:instrText>
             </w:r>
             <w:r>
               <w:rPr>
@@ -2703,7 +2703,7 @@
                 <w:noProof/>
                 <w:webHidden/>
               </w:rPr>
-              <w:t>3</w:t>
+              <w:t>5</w:t>
             </w:r>
             <w:r>
               <w:rPr>
@@ -2731,7 +2731,7 @@
               <w:lang w:val="en-DE"/>
             </w:rPr>
           </w:pPr>
-          <w:hyperlink w:anchor="_Toc103156077" w:history="1">
+          <w:hyperlink w:anchor="_Toc103944352" w:history="1">
             <w:r>
               <w:rPr>
                 <w:rStyle w:val="Hyperlink"/>
@@ -2777,7 +2777,7 @@
                 <w:noProof/>
                 <w:webHidden/>
               </w:rPr>
-              <w:instrText xml:space="preserve"> PAGEREF _Toc103156077 \h </w:instrText>
+              <w:instrText xml:space="preserve"> PAGEREF _Toc103944352 \h </w:instrText>
             </w:r>
             <w:r>
               <w:rPr>
@@ -2797,7 +2797,7 @@
                 <w:noProof/>
                 <w:webHidden/>
               </w:rPr>
-              <w:t>3</w:t>
+              <w:t>5</w:t>
             </w:r>
             <w:r>
               <w:rPr>
@@ -2825,7 +2825,7 @@
               <w:lang w:val="en-DE"/>
             </w:rPr>
           </w:pPr>
-          <w:hyperlink w:anchor="_Toc103156078" w:history="1">
+          <w:hyperlink w:anchor="_Toc103944353" w:history="1">
             <w:r>
               <w:rPr>
                 <w:rStyle w:val="Hyperlink"/>
@@ -2871,7 +2871,7 @@
                 <w:noProof/>
                 <w:webHidden/>
               </w:rPr>
-              <w:instrText xml:space="preserve"> PAGEREF _Toc103156078 \h </w:instrText>
+              <w:instrText xml:space="preserve"> PAGEREF _Toc103944353 \h </w:instrText>
             </w:r>
             <w:r>
               <w:rPr>
@@ -2891,7 +2891,7 @@
                 <w:noProof/>
                 <w:webHidden/>
               </w:rPr>
-              <w:t>4</w:t>
+              <w:t>6</w:t>
             </w:r>
             <w:r>
               <w:rPr>
@@ -2919,7 +2919,7 @@
               <w:lang w:val="en-DE"/>
             </w:rPr>
           </w:pPr>
-          <w:hyperlink w:anchor="_Toc103156079" w:history="1">
+          <w:hyperlink w:anchor="_Toc103944354" w:history="1">
             <w:r>
               <w:rPr>
                 <w:rStyle w:val="Hyperlink"/>
@@ -2965,7 +2965,7 @@
                 <w:noProof/>
                 <w:webHidden/>
               </w:rPr>
-              <w:instrText xml:space="preserve"> PAGEREF _Toc103156079 \h </w:instrText>
+              <w:instrText xml:space="preserve"> PAGEREF _Toc103944354 \h </w:instrText>
             </w:r>
             <w:r>
               <w:rPr>
@@ -2985,7 +2985,7 @@
                 <w:noProof/>
                 <w:webHidden/>
               </w:rPr>
-              <w:t>4</w:t>
+              <w:t>6</w:t>
             </w:r>
             <w:r>
               <w:rPr>
@@ -3013,7 +3013,7 @@
               <w:lang w:val="en-DE"/>
             </w:rPr>
           </w:pPr>
-          <w:hyperlink w:anchor="_Toc103156080" w:history="1">
+          <w:hyperlink w:anchor="_Toc103944355" w:history="1">
             <w:r>
               <w:rPr>
                 <w:rStyle w:val="Hyperlink"/>
@@ -3059,7 +3059,7 @@
                 <w:noProof/>
                 <w:webHidden/>
               </w:rPr>
-              <w:instrText xml:space="preserve"> PAGEREF _Toc103156080 \h </w:instrText>
+              <w:instrText xml:space="preserve"> PAGEREF _Toc103944355 \h </w:instrText>
             </w:r>
             <w:r>
               <w:rPr>
@@ -3079,7 +3079,7 @@
                 <w:noProof/>
                 <w:webHidden/>
               </w:rPr>
-              <w:t>5</w:t>
+              <w:t>7</w:t>
             </w:r>
             <w:r>
               <w:rPr>
@@ -3107,7 +3107,7 @@
               <w:lang w:val="en-DE"/>
             </w:rPr>
           </w:pPr>
-          <w:hyperlink w:anchor="_Toc103156081" w:history="1">
+          <w:hyperlink w:anchor="_Toc103944356" w:history="1">
             <w:r>
               <w:rPr>
                 <w:rStyle w:val="Hyperlink"/>
@@ -3153,7 +3153,7 @@
                 <w:noProof/>
                 <w:webHidden/>
               </w:rPr>
-              <w:instrText xml:space="preserve"> PAGEREF _Toc103156081 \h </w:instrText>
+              <w:instrText xml:space="preserve"> PAGEREF _Toc103944356 \h </w:instrText>
             </w:r>
             <w:r>
               <w:rPr>
@@ -3173,7 +3173,7 @@
                 <w:noProof/>
                 <w:webHidden/>
               </w:rPr>
-              <w:t>6</w:t>
+              <w:t>8</w:t>
             </w:r>
             <w:r>
               <w:rPr>
@@ -3214,7 +3214,7 @@
         </w:numPr>
         <w:ind w:left="432" w:hanging="432"/>
       </w:pPr>
-      <w:bookmarkStart w:id="1" w:name="_Toc103156063"/>
+      <w:bookmarkStart w:id="1" w:name="_Toc103944338"/>
       <w:r>
         <w:lastRenderedPageBreak/>
         <w:t>Abbildungsverzeichnis</w:t>
@@ -3235,7 +3235,7 @@
         </w:numPr>
         <w:ind w:left="432" w:hanging="432"/>
       </w:pPr>
-      <w:bookmarkStart w:id="2" w:name="_Toc103156064"/>
+      <w:bookmarkStart w:id="2" w:name="_Toc103944339"/>
       <w:r>
         <w:t>Abkürzungsverzeichnis</w:t>
       </w:r>
@@ -3244,45 +3244,73 @@
     <w:p>
       <w:pPr>
         <w:ind w:left="1440" w:hanging="1440"/>
-      </w:pPr>
-      <w:r>
-        <w:t>GBS</w:t>
-      </w:r>
-      <w:r>
-        <w:tab/>
-      </w:r>
-      <w:r>
         <w:rPr>
           <w:b/>
           <w:bCs/>
           <w:u w:val="single"/>
         </w:rPr>
-        <w:t>G</w:t>
-      </w:r>
-      <w:r>
-        <w:t xml:space="preserve">lobal </w:t>
-      </w:r>
+      </w:pPr>
+      <w:r>
+        <w:t>NoSQL</w:t>
+      </w:r>
+      <w:r>
+        <w:tab/>
+      </w:r>
+      <w:proofErr w:type="spellStart"/>
       <w:r>
         <w:rPr>
           <w:b/>
           <w:bCs/>
           <w:u w:val="single"/>
         </w:rPr>
-        <w:t>B</w:t>
-      </w:r>
-      <w:r>
-        <w:t xml:space="preserve">usiness </w:t>
-      </w:r>
+        <w:t>No</w:t>
+      </w:r>
+      <w:proofErr w:type="spellEnd"/>
       <w:r>
         <w:rPr>
           <w:b/>
           <w:bCs/>
           <w:u w:val="single"/>
         </w:rPr>
-        <w:t>S</w:t>
-      </w:r>
-      <w:r>
-        <w:t>ervices</w:t>
+        <w:t xml:space="preserve"> SQL</w:t>
+      </w:r>
+      <w:r>
+        <w:t xml:space="preserve"> / </w:t>
+      </w:r>
+      <w:r>
+        <w:rPr>
+          <w:b/>
+          <w:bCs/>
+          <w:u w:val="single"/>
+        </w:rPr>
+        <w:t>N</w:t>
+      </w:r>
+      <w:r>
+        <w:t xml:space="preserve">ot </w:t>
+      </w:r>
+      <w:proofErr w:type="spellStart"/>
+      <w:r>
+        <w:rPr>
+          <w:b/>
+          <w:bCs/>
+          <w:u w:val="single"/>
+        </w:rPr>
+        <w:t>o</w:t>
+      </w:r>
+      <w:r>
+        <w:t>nly</w:t>
+      </w:r>
+      <w:proofErr w:type="spellEnd"/>
+      <w:r>
+        <w:t xml:space="preserve"> </w:t>
+      </w:r>
+      <w:r>
+        <w:rPr>
+          <w:b/>
+          <w:bCs/>
+          <w:u w:val="single"/>
+        </w:rPr>
+        <w:t>SQL</w:t>
       </w:r>
     </w:p>
     <w:p>
@@ -3302,7 +3330,7 @@
           <w:numId w:val="0"/>
         </w:numPr>
       </w:pPr>
-      <w:bookmarkStart w:id="3" w:name="_Toc103156065"/>
+      <w:bookmarkStart w:id="3" w:name="_Toc103944340"/>
       <w:r>
         <w:lastRenderedPageBreak/>
         <w:t>Ehrenwörtliche Erklärung</w:t>
@@ -3873,7 +3901,7 @@
       <w:pPr>
         <w:pStyle w:val="Heading1"/>
       </w:pPr>
-      <w:bookmarkStart w:id="4" w:name="_Toc103156066"/>
+      <w:bookmarkStart w:id="4" w:name="_Toc103944341"/>
       <w:r>
         <w:t>Einleitung</w:t>
       </w:r>
@@ -3891,7 +3919,7 @@
       <w:pPr>
         <w:pStyle w:val="Heading2"/>
       </w:pPr>
-      <w:bookmarkStart w:id="5" w:name="_Toc103156067"/>
+      <w:bookmarkStart w:id="5" w:name="_Toc103944342"/>
       <w:r>
         <w:t>Herausforderung</w:t>
       </w:r>
@@ -3912,7 +3940,7 @@
       <w:pPr>
         <w:pStyle w:val="Heading2"/>
       </w:pPr>
-      <w:bookmarkStart w:id="6" w:name="_Toc103156068"/>
+      <w:bookmarkStart w:id="6" w:name="_Toc103944343"/>
       <w:r>
         <w:t>Aufgabenstellung</w:t>
       </w:r>
@@ -3963,7 +3991,7 @@
       <w:pPr>
         <w:pStyle w:val="Heading1"/>
       </w:pPr>
-      <w:bookmarkStart w:id="7" w:name="_Toc103156069"/>
+      <w:bookmarkStart w:id="7" w:name="_Toc103944344"/>
       <w:r>
         <w:lastRenderedPageBreak/>
         <w:t>Theoretische Grundlagen</w:t>
@@ -4029,7 +4057,7 @@
       <w:pPr>
         <w:pStyle w:val="Heading2"/>
       </w:pPr>
-      <w:bookmarkStart w:id="8" w:name="_Toc103156070"/>
+      <w:bookmarkStart w:id="8" w:name="_Toc103944345"/>
       <w:r>
         <w:t>Konzeptionierung</w:t>
       </w:r>
@@ -4092,12 +4120,14 @@
       <w:pPr>
         <w:pStyle w:val="Heading2"/>
       </w:pPr>
-      <w:bookmarkStart w:id="9" w:name="_Toc103156071"/>
+      <w:bookmarkStart w:id="9" w:name="_Toc103944346"/>
+      <w:bookmarkStart w:id="10" w:name="_Ref104199152"/>
       <w:r>
         <w:lastRenderedPageBreak/>
         <w:t>Auswahl des Frameworks</w:t>
       </w:r>
       <w:bookmarkEnd w:id="9"/>
+      <w:bookmarkEnd w:id="10"/>
     </w:p>
     <w:p>
       <w:r>
@@ -4113,42 +4143,74 @@
         <w:t>E</w:t>
       </w:r>
       <w:r>
-        <w:t>s gibt „Baukastensysteme“ in welchen man sich die Webseite grafisch zusammenstellen kann</w:t>
-      </w:r>
-      <w:r>
-        <w:t>, ohne sich mit dem Code beschäftigen zu müssen oder Frameworks wie zum Beispiel Angular, die einen Rahmen für eine individualisierbare Webseite bilden, durch das Bereitstellen von Webseite-Elementen, wie fertigen Navigationsleisten, Bildergalerien oder verschiedenen Listen- und Galrieansichten.</w:t>
-      </w:r>
-    </w:p>
-    <w:p>
-      <w:pPr>
-        <w:pStyle w:val="Heading2"/>
-      </w:pPr>
-      <w:bookmarkStart w:id="10" w:name="_Toc103156072"/>
-      <w:r>
-        <w:t>Auswahl einer Datenbank</w:t>
-      </w:r>
-      <w:bookmarkEnd w:id="10"/>
-    </w:p>
-    <w:p>
-      <w:r>
-        <w:t>Um Kundenkonten oder Artikel verarbeiten zu können benötigt der Webshop eine Datenbank im Hintergrund, in welcher die Informationen gespeichert werden.</w:t>
-      </w:r>
-      <w:r>
-        <w:t xml:space="preserve"> Da es unterschiedliche Datenbankmodelle zur Auswahl gibt, muss eine passende Wahl getroffen werden.</w:t>
-      </w:r>
-    </w:p>
-    <w:p>
-      <w:r>
-        <w:t>Grundlegend wird in vier Datenbankmodelle unterschieden, relationale Datenbanken, objektorientierte Datenbanken, hierarchische Datenbanken und netzwerkartige Datenbanken [vgl. Schicker (2017)].</w:t>
-      </w:r>
-      <w:r>
-        <w:t xml:space="preserve"> Darüber hinaus sind seit einiger Zeit auch sogenannte NoSQL Datenbanken im Einsatz. Dazu zählen Key/Value und dokumentenbasierte Modelle, Spaltenorientierte Modelle</w:t>
-      </w:r>
-      <w:r>
-        <w:t xml:space="preserve"> </w:t>
-      </w:r>
-      <w:r>
-        <w:t>und Graph-Datenbanken [vgl. Schicker (2017)].</w:t>
+        <w:t xml:space="preserve">s gibt </w:t>
+      </w:r>
+      <w:r>
+        <w:t>„Baukastensysteme“,</w:t>
+      </w:r>
+      <w:r>
+        <w:t xml:space="preserve"> in welchen man sich die Webseite grafisch zusammenstellen kann</w:t>
+      </w:r>
+      <w:r>
+        <w:t>, ohne sich mit dem Code beschäftigen zu müssen oder Frameworks wie zum Beispiel Angular</w:t>
+      </w:r>
+      <w:r>
+        <w:t>JS</w:t>
+      </w:r>
+      <w:r>
+        <w:t xml:space="preserve"> oder </w:t>
+      </w:r>
+      <w:proofErr w:type="spellStart"/>
+      <w:r>
+        <w:t>Vue</w:t>
+      </w:r>
+      <w:proofErr w:type="spellEnd"/>
+      <w:r>
+        <w:t>, die einen Rahmen für eine individualisierbare Webseite bilden, durch das Bereitstellen von Webseite-Elementen, wie fertigen Navigationsleisten, Bildergalerien oder verschiedenen Listen- und Gal</w:t>
+      </w:r>
+      <w:r>
+        <w:t>e</w:t>
+      </w:r>
+      <w:r>
+        <w:t>rieansichten</w:t>
+      </w:r>
+      <w:r>
+        <w:t xml:space="preserve"> für unterschiedliche Inhalte</w:t>
+      </w:r>
+      <w:r>
+        <w:t>.</w:t>
+      </w:r>
+    </w:p>
+    <w:p>
+      <w:r>
+        <w:t>Im Falle des in der vorliegenden Arbeit beschriebenen Webshop wurde sich für Angular entschieden. Diese Entscheidung hat verschiedene Gründe. Der trivialste Grund ist, dass d</w:t>
+      </w:r>
+      <w:r>
+        <w:t xml:space="preserve">as Entwicklerteam bereits Erfahrungen mit Angular gesammelt hat und somit keine neuen Tools erlernt werden müssen. Darüber hinaus gibt es mit </w:t>
+      </w:r>
+      <w:proofErr w:type="spellStart"/>
+      <w:r>
+        <w:t>Nebular</w:t>
+      </w:r>
+      <w:proofErr w:type="spellEnd"/>
+      <w:r>
+        <w:t xml:space="preserve"> ein sehr flexibles UI-Kit für Angular mit guten Designvorlagen für Webseiten-Elemente wie </w:t>
+      </w:r>
+      <w:proofErr w:type="spellStart"/>
+      <w:r>
+        <w:t>Navbars</w:t>
+      </w:r>
+      <w:proofErr w:type="spellEnd"/>
+      <w:r>
+        <w:t xml:space="preserve"> oder Produktlisten. Außerdem bietet </w:t>
+      </w:r>
+      <w:proofErr w:type="spellStart"/>
+      <w:r>
+        <w:t>Nebular</w:t>
+      </w:r>
+      <w:proofErr w:type="spellEnd"/>
+      <w:r>
+        <w:t xml:space="preserve"> auch eine Auth-Komponente zur Integration von Benutzerauthentifizierung.</w:t>
       </w:r>
     </w:p>
     <w:p>
@@ -4162,73 +4224,49 @@
     </w:p>
     <w:p>
       <w:pPr>
-        <w:pStyle w:val="Heading1"/>
-      </w:pPr>
-      <w:bookmarkStart w:id="11" w:name="_Toc103156073"/>
-      <w:r>
-        <w:lastRenderedPageBreak/>
-        <w:t>Implementation</w:t>
-      </w:r>
-      <w:bookmarkEnd w:id="11"/>
-    </w:p>
-    <w:p>
-      <w:pPr>
         <w:pStyle w:val="Heading2"/>
       </w:pPr>
-      <w:bookmarkStart w:id="12" w:name="_Toc103156074"/>
-      <w:r>
-        <w:t>Grundsätzlicher Aufbau</w:t>
-      </w:r>
-      <w:bookmarkEnd w:id="12"/>
-    </w:p>
-    <w:p>
-      <w:r>
-        <w:t>…</w:t>
-      </w:r>
-    </w:p>
-    <w:p>
-      <w:pPr>
-        <w:pStyle w:val="Heading2"/>
-      </w:pPr>
-      <w:bookmarkStart w:id="13" w:name="_Toc103156075"/>
-      <w:r>
-        <w:t>Nutzer Authentifizierung</w:t>
-      </w:r>
-      <w:bookmarkEnd w:id="13"/>
-    </w:p>
-    <w:p>
-      <w:r>
-        <w:t>…</w:t>
-      </w:r>
-    </w:p>
-    <w:p>
-      <w:pPr>
-        <w:pStyle w:val="Heading2"/>
-      </w:pPr>
-      <w:bookmarkStart w:id="14" w:name="_Toc103156076"/>
-      <w:r>
-        <w:t>Inventur</w:t>
-      </w:r>
-      <w:bookmarkEnd w:id="14"/>
-    </w:p>
-    <w:p>
-      <w:r>
-        <w:t>…</w:t>
-      </w:r>
-    </w:p>
-    <w:p>
-      <w:pPr>
-        <w:pStyle w:val="Heading2"/>
-      </w:pPr>
-      <w:bookmarkStart w:id="15" w:name="_Toc103156077"/>
-      <w:r>
-        <w:t>Bestellprozess</w:t>
-      </w:r>
-      <w:bookmarkEnd w:id="15"/>
-    </w:p>
-    <w:p>
-      <w:r>
-        <w:t>…</w:t>
+      <w:bookmarkStart w:id="11" w:name="_Toc103944347"/>
+      <w:r>
+        <w:lastRenderedPageBreak/>
+        <w:t>Auswahl einer Datenbank</w:t>
+      </w:r>
+      <w:bookmarkEnd w:id="11"/>
+    </w:p>
+    <w:p>
+      <w:r>
+        <w:t>Um Kundenkonten oder Artikel verarbeiten zu können benötigt der Webshop eine Datenbank im Hintergrund, in welcher die Informationen gespeichert werden.</w:t>
+      </w:r>
+      <w:r>
+        <w:t xml:space="preserve"> Da es unterschiedliche Datenbankmodelle zur Auswahl gibt, muss eine passende Wahl getroffen werden.</w:t>
+      </w:r>
+    </w:p>
+    <w:p>
+      <w:r>
+        <w:t>Grundlegend wird in vier Datenbankmodelle unterschieden, relationale Datenbanken, objektorientierte Datenbanken, hierarchische Datenbanken und netzwerkartige Datenbanken [vgl. Schicker (2017)].</w:t>
+      </w:r>
+      <w:r>
+        <w:t xml:space="preserve"> Darüber hinaus sind seit einiger Zeit auch sogenannte NoSQL Datenbanken im Einsatz. Dazu zählen Key/Value und dokumentenbasierte Modelle, Spaltenorientierte Modelle</w:t>
+      </w:r>
+      <w:r>
+        <w:t xml:space="preserve"> </w:t>
+      </w:r>
+      <w:r>
+        <w:t>und Graph-Datenbanken [vgl. Schicker (2017)].</w:t>
+      </w:r>
+    </w:p>
+    <w:p>
+      <w:r>
+        <w:t>Zur näheren Auswahl standen MySQL, PostgreSQL und MongoDB, da zu diesen bereits Vorkenntnisse aus Vorlesungen und praktischer Umsetzung vorhanden waren. Die Entscheidung ist zugunsten von MongoDB gefallen, da für Dokumentenbasierte Datenbanken keine Schemata vordefiniert werden müssen und alle Daten im JSON Format gespeichert werden können. Darüber hinaus</w:t>
+      </w:r>
+      <w:r>
+        <w:t xml:space="preserve"> kann in der MongoDB Cloud</w:t>
+      </w:r>
+      <w:r>
+        <w:t xml:space="preserve"> </w:t>
+      </w:r>
+      <w:r>
+        <w:t>ein kostenloses Cluster aufgesetzt werden, dessen Kapazitäten für den Webshop ausreichend sind.</w:t>
       </w:r>
     </w:p>
     <w:p>
@@ -4244,32 +4282,281 @@
       <w:pPr>
         <w:pStyle w:val="Heading1"/>
       </w:pPr>
-      <w:bookmarkStart w:id="16" w:name="_Toc103156078"/>
+      <w:bookmarkStart w:id="12" w:name="_Toc103944348"/>
       <w:r>
         <w:lastRenderedPageBreak/>
-        <w:t>Zusammenfassun</w:t>
-      </w:r>
-      <w:r>
-        <w:t>g</w:t>
-      </w:r>
-      <w:r>
-        <w:t xml:space="preserve"> und Ausblick</w:t>
-      </w:r>
-      <w:bookmarkEnd w:id="16"/>
+        <w:t>Implementation</w:t>
+      </w:r>
+      <w:bookmarkEnd w:id="12"/>
+    </w:p>
+    <w:p>
+      <w:r>
+        <w:t xml:space="preserve">Der folgende Abschnitt der vorliegenden Arbeit beschreibt das Design und die Implementierung des Webshops. Die Beschreibung wird mit Entwurfsskizzen, Screenshots und </w:t>
+      </w:r>
+      <w:proofErr w:type="spellStart"/>
+      <w:r>
+        <w:t>Codesnippets</w:t>
+      </w:r>
+      <w:proofErr w:type="spellEnd"/>
+      <w:r>
+        <w:t xml:space="preserve"> unterstützt.</w:t>
+      </w:r>
     </w:p>
     <w:p>
       <w:pPr>
         <w:pStyle w:val="Heading2"/>
       </w:pPr>
-      <w:bookmarkStart w:id="17" w:name="_Toc103156079"/>
-      <w:r>
-        <w:t>Erkenntnisse aus der Anwendung</w:t>
-      </w:r>
-      <w:bookmarkEnd w:id="17"/>
-    </w:p>
-    <w:p>
-      <w:r>
-        <w:t>…</w:t>
+      <w:bookmarkStart w:id="13" w:name="_Toc103944349"/>
+      <w:bookmarkStart w:id="14" w:name="_Ref104199142"/>
+      <w:r>
+        <w:t>Grundsätzlicher Aufbau</w:t>
+      </w:r>
+      <w:bookmarkEnd w:id="13"/>
+      <w:r>
+        <w:t xml:space="preserve"> (Designentwurf)</w:t>
+      </w:r>
+      <w:bookmarkEnd w:id="14"/>
+    </w:p>
+    <w:p>
+      <w:r>
+        <w:t>Das grundlegende Design des Webshops soll sich an bekannten Stores anderer Onlinehändler orientieren. Es soll eine Kopfzeile geben, mit „Suchen“-Funktion, einer Verlinkung zum Benutzerprofil und dem Warenkorb. In einer Navigationsleiste an der Seite soll gezielt nach Kategorien gesucht werden können und die angebotenen Produkte sollen in Kacheln angezeigt werden.</w:t>
+      </w:r>
+    </w:p>
+    <w:p>
+      <w:pPr>
+        <w:keepNext/>
+      </w:pPr>
+      <w:r>
+        <w:rPr>
+          <w:noProof/>
+        </w:rPr>
+        <w:drawing>
+          <wp:inline distT="0" distB="0" distL="0" distR="0" wp14:anchorId="32B8478A" wp14:editId="37A5B6FC">
+            <wp:extent cx="5781933" cy="3620724"/>
+            <wp:effectExtent l="0" t="0" r="0" b="0"/>
+            <wp:docPr id="6" name="Picture 6"/>
+            <wp:cNvGraphicFramePr>
+              <a:graphicFrameLocks xmlns:a="http://schemas.openxmlformats.org/drawingml/2006/main" noChangeAspect="1"/>
+            </wp:cNvGraphicFramePr>
+            <a:graphic xmlns:a="http://schemas.openxmlformats.org/drawingml/2006/main">
+              <a:graphicData uri="http://schemas.openxmlformats.org/drawingml/2006/picture">
+                <pic:pic xmlns:pic="http://schemas.openxmlformats.org/drawingml/2006/picture">
+                  <pic:nvPicPr>
+                    <pic:cNvPr id="6" name="Picture 6"/>
+                    <pic:cNvPicPr/>
+                  </pic:nvPicPr>
+                  <pic:blipFill>
+                    <a:blip r:embed="rId17" cstate="print">
+                      <a:extLst>
+                        <a:ext uri="{28A0092B-C50C-407E-A947-70E740481C1C}">
+                          <a14:useLocalDpi xmlns:a14="http://schemas.microsoft.com/office/drawing/2010/main" val="0"/>
+                        </a:ext>
+                      </a:extLst>
+                    </a:blip>
+                    <a:stretch>
+                      <a:fillRect/>
+                    </a:stretch>
+                  </pic:blipFill>
+                  <pic:spPr>
+                    <a:xfrm>
+                      <a:off x="0" y="0"/>
+                      <a:ext cx="5832598" cy="3652451"/>
+                    </a:xfrm>
+                    <a:prstGeom prst="rect">
+                      <a:avLst/>
+                    </a:prstGeom>
+                  </pic:spPr>
+                </pic:pic>
+              </a:graphicData>
+            </a:graphic>
+          </wp:inline>
+        </w:drawing>
+      </w:r>
+    </w:p>
+    <w:p>
+      <w:pPr>
+        <w:pStyle w:val="Caption"/>
+      </w:pPr>
+      <w:bookmarkStart w:id="15" w:name="_Ref104196572"/>
+      <w:r>
+        <w:t xml:space="preserve">Abb. </w:t>
+      </w:r>
+      <w:r>
+        <w:fldChar w:fldCharType="begin"/>
+      </w:r>
+      <w:r>
+        <w:instrText xml:space="preserve"> SEQ Abb. \* ARABIC </w:instrText>
+      </w:r>
+      <w:r>
+        <w:fldChar w:fldCharType="separate"/>
+      </w:r>
+      <w:r>
+        <w:rPr>
+          <w:noProof/>
+        </w:rPr>
+        <w:t>1</w:t>
+      </w:r>
+      <w:r>
+        <w:fldChar w:fldCharType="end"/>
+      </w:r>
+      <w:bookmarkEnd w:id="15"/>
+      <w:r>
+        <w:t xml:space="preserve"> Skizze der Produktansicht</w:t>
+      </w:r>
+    </w:p>
+    <w:p>
+      <w:r>
+        <w:t xml:space="preserve">Die Skizze in </w:t>
+      </w:r>
+      <w:r>
+        <w:fldChar w:fldCharType="begin"/>
+      </w:r>
+      <w:r>
+        <w:instrText xml:space="preserve"> REF _Ref104196572 \h </w:instrText>
+      </w:r>
+      <w:r>
+        <w:fldChar w:fldCharType="separate"/>
+      </w:r>
+      <w:r>
+        <w:t xml:space="preserve">Abb. </w:t>
+      </w:r>
+      <w:r>
+        <w:rPr>
+          <w:noProof/>
+        </w:rPr>
+        <w:t>1</w:t>
+      </w:r>
+      <w:r>
+        <w:fldChar w:fldCharType="end"/>
+      </w:r>
+      <w:r>
+        <w:t xml:space="preserve"> zeigt grob den geplanten Aufbau des Webshops.</w:t>
+      </w:r>
+      <w:r>
+        <w:t xml:space="preserve"> Oben rechts findet sich der Warenkorb und das Icon des Benutzerprofils, oben links das Icon, um die Sidebar zu öffnen. Im Vordergrund stehen die Produktkacheln, mit Produktnamen, Produktbild und einem Knopf</w:t>
+      </w:r>
+      <w:r>
+        <w:t>,</w:t>
+      </w:r>
+      <w:r>
+        <w:t xml:space="preserve"> um diese in den Warenkorb zu tun.</w:t>
+      </w:r>
+      <w:r>
+        <w:t xml:space="preserve"> Wird eine Produktkachel angeklickt, soll sich eine detailliertere Ansicht öffnen.</w:t>
+      </w:r>
+    </w:p>
+    <w:p>
+      <w:r>
+        <w:lastRenderedPageBreak/>
+        <w:t xml:space="preserve">Die Detailansicht für Produkte soll dann wie </w:t>
+      </w:r>
+      <w:r>
+        <w:t>in folgender Skizze dargestellt</w:t>
+      </w:r>
+      <w:r>
+        <w:t xml:space="preserve"> aussehen</w:t>
+      </w:r>
+      <w:r>
+        <w:t xml:space="preserve"> und weitere Produktbilder und Informationen enthalten:</w:t>
+      </w:r>
+    </w:p>
+    <w:p>
+      <w:pPr>
+        <w:keepNext/>
+      </w:pPr>
+      <w:r>
+        <w:rPr>
+          <w:noProof/>
+        </w:rPr>
+        <w:drawing>
+          <wp:inline distT="0" distB="0" distL="0" distR="0" wp14:anchorId="3DF72004" wp14:editId="18FA627A">
+            <wp:extent cx="5727700" cy="3615690"/>
+            <wp:effectExtent l="0" t="0" r="0" b="3810"/>
+            <wp:docPr id="9" name="Picture 9" descr="Text&#10;&#10;Description automatically generated with medium confidence"/>
+            <wp:cNvGraphicFramePr>
+              <a:graphicFrameLocks xmlns:a="http://schemas.openxmlformats.org/drawingml/2006/main" noChangeAspect="1"/>
+            </wp:cNvGraphicFramePr>
+            <a:graphic xmlns:a="http://schemas.openxmlformats.org/drawingml/2006/main">
+              <a:graphicData uri="http://schemas.openxmlformats.org/drawingml/2006/picture">
+                <pic:pic xmlns:pic="http://schemas.openxmlformats.org/drawingml/2006/picture">
+                  <pic:nvPicPr>
+                    <pic:cNvPr id="9" name="Picture 9" descr="Text&#10;&#10;Description automatically generated with medium confidence"/>
+                    <pic:cNvPicPr/>
+                  </pic:nvPicPr>
+                  <pic:blipFill>
+                    <a:blip r:embed="rId18" cstate="print">
+                      <a:extLst>
+                        <a:ext uri="{28A0092B-C50C-407E-A947-70E740481C1C}">
+                          <a14:useLocalDpi xmlns:a14="http://schemas.microsoft.com/office/drawing/2010/main" val="0"/>
+                        </a:ext>
+                      </a:extLst>
+                    </a:blip>
+                    <a:stretch>
+                      <a:fillRect/>
+                    </a:stretch>
+                  </pic:blipFill>
+                  <pic:spPr>
+                    <a:xfrm>
+                      <a:off x="0" y="0"/>
+                      <a:ext cx="5727700" cy="3615690"/>
+                    </a:xfrm>
+                    <a:prstGeom prst="rect">
+                      <a:avLst/>
+                    </a:prstGeom>
+                  </pic:spPr>
+                </pic:pic>
+              </a:graphicData>
+            </a:graphic>
+          </wp:inline>
+        </w:drawing>
+      </w:r>
+    </w:p>
+    <w:p>
+      <w:pPr>
+        <w:pStyle w:val="Caption"/>
+      </w:pPr>
+      <w:r>
+        <w:t xml:space="preserve">Abb. </w:t>
+      </w:r>
+      <w:r>
+        <w:fldChar w:fldCharType="begin"/>
+      </w:r>
+      <w:r>
+        <w:instrText xml:space="preserve"> SEQ Abb. \* ARABIC </w:instrText>
+      </w:r>
+      <w:r>
+        <w:fldChar w:fldCharType="separate"/>
+      </w:r>
+      <w:r>
+        <w:rPr>
+          <w:noProof/>
+        </w:rPr>
+        <w:t>2</w:t>
+      </w:r>
+      <w:r>
+        <w:fldChar w:fldCharType="end"/>
+      </w:r>
+      <w:r>
+        <w:t xml:space="preserve"> Skizze der </w:t>
+      </w:r>
+      <w:proofErr w:type="spellStart"/>
+      <w:r>
+        <w:t>Detailansich</w:t>
+      </w:r>
+      <w:proofErr w:type="spellEnd"/>
+      <w:r>
+        <w:t xml:space="preserve"> eines Produkts</w:t>
+      </w:r>
+    </w:p>
+    <w:p>
+      <w:r>
+        <w:t xml:space="preserve">Hier sollen dann zum Beispiel genauere Verfügbarkeitsinformationen oder </w:t>
+      </w:r>
+      <w:r>
+        <w:t>Lieferinformationen (Wie schnell kann Lieferung erfolgen? Lieferung mit LKW oder Transporter? Nur Abholung?)</w:t>
+      </w:r>
+      <w:r>
+        <w:t xml:space="preserve"> stehen und zum Beispiel Kundenbewertungen eingestellt oder gelesen werden. Es soll außerdem möglich sein über die Detailansicht mehr als nur eine Einheit eines Produktes auf einmal in den Warenkorb legen zu können.</w:t>
       </w:r>
     </w:p>
     <w:p>
@@ -4282,15 +4569,352 @@
       </w:r>
     </w:p>
     <w:p>
+      <w:r>
+        <w:lastRenderedPageBreak/>
+        <w:t>Als Admin eingeloggt soll die Produktübersicht etwas anders gestaltet sein. In einer Listenansicht sollen alle Produkte zu sehen sein, über eine Suche sollen einzelne Produkte zu finden sein. Es soll direkt ersichtlich sein, wie viele Produkte auf Lager sind und die Anzahl muss erhöht oder verringert werden können. Außerdem müssen Produkte zu löschen oder neu anzulegen sein.</w:t>
+      </w:r>
+    </w:p>
+    <w:p>
+      <w:pPr>
+        <w:keepNext/>
+      </w:pPr>
+      <w:r>
+        <w:rPr>
+          <w:noProof/>
+        </w:rPr>
+        <w:drawing>
+          <wp:inline distT="0" distB="0" distL="0" distR="0" wp14:anchorId="23A893F1" wp14:editId="6C7D6DA8">
+            <wp:extent cx="5727700" cy="3604895"/>
+            <wp:effectExtent l="0" t="0" r="0" b="1905"/>
+            <wp:docPr id="8" name="Picture 8" descr="Table&#10;&#10;Description automatically generated"/>
+            <wp:cNvGraphicFramePr>
+              <a:graphicFrameLocks xmlns:a="http://schemas.openxmlformats.org/drawingml/2006/main" noChangeAspect="1"/>
+            </wp:cNvGraphicFramePr>
+            <a:graphic xmlns:a="http://schemas.openxmlformats.org/drawingml/2006/main">
+              <a:graphicData uri="http://schemas.openxmlformats.org/drawingml/2006/picture">
+                <pic:pic xmlns:pic="http://schemas.openxmlformats.org/drawingml/2006/picture">
+                  <pic:nvPicPr>
+                    <pic:cNvPr id="8" name="Picture 8" descr="Table&#10;&#10;Description automatically generated"/>
+                    <pic:cNvPicPr/>
+                  </pic:nvPicPr>
+                  <pic:blipFill>
+                    <a:blip r:embed="rId19" cstate="print">
+                      <a:extLst>
+                        <a:ext uri="{28A0092B-C50C-407E-A947-70E740481C1C}">
+                          <a14:useLocalDpi xmlns:a14="http://schemas.microsoft.com/office/drawing/2010/main" val="0"/>
+                        </a:ext>
+                      </a:extLst>
+                    </a:blip>
+                    <a:stretch>
+                      <a:fillRect/>
+                    </a:stretch>
+                  </pic:blipFill>
+                  <pic:spPr>
+                    <a:xfrm>
+                      <a:off x="0" y="0"/>
+                      <a:ext cx="5727700" cy="3604895"/>
+                    </a:xfrm>
+                    <a:prstGeom prst="rect">
+                      <a:avLst/>
+                    </a:prstGeom>
+                  </pic:spPr>
+                </pic:pic>
+              </a:graphicData>
+            </a:graphic>
+          </wp:inline>
+        </w:drawing>
+      </w:r>
+    </w:p>
+    <w:p>
+      <w:pPr>
+        <w:pStyle w:val="Caption"/>
+      </w:pPr>
+      <w:bookmarkStart w:id="16" w:name="_Ref104197922"/>
+      <w:r>
+        <w:t xml:space="preserve">Abb. </w:t>
+      </w:r>
+      <w:r>
+        <w:fldChar w:fldCharType="begin"/>
+      </w:r>
+      <w:r>
+        <w:instrText xml:space="preserve"> SEQ Abb. \* ARABIC </w:instrText>
+      </w:r>
+      <w:r>
+        <w:fldChar w:fldCharType="separate"/>
+      </w:r>
+      <w:r>
+        <w:rPr>
+          <w:noProof/>
+        </w:rPr>
+        <w:t>3</w:t>
+      </w:r>
+      <w:r>
+        <w:fldChar w:fldCharType="end"/>
+      </w:r>
+      <w:bookmarkEnd w:id="16"/>
+      <w:r>
+        <w:t xml:space="preserve"> Skizze der Produktübersicht aus Sicht eines </w:t>
+      </w:r>
+      <w:proofErr w:type="spellStart"/>
+      <w:r>
+        <w:t>Adminkontos</w:t>
+      </w:r>
+      <w:proofErr w:type="spellEnd"/>
+    </w:p>
+    <w:p>
+      <w:r>
+        <w:fldChar w:fldCharType="begin"/>
+      </w:r>
+      <w:r>
+        <w:instrText xml:space="preserve"> REF _Ref104197922 \h </w:instrText>
+      </w:r>
+      <w:r>
+        <w:fldChar w:fldCharType="separate"/>
+      </w:r>
+      <w:r>
+        <w:t xml:space="preserve">Abb. </w:t>
+      </w:r>
+      <w:r>
+        <w:rPr>
+          <w:noProof/>
+        </w:rPr>
+        <w:t>3</w:t>
+      </w:r>
+      <w:r>
+        <w:fldChar w:fldCharType="end"/>
+      </w:r>
+      <w:r>
+        <w:t xml:space="preserve"> zeigt eine grobe Skizze, wie diese Ansicht umzusetzen sein könnte</w:t>
+      </w:r>
+      <w:r>
+        <w:t>. Die notwendigen Funktionen zur Inventur sind vorhanden.</w:t>
+      </w:r>
+    </w:p>
+    <w:p>
+      <w:pPr>
+        <w:spacing w:before="0" w:after="0" w:line="240" w:lineRule="auto"/>
+        <w:jc w:val="left"/>
+      </w:pPr>
+      <w:r>
+        <w:br w:type="page"/>
+      </w:r>
+    </w:p>
+    <w:p>
+      <w:pPr>
+        <w:pStyle w:val="Heading2"/>
+      </w:pPr>
+      <w:bookmarkStart w:id="17" w:name="_Toc103944350"/>
+      <w:r>
+        <w:lastRenderedPageBreak/>
+        <w:t>Nutzer Authentifizierung</w:t>
+      </w:r>
+      <w:bookmarkEnd w:id="17"/>
+    </w:p>
+    <w:p>
+      <w:r>
+        <w:t xml:space="preserve">Die Funktionalität zur Nutzer-Authentifizierung ist in </w:t>
+      </w:r>
+      <w:proofErr w:type="spellStart"/>
+      <w:r>
+        <w:t>Nebular</w:t>
+      </w:r>
+      <w:proofErr w:type="spellEnd"/>
+      <w:r>
+        <w:t xml:space="preserve"> mit der </w:t>
+      </w:r>
+      <w:proofErr w:type="spellStart"/>
+      <w:r>
+        <w:t>NbLoginComponent</w:t>
+      </w:r>
+      <w:proofErr w:type="spellEnd"/>
+      <w:r>
+        <w:t xml:space="preserve"> und </w:t>
+      </w:r>
+      <w:proofErr w:type="spellStart"/>
+      <w:r>
+        <w:t>NbRegisterComponent</w:t>
+      </w:r>
+      <w:proofErr w:type="spellEnd"/>
+      <w:r>
+        <w:t xml:space="preserve"> bereits enthalten und kann somit recht einfach integriert werden. Unterschieden werden soll zwischen Benutzenden ohne Konto, Benutzenden mit Benutzerkonto und Admins, welche Lagerbestände verändern und Produkte hinzufügen oder löschen können sollen.</w:t>
+      </w:r>
+    </w:p>
+    <w:p>
+      <w:r>
+        <w:t>Registrieren können sich Benutzende mit der Angabe von Namen und Vorname zur Anzeige im Profil, einer E-Mail-Adresse und einem Passwort. Zum Login werden dann die E-Mail und das Passwort benötigt.</w:t>
+      </w:r>
+      <w:r>
+        <w:t xml:space="preserve"> Es ist außerdem möglich das Passwort zurücksetzen zu lassen, für den Fall, dass dieses vergessen wurde.</w:t>
+      </w:r>
+    </w:p>
+    <w:p>
+      <w:pPr>
+        <w:spacing w:before="0" w:after="0" w:line="240" w:lineRule="auto"/>
+        <w:jc w:val="left"/>
+      </w:pPr>
+      <w:r>
+        <w:br w:type="page"/>
+      </w:r>
+    </w:p>
+    <w:p>
+      <w:pPr>
+        <w:pStyle w:val="Heading2"/>
+      </w:pPr>
+      <w:bookmarkStart w:id="18" w:name="_Toc103944351"/>
+      <w:r>
+        <w:lastRenderedPageBreak/>
+        <w:t>Inventur</w:t>
+      </w:r>
+      <w:bookmarkEnd w:id="18"/>
+    </w:p>
+    <w:p>
+      <w:r>
+        <w:t xml:space="preserve">Wie bereits in </w:t>
+      </w:r>
+      <w:r>
+        <w:fldChar w:fldCharType="begin"/>
+      </w:r>
+      <w:r>
+        <w:instrText xml:space="preserve"> REF _Ref104197922 \h </w:instrText>
+      </w:r>
+      <w:r>
+        <w:fldChar w:fldCharType="separate"/>
+      </w:r>
+      <w:r>
+        <w:t xml:space="preserve">Abb. </w:t>
+      </w:r>
+      <w:r>
+        <w:rPr>
+          <w:noProof/>
+        </w:rPr>
+        <w:t>3</w:t>
+      </w:r>
+      <w:r>
+        <w:fldChar w:fldCharType="end"/>
+      </w:r>
+      <w:r>
+        <w:t xml:space="preserve"> aus Kapitel </w:t>
+      </w:r>
+      <w:r>
+        <w:fldChar w:fldCharType="begin"/>
+      </w:r>
+      <w:r>
+        <w:instrText xml:space="preserve"> REF _Ref104199142 \r \h </w:instrText>
+      </w:r>
+      <w:r>
+        <w:fldChar w:fldCharType="separate"/>
+      </w:r>
+      <w:r>
+        <w:t>3.1</w:t>
+      </w:r>
+      <w:r>
+        <w:fldChar w:fldCharType="end"/>
+      </w:r>
+      <w:r>
+        <w:t xml:space="preserve"> dargestellt sollen die Funktionen zur Inventur</w:t>
+      </w:r>
+      <w:r>
+        <w:t xml:space="preserve"> grundlegende Lagerverwaltung umfassen.</w:t>
+      </w:r>
+    </w:p>
+    <w:p>
+      <w:r>
+        <w:t xml:space="preserve">Ist die Anmeldung mit einem </w:t>
+      </w:r>
+      <w:proofErr w:type="spellStart"/>
+      <w:r>
+        <w:t>Adminkonto</w:t>
+      </w:r>
+      <w:proofErr w:type="spellEnd"/>
+      <w:r>
+        <w:t xml:space="preserve"> erfolgt, ist es möglich die Lagerbestände von Produkten zu bearbeiten und Produkte hinzuzufügen oder zu löschen. Darüber hinaus sind auch Benutzerkonten zu bearbeiten oder zu sperren.</w:t>
+      </w:r>
+    </w:p>
+    <w:p>
+      <w:pPr>
+        <w:spacing w:before="0" w:after="0" w:line="240" w:lineRule="auto"/>
+        <w:jc w:val="left"/>
+      </w:pPr>
+      <w:r>
+        <w:br w:type="page"/>
+      </w:r>
+    </w:p>
+    <w:p>
+      <w:pPr>
+        <w:pStyle w:val="Heading2"/>
+      </w:pPr>
+      <w:bookmarkStart w:id="19" w:name="_Toc103944352"/>
+      <w:r>
+        <w:lastRenderedPageBreak/>
+        <w:t>Bestellprozess</w:t>
+      </w:r>
+      <w:bookmarkEnd w:id="19"/>
+    </w:p>
+    <w:p>
+      <w:r>
+        <w:t>…</w:t>
+      </w:r>
+    </w:p>
+    <w:p>
+      <w:pPr>
+        <w:spacing w:before="0" w:after="0" w:line="240" w:lineRule="auto"/>
+        <w:jc w:val="left"/>
+      </w:pPr>
+      <w:r>
+        <w:br w:type="page"/>
+      </w:r>
+    </w:p>
+    <w:p>
       <w:pPr>
         <w:pStyle w:val="Heading1"/>
       </w:pPr>
-      <w:bookmarkStart w:id="18" w:name="_Toc103156080"/>
+      <w:bookmarkStart w:id="20" w:name="_Toc103944353"/>
+      <w:r>
+        <w:lastRenderedPageBreak/>
+        <w:t>Zusammenfassun</w:t>
+      </w:r>
+      <w:r>
+        <w:t>g</w:t>
+      </w:r>
+      <w:r>
+        <w:t xml:space="preserve"> und Ausblick</w:t>
+      </w:r>
+      <w:bookmarkEnd w:id="20"/>
+    </w:p>
+    <w:p>
+      <w:pPr>
+        <w:pStyle w:val="Heading2"/>
+      </w:pPr>
+      <w:bookmarkStart w:id="21" w:name="_Toc103944354"/>
+      <w:r>
+        <w:t>Erkenntnisse aus der Anwendung</w:t>
+      </w:r>
+      <w:bookmarkEnd w:id="21"/>
+    </w:p>
+    <w:p>
+      <w:r>
+        <w:t>…</w:t>
+      </w:r>
+    </w:p>
+    <w:p>
+      <w:pPr>
+        <w:spacing w:before="0" w:after="0" w:line="240" w:lineRule="auto"/>
+        <w:jc w:val="left"/>
+      </w:pPr>
+      <w:r>
+        <w:br w:type="page"/>
+      </w:r>
+    </w:p>
+    <w:p>
+      <w:pPr>
+        <w:pStyle w:val="Heading1"/>
+      </w:pPr>
+      <w:bookmarkStart w:id="22" w:name="_Toc103944355"/>
       <w:r>
         <w:lastRenderedPageBreak/>
         <w:t>Quellenverzeichnis</w:t>
       </w:r>
-      <w:bookmarkEnd w:id="18"/>
+      <w:bookmarkEnd w:id="22"/>
     </w:p>
     <w:p>
       <w:pPr>
@@ -4318,7 +4942,7 @@
         <w:tab/>
         <w:t xml:space="preserve">Der neue Online-Handel, </w:t>
       </w:r>
-      <w:hyperlink r:id="rId17" w:anchor="v=onepage&amp;q=online%20handel%20entwicklung&amp;f=false" w:history="1">
+      <w:hyperlink r:id="rId20" w:anchor="v=onepage&amp;q=online%20handel%20entwicklung&amp;f=false" w:history="1">
         <w:r>
           <w:rPr>
             <w:rStyle w:val="Hyperlink"/>
@@ -4382,7 +5006,7 @@
       <w:r>
         <w:t xml:space="preserve"> </w:t>
       </w:r>
-      <w:hyperlink r:id="rId18" w:history="1">
+      <w:hyperlink r:id="rId21" w:history="1">
         <w:r>
           <w:rPr>
             <w:rStyle w:val="Hyperlink"/>
@@ -4410,12 +5034,12 @@
       <w:pPr>
         <w:pStyle w:val="Heading1"/>
       </w:pPr>
-      <w:bookmarkStart w:id="19" w:name="_Toc103156081"/>
+      <w:bookmarkStart w:id="23" w:name="_Toc103944356"/>
       <w:r>
         <w:lastRenderedPageBreak/>
         <w:t>Glossar</w:t>
       </w:r>
-      <w:bookmarkEnd w:id="19"/>
+      <w:bookmarkEnd w:id="23"/>
     </w:p>
     <w:p>
       <w:pPr>
@@ -4432,8 +5056,8 @@
       </w:r>
     </w:p>
     <w:sectPr>
-      <w:headerReference w:type="default" r:id="rId19"/>
-      <w:footerReference w:type="default" r:id="rId20"/>
+      <w:headerReference w:type="default" r:id="rId22"/>
+      <w:footerReference w:type="default" r:id="rId23"/>
       <w:pgSz w:w="11900" w:h="16840"/>
       <w:pgMar w:top="1440" w:right="1440" w:bottom="1440" w:left="1440" w:header="708" w:footer="708" w:gutter="0"/>
       <w:pgNumType w:start="1"/>

</xml_diff>

<commit_message>
noch viel mehr doku
</commit_message>
<xml_diff>
--- a/documents/1794796+5848219_studienarbeit_struktur.docx
+++ b/documents/1794796+5848219_studienarbeit_struktur.docx
@@ -1256,7 +1256,7 @@
               <w:numId w:val="0"/>
             </w:numPr>
           </w:pPr>
-          <w:bookmarkStart w:id="0" w:name="_Toc104209266"/>
+          <w:bookmarkStart w:id="0" w:name="_Toc104213555"/>
           <w:r>
             <w:lastRenderedPageBreak/>
             <w:t>Abstract</w:t>
@@ -1400,7 +1400,7 @@
             </w:rPr>
             <w:fldChar w:fldCharType="separate"/>
           </w:r>
-          <w:hyperlink w:anchor="_Toc104209266" w:history="1">
+          <w:hyperlink w:anchor="_Toc104213555" w:history="1">
             <w:r>
               <w:rPr>
                 <w:rStyle w:val="Hyperlink"/>
@@ -1427,7 +1427,7 @@
                 <w:noProof/>
                 <w:webHidden/>
               </w:rPr>
-              <w:instrText xml:space="preserve"> PAGEREF _Toc104209266 \h </w:instrText>
+              <w:instrText xml:space="preserve"> PAGEREF _Toc104213555 \h </w:instrText>
             </w:r>
             <w:r>
               <w:rPr>
@@ -1474,7 +1474,7 @@
               <w:lang w:val="en-DE"/>
             </w:rPr>
           </w:pPr>
-          <w:hyperlink w:anchor="_Toc104209267" w:history="1">
+          <w:hyperlink w:anchor="_Toc104213556" w:history="1">
             <w:r>
               <w:rPr>
                 <w:rStyle w:val="Hyperlink"/>
@@ -1501,7 +1501,7 @@
                 <w:noProof/>
                 <w:webHidden/>
               </w:rPr>
-              <w:instrText xml:space="preserve"> PAGEREF _Toc104209267 \h </w:instrText>
+              <w:instrText xml:space="preserve"> PAGEREF _Toc104213556 \h </w:instrText>
             </w:r>
             <w:r>
               <w:rPr>
@@ -1521,7 +1521,7 @@
                 <w:noProof/>
                 <w:webHidden/>
               </w:rPr>
-              <w:t>III</w:t>
+              <w:t>IV</w:t>
             </w:r>
             <w:r>
               <w:rPr>
@@ -1548,11 +1548,12 @@
               <w:lang w:val="en-DE"/>
             </w:rPr>
           </w:pPr>
-          <w:hyperlink w:anchor="_Toc104209268" w:history="1">
+          <w:hyperlink w:anchor="_Toc104213557" w:history="1">
             <w:r>
               <w:rPr>
                 <w:rStyle w:val="Hyperlink"/>
                 <w:noProof/>
+                <w:lang w:val="en-US"/>
               </w:rPr>
               <w:t>Abkürzungsverzeichnis</w:t>
             </w:r>
@@ -1575,7 +1576,7 @@
                 <w:noProof/>
                 <w:webHidden/>
               </w:rPr>
-              <w:instrText xml:space="preserve"> PAGEREF _Toc104209268 \h </w:instrText>
+              <w:instrText xml:space="preserve"> PAGEREF _Toc104213557 \h </w:instrText>
             </w:r>
             <w:r>
               <w:rPr>
@@ -1595,7 +1596,7 @@
                 <w:noProof/>
                 <w:webHidden/>
               </w:rPr>
-              <w:t>III</w:t>
+              <w:t>IV</w:t>
             </w:r>
             <w:r>
               <w:rPr>
@@ -1622,7 +1623,7 @@
               <w:lang w:val="en-DE"/>
             </w:rPr>
           </w:pPr>
-          <w:hyperlink w:anchor="_Toc104209269" w:history="1">
+          <w:hyperlink w:anchor="_Toc104213558" w:history="1">
             <w:r>
               <w:rPr>
                 <w:rStyle w:val="Hyperlink"/>
@@ -1649,7 +1650,7 @@
                 <w:noProof/>
                 <w:webHidden/>
               </w:rPr>
-              <w:instrText xml:space="preserve"> PAGEREF _Toc104209269 \h </w:instrText>
+              <w:instrText xml:space="preserve"> PAGEREF _Toc104213558 \h </w:instrText>
             </w:r>
             <w:r>
               <w:rPr>
@@ -1669,7 +1670,7 @@
                 <w:noProof/>
                 <w:webHidden/>
               </w:rPr>
-              <w:t>IV</w:t>
+              <w:t>V</w:t>
             </w:r>
             <w:r>
               <w:rPr>
@@ -1697,7 +1698,7 @@
               <w:lang w:val="en-DE"/>
             </w:rPr>
           </w:pPr>
-          <w:hyperlink w:anchor="_Toc104209270" w:history="1">
+          <w:hyperlink w:anchor="_Toc104213559" w:history="1">
             <w:r>
               <w:rPr>
                 <w:rStyle w:val="Hyperlink"/>
@@ -1743,7 +1744,7 @@
                 <w:noProof/>
                 <w:webHidden/>
               </w:rPr>
-              <w:instrText xml:space="preserve"> PAGEREF _Toc104209270 \h </w:instrText>
+              <w:instrText xml:space="preserve"> PAGEREF _Toc104213559 \h </w:instrText>
             </w:r>
             <w:r>
               <w:rPr>
@@ -1791,7 +1792,7 @@
               <w:lang w:val="en-DE"/>
             </w:rPr>
           </w:pPr>
-          <w:hyperlink w:anchor="_Toc104209271" w:history="1">
+          <w:hyperlink w:anchor="_Toc104213560" w:history="1">
             <w:r>
               <w:rPr>
                 <w:rStyle w:val="Hyperlink"/>
@@ -1837,7 +1838,7 @@
                 <w:noProof/>
                 <w:webHidden/>
               </w:rPr>
-              <w:instrText xml:space="preserve"> PAGEREF _Toc104209271 \h </w:instrText>
+              <w:instrText xml:space="preserve"> PAGEREF _Toc104213560 \h </w:instrText>
             </w:r>
             <w:r>
               <w:rPr>
@@ -1885,7 +1886,7 @@
               <w:lang w:val="en-DE"/>
             </w:rPr>
           </w:pPr>
-          <w:hyperlink w:anchor="_Toc104209272" w:history="1">
+          <w:hyperlink w:anchor="_Toc104213561" w:history="1">
             <w:r>
               <w:rPr>
                 <w:rStyle w:val="Hyperlink"/>
@@ -1931,7 +1932,7 @@
                 <w:noProof/>
                 <w:webHidden/>
               </w:rPr>
-              <w:instrText xml:space="preserve"> PAGEREF _Toc104209272 \h </w:instrText>
+              <w:instrText xml:space="preserve"> PAGEREF _Toc104213561 \h </w:instrText>
             </w:r>
             <w:r>
               <w:rPr>
@@ -1979,7 +1980,7 @@
               <w:lang w:val="en-DE"/>
             </w:rPr>
           </w:pPr>
-          <w:hyperlink w:anchor="_Toc104209273" w:history="1">
+          <w:hyperlink w:anchor="_Toc104213562" w:history="1">
             <w:r>
               <w:rPr>
                 <w:rStyle w:val="Hyperlink"/>
@@ -2025,7 +2026,7 @@
                 <w:noProof/>
                 <w:webHidden/>
               </w:rPr>
-              <w:instrText xml:space="preserve"> PAGEREF _Toc104209273 \h </w:instrText>
+              <w:instrText xml:space="preserve"> PAGEREF _Toc104213562 \h </w:instrText>
             </w:r>
             <w:r>
               <w:rPr>
@@ -2073,7 +2074,7 @@
               <w:lang w:val="en-DE"/>
             </w:rPr>
           </w:pPr>
-          <w:hyperlink w:anchor="_Toc104209274" w:history="1">
+          <w:hyperlink w:anchor="_Toc104213563" w:history="1">
             <w:r>
               <w:rPr>
                 <w:rStyle w:val="Hyperlink"/>
@@ -2119,7 +2120,7 @@
                 <w:noProof/>
                 <w:webHidden/>
               </w:rPr>
-              <w:instrText xml:space="preserve"> PAGEREF _Toc104209274 \h </w:instrText>
+              <w:instrText xml:space="preserve"> PAGEREF _Toc104213563 \h </w:instrText>
             </w:r>
             <w:r>
               <w:rPr>
@@ -2167,7 +2168,7 @@
               <w:lang w:val="en-DE"/>
             </w:rPr>
           </w:pPr>
-          <w:hyperlink w:anchor="_Toc104209275" w:history="1">
+          <w:hyperlink w:anchor="_Toc104213564" w:history="1">
             <w:r>
               <w:rPr>
                 <w:rStyle w:val="Hyperlink"/>
@@ -2213,7 +2214,7 @@
                 <w:noProof/>
                 <w:webHidden/>
               </w:rPr>
-              <w:instrText xml:space="preserve"> PAGEREF _Toc104209275 \h </w:instrText>
+              <w:instrText xml:space="preserve"> PAGEREF _Toc104213564 \h </w:instrText>
             </w:r>
             <w:r>
               <w:rPr>
@@ -2261,7 +2262,7 @@
               <w:lang w:val="en-DE"/>
             </w:rPr>
           </w:pPr>
-          <w:hyperlink w:anchor="_Toc104209276" w:history="1">
+          <w:hyperlink w:anchor="_Toc104213565" w:history="1">
             <w:r>
               <w:rPr>
                 <w:rStyle w:val="Hyperlink"/>
@@ -2307,7 +2308,7 @@
                 <w:noProof/>
                 <w:webHidden/>
               </w:rPr>
-              <w:instrText xml:space="preserve"> PAGEREF _Toc104209276 \h </w:instrText>
+              <w:instrText xml:space="preserve"> PAGEREF _Toc104213565 \h </w:instrText>
             </w:r>
             <w:r>
               <w:rPr>
@@ -2355,7 +2356,7 @@
               <w:lang w:val="en-DE"/>
             </w:rPr>
           </w:pPr>
-          <w:hyperlink w:anchor="_Toc104209277" w:history="1">
+          <w:hyperlink w:anchor="_Toc104213566" w:history="1">
             <w:r>
               <w:rPr>
                 <w:rStyle w:val="Hyperlink"/>
@@ -2401,7 +2402,7 @@
                 <w:noProof/>
                 <w:webHidden/>
               </w:rPr>
-              <w:instrText xml:space="preserve"> PAGEREF _Toc104209277 \h </w:instrText>
+              <w:instrText xml:space="preserve"> PAGEREF _Toc104213566 \h </w:instrText>
             </w:r>
             <w:r>
               <w:rPr>
@@ -2449,7 +2450,7 @@
               <w:lang w:val="en-DE"/>
             </w:rPr>
           </w:pPr>
-          <w:hyperlink w:anchor="_Toc104209278" w:history="1">
+          <w:hyperlink w:anchor="_Toc104213567" w:history="1">
             <w:r>
               <w:rPr>
                 <w:rStyle w:val="Hyperlink"/>
@@ -2474,7 +2475,7 @@
                 <w:rStyle w:val="Hyperlink"/>
                 <w:noProof/>
               </w:rPr>
-              <w:t>Grundsätzlicher Aufbau (Designentwurf)</w:t>
+              <w:t>Designentwurf</w:t>
             </w:r>
             <w:r>
               <w:rPr>
@@ -2495,7 +2496,7 @@
                 <w:noProof/>
                 <w:webHidden/>
               </w:rPr>
-              <w:instrText xml:space="preserve"> PAGEREF _Toc104209278 \h </w:instrText>
+              <w:instrText xml:space="preserve"> PAGEREF _Toc104213567 \h </w:instrText>
             </w:r>
             <w:r>
               <w:rPr>
@@ -2516,6 +2517,546 @@
                 <w:webHidden/>
               </w:rPr>
               <w:t>5</w:t>
+            </w:r>
+            <w:r>
+              <w:rPr>
+                <w:noProof/>
+                <w:webHidden/>
+              </w:rPr>
+              <w:fldChar w:fldCharType="end"/>
+            </w:r>
+          </w:hyperlink>
+        </w:p>
+        <w:p>
+          <w:pPr>
+            <w:pStyle w:val="TOC3"/>
+            <w:tabs>
+              <w:tab w:val="left" w:pos="1200"/>
+              <w:tab w:val="right" w:leader="dot" w:pos="9010"/>
+            </w:tabs>
+            <w:rPr>
+              <w:rFonts w:eastAsiaTheme="minorEastAsia" w:cstheme="minorBidi"/>
+              <w:noProof/>
+              <w:sz w:val="24"/>
+              <w:szCs w:val="24"/>
+              <w:lang w:val="en-DE"/>
+            </w:rPr>
+          </w:pPr>
+          <w:hyperlink w:anchor="_Toc104213568" w:history="1">
+            <w:r>
+              <w:rPr>
+                <w:rStyle w:val="Hyperlink"/>
+                <w:noProof/>
+              </w:rPr>
+              <w:t>3.1.1</w:t>
+            </w:r>
+            <w:r>
+              <w:rPr>
+                <w:rFonts w:eastAsiaTheme="minorEastAsia" w:cstheme="minorBidi"/>
+                <w:noProof/>
+                <w:sz w:val="24"/>
+                <w:szCs w:val="24"/>
+                <w:lang w:val="en-DE"/>
+              </w:rPr>
+              <w:tab/>
+            </w:r>
+            <w:r>
+              <w:rPr>
+                <w:rStyle w:val="Hyperlink"/>
+                <w:noProof/>
+              </w:rPr>
+              <w:t>Grundsätzlicher Aufbau</w:t>
+            </w:r>
+            <w:r>
+              <w:rPr>
+                <w:noProof/>
+                <w:webHidden/>
+              </w:rPr>
+              <w:tab/>
+            </w:r>
+            <w:r>
+              <w:rPr>
+                <w:noProof/>
+                <w:webHidden/>
+              </w:rPr>
+              <w:fldChar w:fldCharType="begin"/>
+            </w:r>
+            <w:r>
+              <w:rPr>
+                <w:noProof/>
+                <w:webHidden/>
+              </w:rPr>
+              <w:instrText xml:space="preserve"> PAGEREF _Toc104213568 \h </w:instrText>
+            </w:r>
+            <w:r>
+              <w:rPr>
+                <w:noProof/>
+                <w:webHidden/>
+              </w:rPr>
+            </w:r>
+            <w:r>
+              <w:rPr>
+                <w:noProof/>
+                <w:webHidden/>
+              </w:rPr>
+              <w:fldChar w:fldCharType="separate"/>
+            </w:r>
+            <w:r>
+              <w:rPr>
+                <w:noProof/>
+                <w:webHidden/>
+              </w:rPr>
+              <w:t>5</w:t>
+            </w:r>
+            <w:r>
+              <w:rPr>
+                <w:noProof/>
+                <w:webHidden/>
+              </w:rPr>
+              <w:fldChar w:fldCharType="end"/>
+            </w:r>
+          </w:hyperlink>
+        </w:p>
+        <w:p>
+          <w:pPr>
+            <w:pStyle w:val="TOC3"/>
+            <w:tabs>
+              <w:tab w:val="left" w:pos="1200"/>
+              <w:tab w:val="right" w:leader="dot" w:pos="9010"/>
+            </w:tabs>
+            <w:rPr>
+              <w:rFonts w:eastAsiaTheme="minorEastAsia" w:cstheme="minorBidi"/>
+              <w:noProof/>
+              <w:sz w:val="24"/>
+              <w:szCs w:val="24"/>
+              <w:lang w:val="en-DE"/>
+            </w:rPr>
+          </w:pPr>
+          <w:hyperlink w:anchor="_Toc104213569" w:history="1">
+            <w:r>
+              <w:rPr>
+                <w:rStyle w:val="Hyperlink"/>
+                <w:noProof/>
+              </w:rPr>
+              <w:t>3.1.2</w:t>
+            </w:r>
+            <w:r>
+              <w:rPr>
+                <w:rFonts w:eastAsiaTheme="minorEastAsia" w:cstheme="minorBidi"/>
+                <w:noProof/>
+                <w:sz w:val="24"/>
+                <w:szCs w:val="24"/>
+                <w:lang w:val="en-DE"/>
+              </w:rPr>
+              <w:tab/>
+            </w:r>
+            <w:r>
+              <w:rPr>
+                <w:rStyle w:val="Hyperlink"/>
+                <w:noProof/>
+              </w:rPr>
+              <w:t>Detailansicht</w:t>
+            </w:r>
+            <w:r>
+              <w:rPr>
+                <w:noProof/>
+                <w:webHidden/>
+              </w:rPr>
+              <w:tab/>
+            </w:r>
+            <w:r>
+              <w:rPr>
+                <w:noProof/>
+                <w:webHidden/>
+              </w:rPr>
+              <w:fldChar w:fldCharType="begin"/>
+            </w:r>
+            <w:r>
+              <w:rPr>
+                <w:noProof/>
+                <w:webHidden/>
+              </w:rPr>
+              <w:instrText xml:space="preserve"> PAGEREF _Toc104213569 \h </w:instrText>
+            </w:r>
+            <w:r>
+              <w:rPr>
+                <w:noProof/>
+                <w:webHidden/>
+              </w:rPr>
+            </w:r>
+            <w:r>
+              <w:rPr>
+                <w:noProof/>
+                <w:webHidden/>
+              </w:rPr>
+              <w:fldChar w:fldCharType="separate"/>
+            </w:r>
+            <w:r>
+              <w:rPr>
+                <w:noProof/>
+                <w:webHidden/>
+              </w:rPr>
+              <w:t>6</w:t>
+            </w:r>
+            <w:r>
+              <w:rPr>
+                <w:noProof/>
+                <w:webHidden/>
+              </w:rPr>
+              <w:fldChar w:fldCharType="end"/>
+            </w:r>
+          </w:hyperlink>
+        </w:p>
+        <w:p>
+          <w:pPr>
+            <w:pStyle w:val="TOC3"/>
+            <w:tabs>
+              <w:tab w:val="left" w:pos="1200"/>
+              <w:tab w:val="right" w:leader="dot" w:pos="9010"/>
+            </w:tabs>
+            <w:rPr>
+              <w:rFonts w:eastAsiaTheme="minorEastAsia" w:cstheme="minorBidi"/>
+              <w:noProof/>
+              <w:sz w:val="24"/>
+              <w:szCs w:val="24"/>
+              <w:lang w:val="en-DE"/>
+            </w:rPr>
+          </w:pPr>
+          <w:hyperlink w:anchor="_Toc104213570" w:history="1">
+            <w:r>
+              <w:rPr>
+                <w:rStyle w:val="Hyperlink"/>
+                <w:noProof/>
+              </w:rPr>
+              <w:t>3.1.3</w:t>
+            </w:r>
+            <w:r>
+              <w:rPr>
+                <w:rFonts w:eastAsiaTheme="minorEastAsia" w:cstheme="minorBidi"/>
+                <w:noProof/>
+                <w:sz w:val="24"/>
+                <w:szCs w:val="24"/>
+                <w:lang w:val="en-DE"/>
+              </w:rPr>
+              <w:tab/>
+            </w:r>
+            <w:r>
+              <w:rPr>
+                <w:rStyle w:val="Hyperlink"/>
+                <w:noProof/>
+              </w:rPr>
+              <w:t>Nutzer Authentifizierung</w:t>
+            </w:r>
+            <w:r>
+              <w:rPr>
+                <w:noProof/>
+                <w:webHidden/>
+              </w:rPr>
+              <w:tab/>
+            </w:r>
+            <w:r>
+              <w:rPr>
+                <w:noProof/>
+                <w:webHidden/>
+              </w:rPr>
+              <w:fldChar w:fldCharType="begin"/>
+            </w:r>
+            <w:r>
+              <w:rPr>
+                <w:noProof/>
+                <w:webHidden/>
+              </w:rPr>
+              <w:instrText xml:space="preserve"> PAGEREF _Toc104213570 \h </w:instrText>
+            </w:r>
+            <w:r>
+              <w:rPr>
+                <w:noProof/>
+                <w:webHidden/>
+              </w:rPr>
+            </w:r>
+            <w:r>
+              <w:rPr>
+                <w:noProof/>
+                <w:webHidden/>
+              </w:rPr>
+              <w:fldChar w:fldCharType="separate"/>
+            </w:r>
+            <w:r>
+              <w:rPr>
+                <w:noProof/>
+                <w:webHidden/>
+              </w:rPr>
+              <w:t>7</w:t>
+            </w:r>
+            <w:r>
+              <w:rPr>
+                <w:noProof/>
+                <w:webHidden/>
+              </w:rPr>
+              <w:fldChar w:fldCharType="end"/>
+            </w:r>
+          </w:hyperlink>
+        </w:p>
+        <w:p>
+          <w:pPr>
+            <w:pStyle w:val="TOC3"/>
+            <w:tabs>
+              <w:tab w:val="left" w:pos="1200"/>
+              <w:tab w:val="right" w:leader="dot" w:pos="9010"/>
+            </w:tabs>
+            <w:rPr>
+              <w:rFonts w:eastAsiaTheme="minorEastAsia" w:cstheme="minorBidi"/>
+              <w:noProof/>
+              <w:sz w:val="24"/>
+              <w:szCs w:val="24"/>
+              <w:lang w:val="en-DE"/>
+            </w:rPr>
+          </w:pPr>
+          <w:hyperlink w:anchor="_Toc104213571" w:history="1">
+            <w:r>
+              <w:rPr>
+                <w:rStyle w:val="Hyperlink"/>
+                <w:noProof/>
+              </w:rPr>
+              <w:t>3.1.4</w:t>
+            </w:r>
+            <w:r>
+              <w:rPr>
+                <w:rFonts w:eastAsiaTheme="minorEastAsia" w:cstheme="minorBidi"/>
+                <w:noProof/>
+                <w:sz w:val="24"/>
+                <w:szCs w:val="24"/>
+                <w:lang w:val="en-DE"/>
+              </w:rPr>
+              <w:tab/>
+            </w:r>
+            <w:r>
+              <w:rPr>
+                <w:rStyle w:val="Hyperlink"/>
+                <w:noProof/>
+              </w:rPr>
+              <w:t>Admin Ansicht: Inventur</w:t>
+            </w:r>
+            <w:r>
+              <w:rPr>
+                <w:noProof/>
+                <w:webHidden/>
+              </w:rPr>
+              <w:tab/>
+            </w:r>
+            <w:r>
+              <w:rPr>
+                <w:noProof/>
+                <w:webHidden/>
+              </w:rPr>
+              <w:fldChar w:fldCharType="begin"/>
+            </w:r>
+            <w:r>
+              <w:rPr>
+                <w:noProof/>
+                <w:webHidden/>
+              </w:rPr>
+              <w:instrText xml:space="preserve"> PAGEREF _Toc104213571 \h </w:instrText>
+            </w:r>
+            <w:r>
+              <w:rPr>
+                <w:noProof/>
+                <w:webHidden/>
+              </w:rPr>
+            </w:r>
+            <w:r>
+              <w:rPr>
+                <w:noProof/>
+                <w:webHidden/>
+              </w:rPr>
+              <w:fldChar w:fldCharType="separate"/>
+            </w:r>
+            <w:r>
+              <w:rPr>
+                <w:noProof/>
+                <w:webHidden/>
+              </w:rPr>
+              <w:t>8</w:t>
+            </w:r>
+            <w:r>
+              <w:rPr>
+                <w:noProof/>
+                <w:webHidden/>
+              </w:rPr>
+              <w:fldChar w:fldCharType="end"/>
+            </w:r>
+          </w:hyperlink>
+        </w:p>
+        <w:p>
+          <w:pPr>
+            <w:pStyle w:val="TOC3"/>
+            <w:tabs>
+              <w:tab w:val="left" w:pos="1200"/>
+              <w:tab w:val="right" w:leader="dot" w:pos="9010"/>
+            </w:tabs>
+            <w:rPr>
+              <w:rFonts w:eastAsiaTheme="minorEastAsia" w:cstheme="minorBidi"/>
+              <w:noProof/>
+              <w:sz w:val="24"/>
+              <w:szCs w:val="24"/>
+              <w:lang w:val="en-DE"/>
+            </w:rPr>
+          </w:pPr>
+          <w:hyperlink w:anchor="_Toc104213572" w:history="1">
+            <w:r>
+              <w:rPr>
+                <w:rStyle w:val="Hyperlink"/>
+                <w:noProof/>
+              </w:rPr>
+              <w:t>3.1.5</w:t>
+            </w:r>
+            <w:r>
+              <w:rPr>
+                <w:rFonts w:eastAsiaTheme="minorEastAsia" w:cstheme="minorBidi"/>
+                <w:noProof/>
+                <w:sz w:val="24"/>
+                <w:szCs w:val="24"/>
+                <w:lang w:val="en-DE"/>
+              </w:rPr>
+              <w:tab/>
+            </w:r>
+            <w:r>
+              <w:rPr>
+                <w:rStyle w:val="Hyperlink"/>
+                <w:noProof/>
+              </w:rPr>
+              <w:t>Admin Ansicht: Benutzerverwaltung</w:t>
+            </w:r>
+            <w:r>
+              <w:rPr>
+                <w:noProof/>
+                <w:webHidden/>
+              </w:rPr>
+              <w:tab/>
+            </w:r>
+            <w:r>
+              <w:rPr>
+                <w:noProof/>
+                <w:webHidden/>
+              </w:rPr>
+              <w:fldChar w:fldCharType="begin"/>
+            </w:r>
+            <w:r>
+              <w:rPr>
+                <w:noProof/>
+                <w:webHidden/>
+              </w:rPr>
+              <w:instrText xml:space="preserve"> PAGEREF _Toc104213572 \h </w:instrText>
+            </w:r>
+            <w:r>
+              <w:rPr>
+                <w:noProof/>
+                <w:webHidden/>
+              </w:rPr>
+            </w:r>
+            <w:r>
+              <w:rPr>
+                <w:noProof/>
+                <w:webHidden/>
+              </w:rPr>
+              <w:fldChar w:fldCharType="separate"/>
+            </w:r>
+            <w:r>
+              <w:rPr>
+                <w:noProof/>
+                <w:webHidden/>
+              </w:rPr>
+              <w:t>9</w:t>
+            </w:r>
+            <w:r>
+              <w:rPr>
+                <w:noProof/>
+                <w:webHidden/>
+              </w:rPr>
+              <w:fldChar w:fldCharType="end"/>
+            </w:r>
+          </w:hyperlink>
+        </w:p>
+        <w:p>
+          <w:pPr>
+            <w:pStyle w:val="TOC3"/>
+            <w:tabs>
+              <w:tab w:val="left" w:pos="1200"/>
+              <w:tab w:val="right" w:leader="dot" w:pos="9010"/>
+            </w:tabs>
+            <w:rPr>
+              <w:rFonts w:eastAsiaTheme="minorEastAsia" w:cstheme="minorBidi"/>
+              <w:noProof/>
+              <w:sz w:val="24"/>
+              <w:szCs w:val="24"/>
+              <w:lang w:val="en-DE"/>
+            </w:rPr>
+          </w:pPr>
+          <w:hyperlink w:anchor="_Toc104213573" w:history="1">
+            <w:r>
+              <w:rPr>
+                <w:rStyle w:val="Hyperlink"/>
+                <w:noProof/>
+              </w:rPr>
+              <w:t>3.1.6</w:t>
+            </w:r>
+            <w:r>
+              <w:rPr>
+                <w:rFonts w:eastAsiaTheme="minorEastAsia" w:cstheme="minorBidi"/>
+                <w:noProof/>
+                <w:sz w:val="24"/>
+                <w:szCs w:val="24"/>
+                <w:lang w:val="en-DE"/>
+              </w:rPr>
+              <w:tab/>
+            </w:r>
+            <w:r>
+              <w:rPr>
+                <w:rStyle w:val="Hyperlink"/>
+                <w:noProof/>
+              </w:rPr>
+              <w:t>Bestellprozess</w:t>
+            </w:r>
+            <w:r>
+              <w:rPr>
+                <w:noProof/>
+                <w:webHidden/>
+              </w:rPr>
+              <w:tab/>
+            </w:r>
+            <w:r>
+              <w:rPr>
+                <w:noProof/>
+                <w:webHidden/>
+              </w:rPr>
+              <w:fldChar w:fldCharType="begin"/>
+            </w:r>
+            <w:r>
+              <w:rPr>
+                <w:noProof/>
+                <w:webHidden/>
+              </w:rPr>
+              <w:instrText xml:space="preserve"> PAGEREF _Toc104213573 \h </w:instrText>
+            </w:r>
+            <w:r>
+              <w:rPr>
+                <w:noProof/>
+                <w:webHidden/>
+              </w:rPr>
+            </w:r>
+            <w:r>
+              <w:rPr>
+                <w:noProof/>
+                <w:webHidden/>
+              </w:rPr>
+              <w:fldChar w:fldCharType="separate"/>
+            </w:r>
+            <w:r>
+              <w:rPr>
+                <w:noProof/>
+                <w:webHidden/>
+              </w:rPr>
+              <w:t>11</w:t>
             </w:r>
             <w:r>
               <w:rPr>
@@ -2543,7 +3084,7 @@
               <w:lang w:val="en-DE"/>
             </w:rPr>
           </w:pPr>
-          <w:hyperlink w:anchor="_Toc104209279" w:history="1">
+          <w:hyperlink w:anchor="_Toc104213574" w:history="1">
             <w:r>
               <w:rPr>
                 <w:rStyle w:val="Hyperlink"/>
@@ -2589,7 +3130,7 @@
                 <w:noProof/>
                 <w:webHidden/>
               </w:rPr>
-              <w:instrText xml:space="preserve"> PAGEREF _Toc104209279 \h </w:instrText>
+              <w:instrText xml:space="preserve"> PAGEREF _Toc104213574 \h </w:instrText>
             </w:r>
             <w:r>
               <w:rPr>
@@ -2609,7 +3150,7 @@
                 <w:noProof/>
                 <w:webHidden/>
               </w:rPr>
-              <w:t>11</w:t>
+              <w:t>14</w:t>
             </w:r>
             <w:r>
               <w:rPr>
@@ -2635,7 +3176,7 @@
               <w:lang w:val="en-DE"/>
             </w:rPr>
           </w:pPr>
-          <w:hyperlink w:anchor="_Toc104209280" w:history="1">
+          <w:hyperlink w:anchor="_Toc104213575" w:history="1">
             <w:r>
               <w:rPr>
                 <w:rStyle w:val="Hyperlink"/>
@@ -2658,7 +3199,7 @@
                 <w:rStyle w:val="Hyperlink"/>
                 <w:noProof/>
               </w:rPr>
-              <w:t>Nutzer Authentifizierung</w:t>
+              <w:t>Grundlegendes Design</w:t>
             </w:r>
             <w:r>
               <w:rPr>
@@ -2679,7 +3220,7 @@
                 <w:noProof/>
                 <w:webHidden/>
               </w:rPr>
-              <w:instrText xml:space="preserve"> PAGEREF _Toc104209280 \h </w:instrText>
+              <w:instrText xml:space="preserve"> PAGEREF _Toc104213575 \h </w:instrText>
             </w:r>
             <w:r>
               <w:rPr>
@@ -2699,7 +3240,7 @@
                 <w:noProof/>
                 <w:webHidden/>
               </w:rPr>
-              <w:t>11</w:t>
+              <w:t>14</w:t>
             </w:r>
             <w:r>
               <w:rPr>
@@ -2725,7 +3266,7 @@
               <w:lang w:val="en-DE"/>
             </w:rPr>
           </w:pPr>
-          <w:hyperlink w:anchor="_Toc104209281" w:history="1">
+          <w:hyperlink w:anchor="_Toc104213576" w:history="1">
             <w:r>
               <w:rPr>
                 <w:rStyle w:val="Hyperlink"/>
@@ -2748,7 +3289,7 @@
                 <w:rStyle w:val="Hyperlink"/>
                 <w:noProof/>
               </w:rPr>
-              <w:t>Inventur</w:t>
+              <w:t>Detailansicht</w:t>
             </w:r>
             <w:r>
               <w:rPr>
@@ -2769,7 +3310,7 @@
                 <w:noProof/>
                 <w:webHidden/>
               </w:rPr>
-              <w:instrText xml:space="preserve"> PAGEREF _Toc104209281 \h </w:instrText>
+              <w:instrText xml:space="preserve"> PAGEREF _Toc104213576 \h </w:instrText>
             </w:r>
             <w:r>
               <w:rPr>
@@ -2789,7 +3330,7 @@
                 <w:noProof/>
                 <w:webHidden/>
               </w:rPr>
-              <w:t>11</w:t>
+              <w:t>14</w:t>
             </w:r>
             <w:r>
               <w:rPr>
@@ -2815,7 +3356,7 @@
               <w:lang w:val="en-DE"/>
             </w:rPr>
           </w:pPr>
-          <w:hyperlink w:anchor="_Toc104209282" w:history="1">
+          <w:hyperlink w:anchor="_Toc104213577" w:history="1">
             <w:r>
               <w:rPr>
                 <w:rStyle w:val="Hyperlink"/>
@@ -2838,6 +3379,276 @@
                 <w:rStyle w:val="Hyperlink"/>
                 <w:noProof/>
               </w:rPr>
+              <w:t>Nutzer Authentifizierung</w:t>
+            </w:r>
+            <w:r>
+              <w:rPr>
+                <w:noProof/>
+                <w:webHidden/>
+              </w:rPr>
+              <w:tab/>
+            </w:r>
+            <w:r>
+              <w:rPr>
+                <w:noProof/>
+                <w:webHidden/>
+              </w:rPr>
+              <w:fldChar w:fldCharType="begin"/>
+            </w:r>
+            <w:r>
+              <w:rPr>
+                <w:noProof/>
+                <w:webHidden/>
+              </w:rPr>
+              <w:instrText xml:space="preserve"> PAGEREF _Toc104213577 \h </w:instrText>
+            </w:r>
+            <w:r>
+              <w:rPr>
+                <w:noProof/>
+                <w:webHidden/>
+              </w:rPr>
+            </w:r>
+            <w:r>
+              <w:rPr>
+                <w:noProof/>
+                <w:webHidden/>
+              </w:rPr>
+              <w:fldChar w:fldCharType="separate"/>
+            </w:r>
+            <w:r>
+              <w:rPr>
+                <w:noProof/>
+                <w:webHidden/>
+              </w:rPr>
+              <w:t>14</w:t>
+            </w:r>
+            <w:r>
+              <w:rPr>
+                <w:noProof/>
+                <w:webHidden/>
+              </w:rPr>
+              <w:fldChar w:fldCharType="end"/>
+            </w:r>
+          </w:hyperlink>
+        </w:p>
+        <w:p>
+          <w:pPr>
+            <w:pStyle w:val="TOC3"/>
+            <w:tabs>
+              <w:tab w:val="left" w:pos="1200"/>
+              <w:tab w:val="right" w:leader="dot" w:pos="9010"/>
+            </w:tabs>
+            <w:rPr>
+              <w:rFonts w:eastAsiaTheme="minorEastAsia" w:cstheme="minorBidi"/>
+              <w:noProof/>
+              <w:sz w:val="24"/>
+              <w:szCs w:val="24"/>
+              <w:lang w:val="en-DE"/>
+            </w:rPr>
+          </w:pPr>
+          <w:hyperlink w:anchor="_Toc104213578" w:history="1">
+            <w:r>
+              <w:rPr>
+                <w:rStyle w:val="Hyperlink"/>
+                <w:noProof/>
+              </w:rPr>
+              <w:t>3.2.4</w:t>
+            </w:r>
+            <w:r>
+              <w:rPr>
+                <w:rFonts w:eastAsiaTheme="minorEastAsia" w:cstheme="minorBidi"/>
+                <w:noProof/>
+                <w:sz w:val="24"/>
+                <w:szCs w:val="24"/>
+                <w:lang w:val="en-DE"/>
+              </w:rPr>
+              <w:tab/>
+            </w:r>
+            <w:r>
+              <w:rPr>
+                <w:rStyle w:val="Hyperlink"/>
+                <w:noProof/>
+              </w:rPr>
+              <w:t>Inventur</w:t>
+            </w:r>
+            <w:r>
+              <w:rPr>
+                <w:noProof/>
+                <w:webHidden/>
+              </w:rPr>
+              <w:tab/>
+            </w:r>
+            <w:r>
+              <w:rPr>
+                <w:noProof/>
+                <w:webHidden/>
+              </w:rPr>
+              <w:fldChar w:fldCharType="begin"/>
+            </w:r>
+            <w:r>
+              <w:rPr>
+                <w:noProof/>
+                <w:webHidden/>
+              </w:rPr>
+              <w:instrText xml:space="preserve"> PAGEREF _Toc104213578 \h </w:instrText>
+            </w:r>
+            <w:r>
+              <w:rPr>
+                <w:noProof/>
+                <w:webHidden/>
+              </w:rPr>
+            </w:r>
+            <w:r>
+              <w:rPr>
+                <w:noProof/>
+                <w:webHidden/>
+              </w:rPr>
+              <w:fldChar w:fldCharType="separate"/>
+            </w:r>
+            <w:r>
+              <w:rPr>
+                <w:noProof/>
+                <w:webHidden/>
+              </w:rPr>
+              <w:t>14</w:t>
+            </w:r>
+            <w:r>
+              <w:rPr>
+                <w:noProof/>
+                <w:webHidden/>
+              </w:rPr>
+              <w:fldChar w:fldCharType="end"/>
+            </w:r>
+          </w:hyperlink>
+        </w:p>
+        <w:p>
+          <w:pPr>
+            <w:pStyle w:val="TOC3"/>
+            <w:tabs>
+              <w:tab w:val="left" w:pos="1200"/>
+              <w:tab w:val="right" w:leader="dot" w:pos="9010"/>
+            </w:tabs>
+            <w:rPr>
+              <w:rFonts w:eastAsiaTheme="minorEastAsia" w:cstheme="minorBidi"/>
+              <w:noProof/>
+              <w:sz w:val="24"/>
+              <w:szCs w:val="24"/>
+              <w:lang w:val="en-DE"/>
+            </w:rPr>
+          </w:pPr>
+          <w:hyperlink w:anchor="_Toc104213579" w:history="1">
+            <w:r>
+              <w:rPr>
+                <w:rStyle w:val="Hyperlink"/>
+                <w:noProof/>
+              </w:rPr>
+              <w:t>3.2.5</w:t>
+            </w:r>
+            <w:r>
+              <w:rPr>
+                <w:rFonts w:eastAsiaTheme="minorEastAsia" w:cstheme="minorBidi"/>
+                <w:noProof/>
+                <w:sz w:val="24"/>
+                <w:szCs w:val="24"/>
+                <w:lang w:val="en-DE"/>
+              </w:rPr>
+              <w:tab/>
+            </w:r>
+            <w:r>
+              <w:rPr>
+                <w:rStyle w:val="Hyperlink"/>
+                <w:noProof/>
+              </w:rPr>
+              <w:t>Benutzerverwaltung</w:t>
+            </w:r>
+            <w:r>
+              <w:rPr>
+                <w:noProof/>
+                <w:webHidden/>
+              </w:rPr>
+              <w:tab/>
+            </w:r>
+            <w:r>
+              <w:rPr>
+                <w:noProof/>
+                <w:webHidden/>
+              </w:rPr>
+              <w:fldChar w:fldCharType="begin"/>
+            </w:r>
+            <w:r>
+              <w:rPr>
+                <w:noProof/>
+                <w:webHidden/>
+              </w:rPr>
+              <w:instrText xml:space="preserve"> PAGEREF _Toc104213579 \h </w:instrText>
+            </w:r>
+            <w:r>
+              <w:rPr>
+                <w:noProof/>
+                <w:webHidden/>
+              </w:rPr>
+            </w:r>
+            <w:r>
+              <w:rPr>
+                <w:noProof/>
+                <w:webHidden/>
+              </w:rPr>
+              <w:fldChar w:fldCharType="separate"/>
+            </w:r>
+            <w:r>
+              <w:rPr>
+                <w:noProof/>
+                <w:webHidden/>
+              </w:rPr>
+              <w:t>14</w:t>
+            </w:r>
+            <w:r>
+              <w:rPr>
+                <w:noProof/>
+                <w:webHidden/>
+              </w:rPr>
+              <w:fldChar w:fldCharType="end"/>
+            </w:r>
+          </w:hyperlink>
+        </w:p>
+        <w:p>
+          <w:pPr>
+            <w:pStyle w:val="TOC3"/>
+            <w:tabs>
+              <w:tab w:val="left" w:pos="1200"/>
+              <w:tab w:val="right" w:leader="dot" w:pos="9010"/>
+            </w:tabs>
+            <w:rPr>
+              <w:rFonts w:eastAsiaTheme="minorEastAsia" w:cstheme="minorBidi"/>
+              <w:noProof/>
+              <w:sz w:val="24"/>
+              <w:szCs w:val="24"/>
+              <w:lang w:val="en-DE"/>
+            </w:rPr>
+          </w:pPr>
+          <w:hyperlink w:anchor="_Toc104213580" w:history="1">
+            <w:r>
+              <w:rPr>
+                <w:rStyle w:val="Hyperlink"/>
+                <w:noProof/>
+              </w:rPr>
+              <w:t>3.2.6</w:t>
+            </w:r>
+            <w:r>
+              <w:rPr>
+                <w:rFonts w:eastAsiaTheme="minorEastAsia" w:cstheme="minorBidi"/>
+                <w:noProof/>
+                <w:sz w:val="24"/>
+                <w:szCs w:val="24"/>
+                <w:lang w:val="en-DE"/>
+              </w:rPr>
+              <w:tab/>
+            </w:r>
+            <w:r>
+              <w:rPr>
+                <w:rStyle w:val="Hyperlink"/>
+                <w:noProof/>
+              </w:rPr>
               <w:t>Bestellprozess</w:t>
             </w:r>
             <w:r>
@@ -2859,7 +3670,7 @@
                 <w:noProof/>
                 <w:webHidden/>
               </w:rPr>
-              <w:instrText xml:space="preserve"> PAGEREF _Toc104209282 \h </w:instrText>
+              <w:instrText xml:space="preserve"> PAGEREF _Toc104213580 \h </w:instrText>
             </w:r>
             <w:r>
               <w:rPr>
@@ -2879,7 +3690,7 @@
                 <w:noProof/>
                 <w:webHidden/>
               </w:rPr>
-              <w:t>11</w:t>
+              <w:t>14</w:t>
             </w:r>
             <w:r>
               <w:rPr>
@@ -2907,7 +3718,7 @@
               <w:lang w:val="en-DE"/>
             </w:rPr>
           </w:pPr>
-          <w:hyperlink w:anchor="_Toc104209283" w:history="1">
+          <w:hyperlink w:anchor="_Toc104213581" w:history="1">
             <w:r>
               <w:rPr>
                 <w:rStyle w:val="Hyperlink"/>
@@ -2953,7 +3764,7 @@
                 <w:noProof/>
                 <w:webHidden/>
               </w:rPr>
-              <w:instrText xml:space="preserve"> PAGEREF _Toc104209283 \h </w:instrText>
+              <w:instrText xml:space="preserve"> PAGEREF _Toc104213581 \h </w:instrText>
             </w:r>
             <w:r>
               <w:rPr>
@@ -2973,7 +3784,7 @@
                 <w:noProof/>
                 <w:webHidden/>
               </w:rPr>
-              <w:t>12</w:t>
+              <w:t>15</w:t>
             </w:r>
             <w:r>
               <w:rPr>
@@ -3001,7 +3812,7 @@
               <w:lang w:val="en-DE"/>
             </w:rPr>
           </w:pPr>
-          <w:hyperlink w:anchor="_Toc104209284" w:history="1">
+          <w:hyperlink w:anchor="_Toc104213582" w:history="1">
             <w:r>
               <w:rPr>
                 <w:rStyle w:val="Hyperlink"/>
@@ -3047,7 +3858,7 @@
                 <w:noProof/>
                 <w:webHidden/>
               </w:rPr>
-              <w:instrText xml:space="preserve"> PAGEREF _Toc104209284 \h </w:instrText>
+              <w:instrText xml:space="preserve"> PAGEREF _Toc104213582 \h </w:instrText>
             </w:r>
             <w:r>
               <w:rPr>
@@ -3067,7 +3878,7 @@
                 <w:noProof/>
                 <w:webHidden/>
               </w:rPr>
-              <w:t>12</w:t>
+              <w:t>15</w:t>
             </w:r>
             <w:r>
               <w:rPr>
@@ -3095,7 +3906,7 @@
               <w:lang w:val="en-DE"/>
             </w:rPr>
           </w:pPr>
-          <w:hyperlink w:anchor="_Toc104209285" w:history="1">
+          <w:hyperlink w:anchor="_Toc104213583" w:history="1">
             <w:r>
               <w:rPr>
                 <w:rStyle w:val="Hyperlink"/>
@@ -3141,7 +3952,7 @@
                 <w:noProof/>
                 <w:webHidden/>
               </w:rPr>
-              <w:instrText xml:space="preserve"> PAGEREF _Toc104209285 \h </w:instrText>
+              <w:instrText xml:space="preserve"> PAGEREF _Toc104213583 \h </w:instrText>
             </w:r>
             <w:r>
               <w:rPr>
@@ -3161,7 +3972,7 @@
                 <w:noProof/>
                 <w:webHidden/>
               </w:rPr>
-              <w:t>13</w:t>
+              <w:t>16</w:t>
             </w:r>
             <w:r>
               <w:rPr>
@@ -3189,7 +4000,7 @@
               <w:lang w:val="en-DE"/>
             </w:rPr>
           </w:pPr>
-          <w:hyperlink w:anchor="_Toc104209286" w:history="1">
+          <w:hyperlink w:anchor="_Toc104213584" w:history="1">
             <w:r>
               <w:rPr>
                 <w:rStyle w:val="Hyperlink"/>
@@ -3235,7 +4046,7 @@
                 <w:noProof/>
                 <w:webHidden/>
               </w:rPr>
-              <w:instrText xml:space="preserve"> PAGEREF _Toc104209286 \h </w:instrText>
+              <w:instrText xml:space="preserve"> PAGEREF _Toc104213584 \h </w:instrText>
             </w:r>
             <w:r>
               <w:rPr>
@@ -3255,7 +4066,7 @@
                 <w:noProof/>
                 <w:webHidden/>
               </w:rPr>
-              <w:t>14</w:t>
+              <w:t>17</w:t>
             </w:r>
             <w:r>
               <w:rPr>
@@ -3289,6 +4100,12 @@
     </w:p>
     <w:p>
       <w:pPr>
+        <w:spacing w:line="240" w:lineRule="auto"/>
+        <w:jc w:val="left"/>
+      </w:pPr>
+    </w:p>
+    <w:p>
+      <w:pPr>
         <w:pStyle w:val="Heading1"/>
         <w:numPr>
           <w:ilvl w:val="0"/>
@@ -3296,9 +4113,8 @@
         </w:numPr>
         <w:ind w:left="432" w:hanging="432"/>
       </w:pPr>
-      <w:bookmarkStart w:id="1" w:name="_Toc104209267"/>
-      <w:r>
-        <w:lastRenderedPageBreak/>
+      <w:bookmarkStart w:id="1" w:name="_Toc104213556"/>
+      <w:r>
         <w:t>Abbildungsverzeichnis</w:t>
       </w:r>
       <w:bookmarkEnd w:id="1"/>
@@ -3324,7 +4140,7 @@
       <w:r>
         <w:fldChar w:fldCharType="separate"/>
       </w:r>
-      <w:hyperlink w:anchor="_Toc104209260" w:history="1">
+      <w:hyperlink w:anchor="_Toc104213545" w:history="1">
         <w:r>
           <w:rPr>
             <w:rStyle w:val="Hyperlink"/>
@@ -3351,7 +4167,7 @@
             <w:noProof/>
             <w:webHidden/>
           </w:rPr>
-          <w:instrText xml:space="preserve"> PAGEREF _Toc104209260 \h </w:instrText>
+          <w:instrText xml:space="preserve"> PAGEREF _Toc104213545 \h </w:instrText>
         </w:r>
         <w:r>
           <w:rPr>
@@ -3394,7 +4210,7 @@
           <w:lang w:val="en-DE"/>
         </w:rPr>
       </w:pPr>
-      <w:hyperlink w:anchor="_Toc104209261" w:history="1">
+      <w:hyperlink w:anchor="_Toc104213546" w:history="1">
         <w:r>
           <w:rPr>
             <w:rStyle w:val="Hyperlink"/>
@@ -3421,7 +4237,7 @@
             <w:noProof/>
             <w:webHidden/>
           </w:rPr>
-          <w:instrText xml:space="preserve"> PAGEREF _Toc104209261 \h </w:instrText>
+          <w:instrText xml:space="preserve"> PAGEREF _Toc104213546 \h </w:instrText>
         </w:r>
         <w:r>
           <w:rPr>
@@ -3464,13 +4280,13 @@
           <w:lang w:val="en-DE"/>
         </w:rPr>
       </w:pPr>
-      <w:hyperlink w:anchor="_Toc104209262" w:history="1">
+      <w:hyperlink w:anchor="_Toc104213547" w:history="1">
         <w:r>
           <w:rPr>
             <w:rStyle w:val="Hyperlink"/>
             <w:noProof/>
           </w:rPr>
-          <w:t>Abb. 3 Skizze der Produktübersicht aus Sicht eines Adminkontos</w:t>
+          <w:t>Abb. 3 Skizze der Login Seite</w:t>
         </w:r>
         <w:r>
           <w:rPr>
@@ -3491,7 +4307,7 @@
             <w:noProof/>
             <w:webHidden/>
           </w:rPr>
-          <w:instrText xml:space="preserve"> PAGEREF _Toc104209262 \h </w:instrText>
+          <w:instrText xml:space="preserve"> PAGEREF _Toc104213547 \h </w:instrText>
         </w:r>
         <w:r>
           <w:rPr>
@@ -3534,13 +4350,13 @@
           <w:lang w:val="en-DE"/>
         </w:rPr>
       </w:pPr>
-      <w:hyperlink w:anchor="_Toc104209263" w:history="1">
+      <w:hyperlink w:anchor="_Toc104213548" w:history="1">
         <w:r>
           <w:rPr>
             <w:rStyle w:val="Hyperlink"/>
             <w:noProof/>
           </w:rPr>
-          <w:t>Abb. 4 Skizze zur Übersicht der zu bestellenden Artikel</w:t>
+          <w:t>Abb. 4 Skizze der Produktübersicht aus Sicht eines Adminkontos</w:t>
         </w:r>
         <w:r>
           <w:rPr>
@@ -3561,7 +4377,7 @@
             <w:noProof/>
             <w:webHidden/>
           </w:rPr>
-          <w:instrText xml:space="preserve"> PAGEREF _Toc104209263 \h </w:instrText>
+          <w:instrText xml:space="preserve"> PAGEREF _Toc104213548 \h </w:instrText>
         </w:r>
         <w:r>
           <w:rPr>
@@ -3604,13 +4420,13 @@
           <w:lang w:val="en-DE"/>
         </w:rPr>
       </w:pPr>
-      <w:hyperlink w:anchor="_Toc104209264" w:history="1">
+      <w:hyperlink w:anchor="_Toc104213549" w:history="1">
         <w:r>
           <w:rPr>
             <w:rStyle w:val="Hyperlink"/>
             <w:noProof/>
           </w:rPr>
-          <w:t>Abb. 5 Skizze zur Adresseingabe im Bestellprozess</w:t>
+          <w:t>Abb. 5 Skizze der Admin Ansicht auf Benutzerkonten</w:t>
         </w:r>
         <w:r>
           <w:rPr>
@@ -3631,7 +4447,7 @@
             <w:noProof/>
             <w:webHidden/>
           </w:rPr>
-          <w:instrText xml:space="preserve"> PAGEREF _Toc104209264 \h </w:instrText>
+          <w:instrText xml:space="preserve"> PAGEREF _Toc104213549 \h </w:instrText>
         </w:r>
         <w:r>
           <w:rPr>
@@ -3674,13 +4490,13 @@
           <w:lang w:val="en-DE"/>
         </w:rPr>
       </w:pPr>
-      <w:hyperlink w:anchor="_Toc104209265" w:history="1">
+      <w:hyperlink w:anchor="_Toc104213550" w:history="1">
         <w:r>
           <w:rPr>
             <w:rStyle w:val="Hyperlink"/>
             <w:noProof/>
           </w:rPr>
-          <w:t>Abb. 6 Skizze zur Auswahl der Bezahlmethode</w:t>
+          <w:t>Abb. 6 Skizze der Bearbeitungsansicht eines Benutzerprofils</w:t>
         </w:r>
         <w:r>
           <w:rPr>
@@ -3701,7 +4517,7 @@
             <w:noProof/>
             <w:webHidden/>
           </w:rPr>
-          <w:instrText xml:space="preserve"> PAGEREF _Toc104209265 \h </w:instrText>
+          <w:instrText xml:space="preserve"> PAGEREF _Toc104213550 \h </w:instrText>
         </w:r>
         <w:r>
           <w:rPr>
@@ -3733,6 +4549,286 @@
       </w:hyperlink>
     </w:p>
     <w:p>
+      <w:pPr>
+        <w:pStyle w:val="TableofFigures"/>
+        <w:tabs>
+          <w:tab w:val="right" w:leader="dot" w:pos="9010"/>
+        </w:tabs>
+        <w:rPr>
+          <w:rFonts w:asciiTheme="minorHAnsi" w:eastAsiaTheme="minorEastAsia" w:hAnsiTheme="minorHAnsi"/>
+          <w:noProof/>
+          <w:lang w:val="en-DE"/>
+        </w:rPr>
+      </w:pPr>
+      <w:hyperlink w:anchor="_Toc104213551" w:history="1">
+        <w:r>
+          <w:rPr>
+            <w:rStyle w:val="Hyperlink"/>
+            <w:noProof/>
+          </w:rPr>
+          <w:t>Abb. 7 Skizze des Pop Ups zum Löschen oder Sperren eines Benutzerprofils</w:t>
+        </w:r>
+        <w:r>
+          <w:rPr>
+            <w:noProof/>
+            <w:webHidden/>
+          </w:rPr>
+          <w:tab/>
+        </w:r>
+        <w:r>
+          <w:rPr>
+            <w:noProof/>
+            <w:webHidden/>
+          </w:rPr>
+          <w:fldChar w:fldCharType="begin"/>
+        </w:r>
+        <w:r>
+          <w:rPr>
+            <w:noProof/>
+            <w:webHidden/>
+          </w:rPr>
+          <w:instrText xml:space="preserve"> PAGEREF _Toc104213551 \h </w:instrText>
+        </w:r>
+        <w:r>
+          <w:rPr>
+            <w:noProof/>
+            <w:webHidden/>
+          </w:rPr>
+        </w:r>
+        <w:r>
+          <w:rPr>
+            <w:noProof/>
+            <w:webHidden/>
+          </w:rPr>
+          <w:fldChar w:fldCharType="separate"/>
+        </w:r>
+        <w:r>
+          <w:rPr>
+            <w:noProof/>
+            <w:webHidden/>
+          </w:rPr>
+          <w:t>10</w:t>
+        </w:r>
+        <w:r>
+          <w:rPr>
+            <w:noProof/>
+            <w:webHidden/>
+          </w:rPr>
+          <w:fldChar w:fldCharType="end"/>
+        </w:r>
+      </w:hyperlink>
+    </w:p>
+    <w:p>
+      <w:pPr>
+        <w:pStyle w:val="TableofFigures"/>
+        <w:tabs>
+          <w:tab w:val="right" w:leader="dot" w:pos="9010"/>
+        </w:tabs>
+        <w:rPr>
+          <w:rFonts w:asciiTheme="minorHAnsi" w:eastAsiaTheme="minorEastAsia" w:hAnsiTheme="minorHAnsi"/>
+          <w:noProof/>
+          <w:lang w:val="en-DE"/>
+        </w:rPr>
+      </w:pPr>
+      <w:hyperlink w:anchor="_Toc104213552" w:history="1">
+        <w:r>
+          <w:rPr>
+            <w:rStyle w:val="Hyperlink"/>
+            <w:noProof/>
+          </w:rPr>
+          <w:t>Abb. 8 Skizze zur Übersicht der zu bestellenden Artikel</w:t>
+        </w:r>
+        <w:r>
+          <w:rPr>
+            <w:noProof/>
+            <w:webHidden/>
+          </w:rPr>
+          <w:tab/>
+        </w:r>
+        <w:r>
+          <w:rPr>
+            <w:noProof/>
+            <w:webHidden/>
+          </w:rPr>
+          <w:fldChar w:fldCharType="begin"/>
+        </w:r>
+        <w:r>
+          <w:rPr>
+            <w:noProof/>
+            <w:webHidden/>
+          </w:rPr>
+          <w:instrText xml:space="preserve"> PAGEREF _Toc104213552 \h </w:instrText>
+        </w:r>
+        <w:r>
+          <w:rPr>
+            <w:noProof/>
+            <w:webHidden/>
+          </w:rPr>
+        </w:r>
+        <w:r>
+          <w:rPr>
+            <w:noProof/>
+            <w:webHidden/>
+          </w:rPr>
+          <w:fldChar w:fldCharType="separate"/>
+        </w:r>
+        <w:r>
+          <w:rPr>
+            <w:noProof/>
+            <w:webHidden/>
+          </w:rPr>
+          <w:t>11</w:t>
+        </w:r>
+        <w:r>
+          <w:rPr>
+            <w:noProof/>
+            <w:webHidden/>
+          </w:rPr>
+          <w:fldChar w:fldCharType="end"/>
+        </w:r>
+      </w:hyperlink>
+    </w:p>
+    <w:p>
+      <w:pPr>
+        <w:pStyle w:val="TableofFigures"/>
+        <w:tabs>
+          <w:tab w:val="right" w:leader="dot" w:pos="9010"/>
+        </w:tabs>
+        <w:rPr>
+          <w:rFonts w:asciiTheme="minorHAnsi" w:eastAsiaTheme="minorEastAsia" w:hAnsiTheme="minorHAnsi"/>
+          <w:noProof/>
+          <w:lang w:val="en-DE"/>
+        </w:rPr>
+      </w:pPr>
+      <w:hyperlink w:anchor="_Toc104213553" w:history="1">
+        <w:r>
+          <w:rPr>
+            <w:rStyle w:val="Hyperlink"/>
+            <w:noProof/>
+          </w:rPr>
+          <w:t>Abb. 9 Skizze zur Adresseingabe im Bestellprozess</w:t>
+        </w:r>
+        <w:r>
+          <w:rPr>
+            <w:noProof/>
+            <w:webHidden/>
+          </w:rPr>
+          <w:tab/>
+        </w:r>
+        <w:r>
+          <w:rPr>
+            <w:noProof/>
+            <w:webHidden/>
+          </w:rPr>
+          <w:fldChar w:fldCharType="begin"/>
+        </w:r>
+        <w:r>
+          <w:rPr>
+            <w:noProof/>
+            <w:webHidden/>
+          </w:rPr>
+          <w:instrText xml:space="preserve"> PAGEREF _Toc104213553 \h </w:instrText>
+        </w:r>
+        <w:r>
+          <w:rPr>
+            <w:noProof/>
+            <w:webHidden/>
+          </w:rPr>
+        </w:r>
+        <w:r>
+          <w:rPr>
+            <w:noProof/>
+            <w:webHidden/>
+          </w:rPr>
+          <w:fldChar w:fldCharType="separate"/>
+        </w:r>
+        <w:r>
+          <w:rPr>
+            <w:noProof/>
+            <w:webHidden/>
+          </w:rPr>
+          <w:t>12</w:t>
+        </w:r>
+        <w:r>
+          <w:rPr>
+            <w:noProof/>
+            <w:webHidden/>
+          </w:rPr>
+          <w:fldChar w:fldCharType="end"/>
+        </w:r>
+      </w:hyperlink>
+    </w:p>
+    <w:p>
+      <w:pPr>
+        <w:pStyle w:val="TableofFigures"/>
+        <w:tabs>
+          <w:tab w:val="right" w:leader="dot" w:pos="9010"/>
+        </w:tabs>
+        <w:rPr>
+          <w:rFonts w:asciiTheme="minorHAnsi" w:eastAsiaTheme="minorEastAsia" w:hAnsiTheme="minorHAnsi"/>
+          <w:noProof/>
+          <w:lang w:val="en-DE"/>
+        </w:rPr>
+      </w:pPr>
+      <w:hyperlink w:anchor="_Toc104213554" w:history="1">
+        <w:r>
+          <w:rPr>
+            <w:rStyle w:val="Hyperlink"/>
+            <w:noProof/>
+          </w:rPr>
+          <w:t>Abb. 10 Skizze zur Auswahl der Bezahlmethode</w:t>
+        </w:r>
+        <w:r>
+          <w:rPr>
+            <w:noProof/>
+            <w:webHidden/>
+          </w:rPr>
+          <w:tab/>
+        </w:r>
+        <w:r>
+          <w:rPr>
+            <w:noProof/>
+            <w:webHidden/>
+          </w:rPr>
+          <w:fldChar w:fldCharType="begin"/>
+        </w:r>
+        <w:r>
+          <w:rPr>
+            <w:noProof/>
+            <w:webHidden/>
+          </w:rPr>
+          <w:instrText xml:space="preserve"> PAGEREF _Toc104213554 \h </w:instrText>
+        </w:r>
+        <w:r>
+          <w:rPr>
+            <w:noProof/>
+            <w:webHidden/>
+          </w:rPr>
+        </w:r>
+        <w:r>
+          <w:rPr>
+            <w:noProof/>
+            <w:webHidden/>
+          </w:rPr>
+          <w:fldChar w:fldCharType="separate"/>
+        </w:r>
+        <w:r>
+          <w:rPr>
+            <w:noProof/>
+            <w:webHidden/>
+          </w:rPr>
+          <w:t>13</w:t>
+        </w:r>
+        <w:r>
+          <w:rPr>
+            <w:noProof/>
+            <w:webHidden/>
+          </w:rPr>
+          <w:fldChar w:fldCharType="end"/>
+        </w:r>
+      </w:hyperlink>
+    </w:p>
+    <w:p>
       <w:r>
         <w:fldChar w:fldCharType="end"/>
       </w:r>
@@ -3745,12 +4841,20 @@
           <w:numId w:val="0"/>
         </w:numPr>
         <w:ind w:left="432" w:hanging="432"/>
-      </w:pPr>
-      <w:bookmarkStart w:id="2" w:name="_Toc104209268"/>
-      <w:r>
+        <w:rPr>
+          <w:lang w:val="en-US"/>
+        </w:rPr>
+      </w:pPr>
+      <w:bookmarkStart w:id="2" w:name="_Toc104213557"/>
+      <w:proofErr w:type="spellStart"/>
+      <w:r>
+        <w:rPr>
+          <w:lang w:val="en-US"/>
+        </w:rPr>
         <w:t>Abkürzungsverzeichnis</w:t>
       </w:r>
       <w:bookmarkEnd w:id="2"/>
+      <w:proofErr w:type="spellEnd"/>
     </w:p>
     <w:p>
       <w:pPr>
@@ -3759,33 +4863,43 @@
           <w:b/>
           <w:bCs/>
           <w:u w:val="single"/>
+          <w:lang w:val="en-US"/>
         </w:rPr>
       </w:pPr>
       <w:r>
+        <w:rPr>
+          <w:lang w:val="en-US"/>
+        </w:rPr>
         <w:t>NoSQL</w:t>
       </w:r>
       <w:r>
+        <w:rPr>
+          <w:lang w:val="en-US"/>
+        </w:rPr>
         <w:tab/>
       </w:r>
-      <w:proofErr w:type="spellStart"/>
       <w:r>
         <w:rPr>
           <w:b/>
           <w:bCs/>
           <w:u w:val="single"/>
+          <w:lang w:val="en-US"/>
         </w:rPr>
         <w:t>No</w:t>
       </w:r>
-      <w:proofErr w:type="spellEnd"/>
       <w:r>
         <w:rPr>
           <w:b/>
           <w:bCs/>
           <w:u w:val="single"/>
+          <w:lang w:val="en-US"/>
         </w:rPr>
         <w:t xml:space="preserve"> SQL</w:t>
       </w:r>
       <w:r>
+        <w:rPr>
+          <w:lang w:val="en-US"/>
+        </w:rPr>
         <w:t xml:space="preserve"> / </w:t>
       </w:r>
       <w:r>
@@ -3793,33 +4907,37 @@
           <w:b/>
           <w:bCs/>
           <w:u w:val="single"/>
+          <w:lang w:val="en-US"/>
         </w:rPr>
         <w:t>N</w:t>
       </w:r>
       <w:r>
+        <w:rPr>
+          <w:lang w:val="en-US"/>
+        </w:rPr>
         <w:t xml:space="preserve">ot </w:t>
       </w:r>
-      <w:proofErr w:type="spellStart"/>
       <w:r>
         <w:rPr>
           <w:b/>
           <w:bCs/>
           <w:u w:val="single"/>
+          <w:lang w:val="en-US"/>
         </w:rPr>
         <w:t>o</w:t>
       </w:r>
       <w:r>
-        <w:t>nly</w:t>
-      </w:r>
-      <w:proofErr w:type="spellEnd"/>
-      <w:r>
-        <w:t xml:space="preserve"> </w:t>
+        <w:rPr>
+          <w:lang w:val="en-US"/>
+        </w:rPr>
+        <w:t xml:space="preserve">nly </w:t>
       </w:r>
       <w:r>
         <w:rPr>
           <w:b/>
           <w:bCs/>
           <w:u w:val="single"/>
+          <w:lang w:val="en-US"/>
         </w:rPr>
         <w:t>SQL</w:t>
       </w:r>
@@ -3828,8 +4946,14 @@
       <w:pPr>
         <w:spacing w:before="0" w:after="0" w:line="240" w:lineRule="auto"/>
         <w:jc w:val="left"/>
-      </w:pPr>
-      <w:r>
+        <w:rPr>
+          <w:lang w:val="en-US"/>
+        </w:rPr>
+      </w:pPr>
+      <w:r>
+        <w:rPr>
+          <w:lang w:val="en-US"/>
+        </w:rPr>
         <w:br w:type="page"/>
       </w:r>
     </w:p>
@@ -3841,7 +4965,7 @@
           <w:numId w:val="0"/>
         </w:numPr>
       </w:pPr>
-      <w:bookmarkStart w:id="3" w:name="_Toc104209269"/>
+      <w:bookmarkStart w:id="3" w:name="_Toc104213558"/>
       <w:r>
         <w:lastRenderedPageBreak/>
         <w:t>Ehrenwörtliche Erklärung</w:t>
@@ -4412,7 +5536,7 @@
       <w:pPr>
         <w:pStyle w:val="Heading1"/>
       </w:pPr>
-      <w:bookmarkStart w:id="4" w:name="_Toc104209270"/>
+      <w:bookmarkStart w:id="4" w:name="_Toc104213559"/>
       <w:r>
         <w:t>Einleitung</w:t>
       </w:r>
@@ -4430,7 +5554,7 @@
       <w:pPr>
         <w:pStyle w:val="Heading2"/>
       </w:pPr>
-      <w:bookmarkStart w:id="5" w:name="_Toc104209271"/>
+      <w:bookmarkStart w:id="5" w:name="_Toc104213560"/>
       <w:r>
         <w:t>Herausforderung</w:t>
       </w:r>
@@ -4451,7 +5575,7 @@
       <w:pPr>
         <w:pStyle w:val="Heading2"/>
       </w:pPr>
-      <w:bookmarkStart w:id="6" w:name="_Toc104209272"/>
+      <w:bookmarkStart w:id="6" w:name="_Toc104213561"/>
       <w:r>
         <w:t>Aufgabenstellung</w:t>
       </w:r>
@@ -4502,7 +5626,7 @@
       <w:pPr>
         <w:pStyle w:val="Heading1"/>
       </w:pPr>
-      <w:bookmarkStart w:id="7" w:name="_Toc104209273"/>
+      <w:bookmarkStart w:id="7" w:name="_Toc104213562"/>
       <w:r>
         <w:lastRenderedPageBreak/>
         <w:t>Theoretische Grundlagen</w:t>
@@ -4568,7 +5692,7 @@
       <w:pPr>
         <w:pStyle w:val="Heading2"/>
       </w:pPr>
-      <w:bookmarkStart w:id="8" w:name="_Toc104209274"/>
+      <w:bookmarkStart w:id="8" w:name="_Toc104213563"/>
       <w:r>
         <w:t>Konzeptionierung</w:t>
       </w:r>
@@ -4632,7 +5756,7 @@
         <w:pStyle w:val="Heading2"/>
       </w:pPr>
       <w:bookmarkStart w:id="9" w:name="_Ref104199152"/>
-      <w:bookmarkStart w:id="10" w:name="_Toc104209275"/>
+      <w:bookmarkStart w:id="10" w:name="_Toc104213564"/>
       <w:r>
         <w:lastRenderedPageBreak/>
         <w:t>Auswahl des Frameworks</w:t>
@@ -4737,7 +5861,7 @@
       <w:pPr>
         <w:pStyle w:val="Heading2"/>
       </w:pPr>
-      <w:bookmarkStart w:id="11" w:name="_Toc104209276"/>
+      <w:bookmarkStart w:id="11" w:name="_Toc104213565"/>
       <w:r>
         <w:lastRenderedPageBreak/>
         <w:t>Auswahl einer Datenbank</w:t>
@@ -4793,7 +5917,7 @@
       <w:pPr>
         <w:pStyle w:val="Heading1"/>
       </w:pPr>
-      <w:bookmarkStart w:id="12" w:name="_Toc104209277"/>
+      <w:bookmarkStart w:id="12" w:name="_Toc104213566"/>
       <w:r>
         <w:lastRenderedPageBreak/>
         <w:t>Implementation</w:t>
@@ -4818,15 +5942,27 @@
         <w:pStyle w:val="Heading2"/>
       </w:pPr>
       <w:bookmarkStart w:id="13" w:name="_Ref104199142"/>
-      <w:bookmarkStart w:id="14" w:name="_Toc104209278"/>
-      <w:r>
-        <w:t>Grundsätzlicher Aufbau</w:t>
-      </w:r>
-      <w:r>
-        <w:t xml:space="preserve"> (Designentwurf)</w:t>
+      <w:bookmarkStart w:id="14" w:name="_Toc104213567"/>
+      <w:r>
+        <w:t>Designentwurf</w:t>
       </w:r>
       <w:bookmarkEnd w:id="13"/>
       <w:bookmarkEnd w:id="14"/>
+    </w:p>
+    <w:p>
+      <w:r>
+        <w:t>Die folgende Unterkapitel enthalten die Skizzen mit Designentwürfen zu den verschiedenen Funktionalitäten des Webshops.</w:t>
+      </w:r>
+    </w:p>
+    <w:p>
+      <w:pPr>
+        <w:pStyle w:val="Heading3"/>
+      </w:pPr>
+      <w:bookmarkStart w:id="15" w:name="_Toc104213568"/>
+      <w:r>
+        <w:t>Grundsätzlicher Aufbau</w:t>
+      </w:r>
+      <w:bookmarkEnd w:id="15"/>
     </w:p>
     <w:p>
       <w:r>
@@ -4888,8 +6024,8 @@
       <w:pPr>
         <w:pStyle w:val="Caption"/>
       </w:pPr>
-      <w:bookmarkStart w:id="15" w:name="_Ref104196572"/>
-      <w:bookmarkStart w:id="16" w:name="_Toc104209260"/>
+      <w:bookmarkStart w:id="16" w:name="_Ref104196572"/>
+      <w:bookmarkStart w:id="17" w:name="_Toc104213545"/>
       <w:r>
         <w:t xml:space="preserve">Abb. </w:t>
       </w:r>
@@ -4911,14 +6047,24 @@
       <w:r>
         <w:fldChar w:fldCharType="end"/>
       </w:r>
-      <w:bookmarkEnd w:id="15"/>
+      <w:bookmarkEnd w:id="16"/>
       <w:r>
         <w:t xml:space="preserve"> Skizze der Produktansicht</w:t>
       </w:r>
-      <w:bookmarkEnd w:id="16"/>
-    </w:p>
-    <w:p>
-      <w:r>
+      <w:bookmarkEnd w:id="17"/>
+    </w:p>
+    <w:p>
+      <w:pPr>
+        <w:spacing w:before="0" w:after="0" w:line="240" w:lineRule="auto"/>
+        <w:jc w:val="left"/>
+      </w:pPr>
+      <w:r>
+        <w:br w:type="page"/>
+      </w:r>
+    </w:p>
+    <w:p>
+      <w:r>
+        <w:lastRenderedPageBreak/>
         <w:t xml:space="preserve">Die Skizze in </w:t>
       </w:r>
       <w:r>
@@ -4958,9 +6104,19 @@
         <w:t xml:space="preserve"> Wird eine Produktkachel angeklickt, soll sich eine detailliertere Ansicht öffnen.</w:t>
       </w:r>
     </w:p>
-    <w:p>
-      <w:r>
-        <w:lastRenderedPageBreak/>
+    <w:p/>
+    <w:p>
+      <w:pPr>
+        <w:pStyle w:val="Heading3"/>
+      </w:pPr>
+      <w:bookmarkStart w:id="18" w:name="_Toc104213569"/>
+      <w:r>
+        <w:t>Detailansicht</w:t>
+      </w:r>
+      <w:bookmarkEnd w:id="18"/>
+    </w:p>
+    <w:p>
+      <w:r>
         <w:t xml:space="preserve">Die Detailansicht für Produkte soll dann wie </w:t>
       </w:r>
       <w:r>
@@ -5028,7 +6184,7 @@
       <w:pPr>
         <w:pStyle w:val="Caption"/>
       </w:pPr>
-      <w:bookmarkStart w:id="17" w:name="_Toc104209261"/>
+      <w:bookmarkStart w:id="19" w:name="_Toc104213546"/>
       <w:r>
         <w:t xml:space="preserve">Abb. </w:t>
       </w:r>
@@ -5061,7 +6217,7 @@
       <w:r>
         <w:t xml:space="preserve"> eines Produkts</w:t>
       </w:r>
-      <w:bookmarkEnd w:id="17"/>
+      <w:bookmarkEnd w:id="19"/>
     </w:p>
     <w:p>
       <w:r>
@@ -5084,8 +6240,125 @@
       </w:r>
     </w:p>
     <w:p>
+      <w:pPr>
+        <w:pStyle w:val="Heading3"/>
+      </w:pPr>
+      <w:bookmarkStart w:id="20" w:name="_Toc104213570"/>
       <w:r>
         <w:lastRenderedPageBreak/>
+        <w:t>Nutzer Authentifizierung</w:t>
+      </w:r>
+      <w:bookmarkEnd w:id="20"/>
+    </w:p>
+    <w:p>
+      <w:r>
+        <w:t>…</w:t>
+      </w:r>
+    </w:p>
+    <w:p>
+      <w:pPr>
+        <w:keepNext/>
+      </w:pPr>
+      <w:r>
+        <w:rPr>
+          <w:noProof/>
+        </w:rPr>
+        <w:drawing>
+          <wp:inline distT="0" distB="0" distL="0" distR="0" wp14:anchorId="4C8BD7CC" wp14:editId="3A331E13">
+            <wp:extent cx="5727700" cy="3588385"/>
+            <wp:effectExtent l="0" t="0" r="0" b="5715"/>
+            <wp:docPr id="18" name="Picture 18" descr="Graphical user interface, application&#10;&#10;Description automatically generated"/>
+            <wp:cNvGraphicFramePr>
+              <a:graphicFrameLocks xmlns:a="http://schemas.openxmlformats.org/drawingml/2006/main" noChangeAspect="1"/>
+            </wp:cNvGraphicFramePr>
+            <a:graphic xmlns:a="http://schemas.openxmlformats.org/drawingml/2006/main">
+              <a:graphicData uri="http://schemas.openxmlformats.org/drawingml/2006/picture">
+                <pic:pic xmlns:pic="http://schemas.openxmlformats.org/drawingml/2006/picture">
+                  <pic:nvPicPr>
+                    <pic:cNvPr id="18" name="Picture 18" descr="Graphical user interface, application&#10;&#10;Description automatically generated"/>
+                    <pic:cNvPicPr/>
+                  </pic:nvPicPr>
+                  <pic:blipFill>
+                    <a:blip r:embed="rId19" cstate="print">
+                      <a:extLst>
+                        <a:ext uri="{28A0092B-C50C-407E-A947-70E740481C1C}">
+                          <a14:useLocalDpi xmlns:a14="http://schemas.microsoft.com/office/drawing/2010/main" val="0"/>
+                        </a:ext>
+                      </a:extLst>
+                    </a:blip>
+                    <a:stretch>
+                      <a:fillRect/>
+                    </a:stretch>
+                  </pic:blipFill>
+                  <pic:spPr>
+                    <a:xfrm>
+                      <a:off x="0" y="0"/>
+                      <a:ext cx="5727700" cy="3588385"/>
+                    </a:xfrm>
+                    <a:prstGeom prst="rect">
+                      <a:avLst/>
+                    </a:prstGeom>
+                  </pic:spPr>
+                </pic:pic>
+              </a:graphicData>
+            </a:graphic>
+          </wp:inline>
+        </w:drawing>
+      </w:r>
+    </w:p>
+    <w:p>
+      <w:pPr>
+        <w:pStyle w:val="Caption"/>
+      </w:pPr>
+      <w:bookmarkStart w:id="21" w:name="_Toc104213547"/>
+      <w:r>
+        <w:t xml:space="preserve">Abb. </w:t>
+      </w:r>
+      <w:r>
+        <w:fldChar w:fldCharType="begin"/>
+      </w:r>
+      <w:r>
+        <w:instrText xml:space="preserve"> SEQ Abb. \* ARABIC </w:instrText>
+      </w:r>
+      <w:r>
+        <w:fldChar w:fldCharType="separate"/>
+      </w:r>
+      <w:r>
+        <w:rPr>
+          <w:noProof/>
+        </w:rPr>
+        <w:t>3</w:t>
+      </w:r>
+      <w:r>
+        <w:fldChar w:fldCharType="end"/>
+      </w:r>
+      <w:r>
+        <w:t xml:space="preserve"> Skizze der Login Seite</w:t>
+      </w:r>
+      <w:bookmarkEnd w:id="21"/>
+    </w:p>
+    <w:p>
+      <w:pPr>
+        <w:spacing w:before="0" w:after="0" w:line="240" w:lineRule="auto"/>
+        <w:jc w:val="left"/>
+      </w:pPr>
+      <w:r>
+        <w:br w:type="page"/>
+      </w:r>
+    </w:p>
+    <w:p>
+      <w:pPr>
+        <w:pStyle w:val="Heading3"/>
+      </w:pPr>
+      <w:bookmarkStart w:id="22" w:name="_Toc104213571"/>
+      <w:r>
+        <w:lastRenderedPageBreak/>
+        <w:t>Admin Ansicht: Inventur</w:t>
+      </w:r>
+      <w:bookmarkEnd w:id="22"/>
+    </w:p>
+    <w:p>
+      <w:r>
         <w:t>Als Admin eingeloggt soll die Produktübersicht etwas anders gestaltet sein. In einer Listenansicht sollen alle Produkte zu sehen sein, über eine Suche sollen einzelne Produkte zu finden sein. Es soll direkt ersichtlich sein, wie viele Produkte auf Lager sind und die Anzahl muss erhöht oder verringert werden können. Außerdem müssen Produkte zu löschen oder neu anzulegen sein.</w:t>
       </w:r>
     </w:p>
@@ -5113,7 +6386,7 @@
                     <pic:cNvPicPr/>
                   </pic:nvPicPr>
                   <pic:blipFill>
-                    <a:blip r:embed="rId19" cstate="print">
+                    <a:blip r:embed="rId20" cstate="print">
                       <a:extLst>
                         <a:ext uri="{28A0092B-C50C-407E-A947-70E740481C1C}">
                           <a14:useLocalDpi xmlns:a14="http://schemas.microsoft.com/office/drawing/2010/main" val="0"/>
@@ -5144,8 +6417,8 @@
       <w:pPr>
         <w:pStyle w:val="Caption"/>
       </w:pPr>
-      <w:bookmarkStart w:id="18" w:name="_Ref104197922"/>
-      <w:bookmarkStart w:id="19" w:name="_Toc104209262"/>
+      <w:bookmarkStart w:id="23" w:name="_Ref104197922"/>
+      <w:bookmarkStart w:id="24" w:name="_Toc104213548"/>
       <w:r>
         <w:t xml:space="preserve">Abb. </w:t>
       </w:r>
@@ -5157,6 +6430,39 @@
       </w:r>
       <w:r>
         <w:fldChar w:fldCharType="separate"/>
+      </w:r>
+      <w:r>
+        <w:rPr>
+          <w:noProof/>
+        </w:rPr>
+        <w:t>4</w:t>
+      </w:r>
+      <w:r>
+        <w:fldChar w:fldCharType="end"/>
+      </w:r>
+      <w:bookmarkEnd w:id="23"/>
+      <w:r>
+        <w:t xml:space="preserve"> Skizze der Produktübersicht aus Sicht eines </w:t>
+      </w:r>
+      <w:proofErr w:type="spellStart"/>
+      <w:r>
+        <w:t>Adminkontos</w:t>
+      </w:r>
+      <w:bookmarkEnd w:id="24"/>
+      <w:proofErr w:type="spellEnd"/>
+    </w:p>
+    <w:p>
+      <w:r>
+        <w:fldChar w:fldCharType="begin"/>
+      </w:r>
+      <w:r>
+        <w:instrText xml:space="preserve"> REF _Ref104197922 \h </w:instrText>
+      </w:r>
+      <w:r>
+        <w:fldChar w:fldCharType="separate"/>
+      </w:r>
+      <w:r>
+        <w:t xml:space="preserve">Abb. </w:t>
       </w:r>
       <w:r>
         <w:rPr>
@@ -5167,39 +6473,6 @@
       <w:r>
         <w:fldChar w:fldCharType="end"/>
       </w:r>
-      <w:bookmarkEnd w:id="18"/>
-      <w:r>
-        <w:t xml:space="preserve"> Skizze der Produktübersicht aus Sicht eines </w:t>
-      </w:r>
-      <w:proofErr w:type="spellStart"/>
-      <w:r>
-        <w:t>Adminkontos</w:t>
-      </w:r>
-      <w:bookmarkEnd w:id="19"/>
-      <w:proofErr w:type="spellEnd"/>
-    </w:p>
-    <w:p>
-      <w:r>
-        <w:fldChar w:fldCharType="begin"/>
-      </w:r>
-      <w:r>
-        <w:instrText xml:space="preserve"> REF _Ref104197922 \h </w:instrText>
-      </w:r>
-      <w:r>
-        <w:fldChar w:fldCharType="separate"/>
-      </w:r>
-      <w:r>
-        <w:t xml:space="preserve">Abb. </w:t>
-      </w:r>
-      <w:r>
-        <w:rPr>
-          <w:noProof/>
-        </w:rPr>
-        <w:t>3</w:t>
-      </w:r>
-      <w:r>
-        <w:fldChar w:fldCharType="end"/>
-      </w:r>
       <w:r>
         <w:t xml:space="preserve"> zeigt eine grobe Skizze, wie diese Ansicht umzusetzen sein könnte</w:t>
       </w:r>
@@ -5217,9 +6490,19 @@
       </w:r>
     </w:p>
     <w:p>
+      <w:pPr>
+        <w:pStyle w:val="Heading3"/>
+      </w:pPr>
+      <w:bookmarkStart w:id="25" w:name="_Toc104213572"/>
       <w:r>
         <w:lastRenderedPageBreak/>
-        <w:t>Der Ablauf des Bestellprozesses soll unabhängig von der Existenz eines Benutzerkontos funktionieren. Der Warenkorb soll dafür eine Check-out Funktion erhalten, die den Bestellprozess mit den im Warenkorb befindlichen Artikeln startet.</w:t>
+        <w:t>Admin Ansicht: Benutzerverwaltung</w:t>
+      </w:r>
+      <w:bookmarkEnd w:id="25"/>
+    </w:p>
+    <w:p>
+      <w:r>
+        <w:t>Über die Möglichkeit das Inventar zu bearbeiten hinweg, soll von einem Administratorkonto aus auch die Benutzerverwaltung möglich sein. Diese soll Funktionen, wie das Zurücksetzen von Passwörtern, Bearbeiten von Profilinformationen und das Sperren oder Löschen von Benutzerprofilen, umfassen.</w:t>
       </w:r>
     </w:p>
     <w:p>
@@ -5231,10 +6514,10 @@
           <w:noProof/>
         </w:rPr>
         <w:drawing>
-          <wp:inline distT="0" distB="0" distL="0" distR="0" wp14:anchorId="6A26E7B3" wp14:editId="78B85DD6">
+          <wp:inline distT="0" distB="0" distL="0" distR="0" wp14:anchorId="74D16A0B" wp14:editId="0DBA2C86">
             <wp:extent cx="5727700" cy="3588385"/>
             <wp:effectExtent l="0" t="0" r="0" b="5715"/>
-            <wp:docPr id="10" name="Picture 10" descr="A picture containing graphical user interface&#10;&#10;Description automatically generated"/>
+            <wp:docPr id="13" name="Picture 13" descr="Graphical user interface, text, application, email&#10;&#10;Description automatically generated"/>
             <wp:cNvGraphicFramePr>
               <a:graphicFrameLocks xmlns:a="http://schemas.openxmlformats.org/drawingml/2006/main" noChangeAspect="1"/>
             </wp:cNvGraphicFramePr>
@@ -5242,156 +6525,7 @@
               <a:graphicData uri="http://schemas.openxmlformats.org/drawingml/2006/picture">
                 <pic:pic xmlns:pic="http://schemas.openxmlformats.org/drawingml/2006/picture">
                   <pic:nvPicPr>
-                    <pic:cNvPr id="10" name="Picture 10" descr="A picture containing graphical user interface&#10;&#10;Description automatically generated"/>
-                    <pic:cNvPicPr/>
-                  </pic:nvPicPr>
-                  <pic:blipFill>
-                    <a:blip r:embed="rId20" cstate="print">
-                      <a:extLst>
-                        <a:ext uri="{28A0092B-C50C-407E-A947-70E740481C1C}">
-                          <a14:useLocalDpi xmlns:a14="http://schemas.microsoft.com/office/drawing/2010/main" val="0"/>
-                        </a:ext>
-                      </a:extLst>
-                    </a:blip>
-                    <a:stretch>
-                      <a:fillRect/>
-                    </a:stretch>
-                  </pic:blipFill>
-                  <pic:spPr>
-                    <a:xfrm>
-                      <a:off x="0" y="0"/>
-                      <a:ext cx="5727700" cy="3588385"/>
-                    </a:xfrm>
-                    <a:prstGeom prst="rect">
-                      <a:avLst/>
-                    </a:prstGeom>
-                  </pic:spPr>
-                </pic:pic>
-              </a:graphicData>
-            </a:graphic>
-          </wp:inline>
-        </w:drawing>
-      </w:r>
-    </w:p>
-    <w:p>
-      <w:pPr>
-        <w:pStyle w:val="Caption"/>
-      </w:pPr>
-      <w:bookmarkStart w:id="20" w:name="_Ref104208330"/>
-      <w:bookmarkStart w:id="21" w:name="_Toc104209263"/>
-      <w:r>
-        <w:t xml:space="preserve">Abb. </w:t>
-      </w:r>
-      <w:r>
-        <w:fldChar w:fldCharType="begin"/>
-      </w:r>
-      <w:r>
-        <w:instrText xml:space="preserve"> SEQ Abb. \* ARABIC </w:instrText>
-      </w:r>
-      <w:r>
-        <w:fldChar w:fldCharType="separate"/>
-      </w:r>
-      <w:r>
-        <w:rPr>
-          <w:noProof/>
-        </w:rPr>
-        <w:t>4</w:t>
-      </w:r>
-      <w:r>
-        <w:fldChar w:fldCharType="end"/>
-      </w:r>
-      <w:bookmarkEnd w:id="20"/>
-      <w:r>
-        <w:t xml:space="preserve"> </w:t>
-      </w:r>
-      <w:r>
-        <w:t xml:space="preserve">Skizze zur </w:t>
-      </w:r>
-      <w:r>
-        <w:t>Übersicht der zu bestellenden Artikel</w:t>
-      </w:r>
-      <w:bookmarkEnd w:id="21"/>
-    </w:p>
-    <w:p>
-      <w:r>
-        <w:t xml:space="preserve">Hier soll wie in </w:t>
-      </w:r>
-      <w:r>
-        <w:fldChar w:fldCharType="begin"/>
-      </w:r>
-      <w:r>
-        <w:instrText xml:space="preserve"> REF _Ref104208330 \h </w:instrText>
-      </w:r>
-      <w:r>
-        <w:fldChar w:fldCharType="separate"/>
-      </w:r>
-      <w:r>
-        <w:t xml:space="preserve">Abb. </w:t>
-      </w:r>
-      <w:r>
-        <w:rPr>
-          <w:noProof/>
-        </w:rPr>
-        <w:t>4</w:t>
-      </w:r>
-      <w:r>
-        <w:fldChar w:fldCharType="end"/>
-      </w:r>
-      <w:r>
-        <w:t xml:space="preserve"> dargestellt eine Übersicht der im Warenkorb befindlichen Artikel erscheinen und die Möglichkeit gegeben werden die Anzahl noch einmal zu verändern oder einen Artikel zu entfernen. Darüber hinaus soll die Gesamtsumme (vor Versandkosten) angezeigt werden. Über den Knopf „Jetzt Bestellen“ kann der Bestellprozess fortgeführt werden.</w:t>
-      </w:r>
-    </w:p>
-    <w:p>
-      <w:r>
-        <w:t xml:space="preserve">Es folgt die in </w:t>
-      </w:r>
-      <w:r>
-        <w:fldChar w:fldCharType="begin"/>
-      </w:r>
-      <w:r>
-        <w:instrText xml:space="preserve"> REF _Ref104208474 \h </w:instrText>
-      </w:r>
-      <w:r>
-        <w:fldChar w:fldCharType="separate"/>
-      </w:r>
-      <w:r>
-        <w:t xml:space="preserve">Abb. </w:t>
-      </w:r>
-      <w:r>
-        <w:rPr>
-          <w:noProof/>
-        </w:rPr>
-        <w:t>5</w:t>
-      </w:r>
-      <w:r>
-        <w:fldChar w:fldCharType="end"/>
-      </w:r>
-      <w:r>
-        <w:t xml:space="preserve"> skizzierte Eingabe von Rechnungs- und Lieferadresse. Die Lieferadresse ist hierbei optional und muss nur angegeben werden, wenn sich diese von der Rechnungsadresse unterscheidet.</w:t>
-      </w:r>
-    </w:p>
-    <w:p>
-      <w:pPr>
-        <w:keepNext/>
-      </w:pPr>
-      <w:r>
-        <w:rPr>
-          <w:noProof/>
-        </w:rPr>
-        <w:lastRenderedPageBreak/>
-        <w:drawing>
-          <wp:inline distT="0" distB="0" distL="0" distR="0" wp14:anchorId="08F4DA08" wp14:editId="5CBCD37E">
-            <wp:extent cx="5727700" cy="3588385"/>
-            <wp:effectExtent l="0" t="0" r="0" b="5715"/>
-            <wp:docPr id="11" name="Picture 11" descr="Text&#10;&#10;Description automatically generated with medium confidence"/>
-            <wp:cNvGraphicFramePr>
-              <a:graphicFrameLocks xmlns:a="http://schemas.openxmlformats.org/drawingml/2006/main" noChangeAspect="1"/>
-            </wp:cNvGraphicFramePr>
-            <a:graphic xmlns:a="http://schemas.openxmlformats.org/drawingml/2006/main">
-              <a:graphicData uri="http://schemas.openxmlformats.org/drawingml/2006/picture">
-                <pic:pic xmlns:pic="http://schemas.openxmlformats.org/drawingml/2006/picture">
-                  <pic:nvPicPr>
-                    <pic:cNvPr id="11" name="Picture 11" descr="Text&#10;&#10;Description automatically generated with medium confidence"/>
+                    <pic:cNvPr id="13" name="Picture 13" descr="Graphical user interface, text, application, email&#10;&#10;Description automatically generated"/>
                     <pic:cNvPicPr/>
                   </pic:nvPicPr>
                   <pic:blipFill>
@@ -5426,8 +6560,7 @@
       <w:pPr>
         <w:pStyle w:val="Caption"/>
       </w:pPr>
-      <w:bookmarkStart w:id="22" w:name="_Ref104208474"/>
-      <w:bookmarkStart w:id="23" w:name="_Toc104209264"/>
+      <w:bookmarkStart w:id="26" w:name="_Toc104213549"/>
       <w:r>
         <w:t xml:space="preserve">Abb. </w:t>
       </w:r>
@@ -5449,41 +6582,101 @@
       <w:r>
         <w:fldChar w:fldCharType="end"/>
       </w:r>
-      <w:bookmarkEnd w:id="22"/>
-      <w:r>
-        <w:t xml:space="preserve"> </w:t>
-      </w:r>
-      <w:r>
-        <w:t xml:space="preserve">Skizze zur </w:t>
-      </w:r>
-      <w:r>
-        <w:t>Adresseingabe im Bestellprozess</w:t>
-      </w:r>
-      <w:bookmarkEnd w:id="23"/>
-    </w:p>
-    <w:p>
-      <w:r>
-        <w:t>Nach der Eingabe von Liefer- und Rechnungsadresse (diese können bei angemeldeten Benutzenden automatisch ausgefüllt werden) erfolgt die Auswahl der Bezahlmethode, bevor eine finale Überprüfung der zu bestellenden Artikel durchgeführt wird.</w:t>
-      </w:r>
-    </w:p>
-    <w:p>
-      <w:r>
-        <w:t>Als Bezahlmethode wird</w:t>
-      </w:r>
-      <w:r>
-        <w:t xml:space="preserve">, wie in </w:t>
+      <w:r>
+        <w:t xml:space="preserve"> Skizze der Admin Ansicht auf Benutzerkonten</w:t>
+      </w:r>
+      <w:bookmarkEnd w:id="26"/>
+    </w:p>
+    <w:p>
+      <w:r>
+        <w:t>Wird der Stift angeklickt soll sich ein Fenster zur Bearbeitung des ausgewählten Benutzerprofils öffnen. Dieses soll einen Knopf zum Senden einer Wiederherstellungsemail für das Passwort und ein Formular zur Bearbeitung enthalten.</w:t>
+      </w:r>
+    </w:p>
+    <w:p>
+      <w:r>
+        <w:t>Wird das rote X angeklickt, soll ein Pop Up erscheinen und fragen, ob das Benutzerprofil gelöscht oder nur vorübergehend gesperrt werden soll.</w:t>
+      </w:r>
+    </w:p>
+    <w:p>
+      <w:pPr>
+        <w:spacing w:before="0" w:after="0" w:line="240" w:lineRule="auto"/>
+        <w:jc w:val="left"/>
+      </w:pPr>
+      <w:r>
+        <w:br w:type="page"/>
+      </w:r>
+    </w:p>
+    <w:p>
+      <w:pPr>
+        <w:keepNext/>
+        <w:spacing w:before="0" w:after="0" w:line="240" w:lineRule="auto"/>
+        <w:jc w:val="left"/>
+      </w:pPr>
+      <w:r>
+        <w:rPr>
+          <w:noProof/>
+        </w:rPr>
+        <w:lastRenderedPageBreak/>
+        <w:drawing>
+          <wp:inline distT="0" distB="0" distL="0" distR="0" wp14:anchorId="392528FE" wp14:editId="31090109">
+            <wp:extent cx="5727700" cy="3588385"/>
+            <wp:effectExtent l="0" t="0" r="0" b="5715"/>
+            <wp:docPr id="15" name="Picture 15" descr="Graphical user interface&#10;&#10;Description automatically generated"/>
+            <wp:cNvGraphicFramePr>
+              <a:graphicFrameLocks xmlns:a="http://schemas.openxmlformats.org/drawingml/2006/main" noChangeAspect="1"/>
+            </wp:cNvGraphicFramePr>
+            <a:graphic xmlns:a="http://schemas.openxmlformats.org/drawingml/2006/main">
+              <a:graphicData uri="http://schemas.openxmlformats.org/drawingml/2006/picture">
+                <pic:pic xmlns:pic="http://schemas.openxmlformats.org/drawingml/2006/picture">
+                  <pic:nvPicPr>
+                    <pic:cNvPr id="15" name="Picture 15" descr="Graphical user interface&#10;&#10;Description automatically generated"/>
+                    <pic:cNvPicPr/>
+                  </pic:nvPicPr>
+                  <pic:blipFill>
+                    <a:blip r:embed="rId22" cstate="print">
+                      <a:extLst>
+                        <a:ext uri="{28A0092B-C50C-407E-A947-70E740481C1C}">
+                          <a14:useLocalDpi xmlns:a14="http://schemas.microsoft.com/office/drawing/2010/main" val="0"/>
+                        </a:ext>
+                      </a:extLst>
+                    </a:blip>
+                    <a:stretch>
+                      <a:fillRect/>
+                    </a:stretch>
+                  </pic:blipFill>
+                  <pic:spPr>
+                    <a:xfrm>
+                      <a:off x="0" y="0"/>
+                      <a:ext cx="5727700" cy="3588385"/>
+                    </a:xfrm>
+                    <a:prstGeom prst="rect">
+                      <a:avLst/>
+                    </a:prstGeom>
+                  </pic:spPr>
+                </pic:pic>
+              </a:graphicData>
+            </a:graphic>
+          </wp:inline>
+        </w:drawing>
+      </w:r>
+    </w:p>
+    <w:p>
+      <w:pPr>
+        <w:pStyle w:val="Caption"/>
+        <w:jc w:val="left"/>
+      </w:pPr>
+      <w:bookmarkStart w:id="27" w:name="_Toc104213550"/>
+      <w:r>
+        <w:t xml:space="preserve">Abb. </w:t>
       </w:r>
       <w:r>
         <w:fldChar w:fldCharType="begin"/>
       </w:r>
       <w:r>
-        <w:instrText xml:space="preserve"> REF _Ref104208854 \h </w:instrText>
+        <w:instrText xml:space="preserve"> SEQ Abb. \* ARABIC </w:instrText>
       </w:r>
       <w:r>
         <w:fldChar w:fldCharType="separate"/>
-      </w:r>
-      <w:r>
-        <w:t xml:space="preserve">Abb. </w:t>
       </w:r>
       <w:r>
         <w:rPr>
@@ -5495,19 +6688,421 @@
         <w:fldChar w:fldCharType="end"/>
       </w:r>
       <w:r>
-        <w:t xml:space="preserve"> skizziert</w:t>
-      </w:r>
-      <w:r>
-        <w:t xml:space="preserve"> nur der Kauf auf Rechnung angeboten, da somit keine Zahldienstleister eingebunden werden müssen.</w:t>
-      </w:r>
-      <w:r>
-        <w:t xml:space="preserve"> Damit die Seite nicht zu leer aussieht sind die Auswahlmöglichkeiten für ein SEPA Lastschriftmandat und die Bezahlung mit PayPal bereits vorhanden, jedoch aktuell nicht auswählbar. Die Implementierung der Zahlungsdienstleister wäre eine mögliche </w:t>
-      </w:r>
-      <w:proofErr w:type="gramStart"/>
-      <w:r>
-        <w:t>Aufgabe</w:t>
-      </w:r>
-      <w:proofErr w:type="gramEnd"/>
+        <w:t xml:space="preserve"> Skizze der Bearbeitungsansicht eines Benutzerprofils</w:t>
+      </w:r>
+      <w:bookmarkEnd w:id="27"/>
+    </w:p>
+    <w:p>
+      <w:pPr>
+        <w:spacing w:before="0" w:after="0" w:line="240" w:lineRule="auto"/>
+        <w:jc w:val="left"/>
+      </w:pPr>
+    </w:p>
+    <w:p>
+      <w:pPr>
+        <w:keepNext/>
+        <w:spacing w:before="0" w:after="0" w:line="240" w:lineRule="auto"/>
+        <w:jc w:val="left"/>
+      </w:pPr>
+      <w:r>
+        <w:rPr>
+          <w:noProof/>
+        </w:rPr>
+        <w:drawing>
+          <wp:inline distT="0" distB="0" distL="0" distR="0" wp14:anchorId="2B16266F" wp14:editId="6C775FCD">
+            <wp:extent cx="5727700" cy="3588385"/>
+            <wp:effectExtent l="0" t="0" r="0" b="5715"/>
+            <wp:docPr id="14" name="Picture 14" descr="Graphical user interface, text, application, email&#10;&#10;Description automatically generated"/>
+            <wp:cNvGraphicFramePr>
+              <a:graphicFrameLocks xmlns:a="http://schemas.openxmlformats.org/drawingml/2006/main" noChangeAspect="1"/>
+            </wp:cNvGraphicFramePr>
+            <a:graphic xmlns:a="http://schemas.openxmlformats.org/drawingml/2006/main">
+              <a:graphicData uri="http://schemas.openxmlformats.org/drawingml/2006/picture">
+                <pic:pic xmlns:pic="http://schemas.openxmlformats.org/drawingml/2006/picture">
+                  <pic:nvPicPr>
+                    <pic:cNvPr id="14" name="Picture 14" descr="Graphical user interface, text, application, email&#10;&#10;Description automatically generated"/>
+                    <pic:cNvPicPr/>
+                  </pic:nvPicPr>
+                  <pic:blipFill>
+                    <a:blip r:embed="rId23" cstate="print">
+                      <a:extLst>
+                        <a:ext uri="{28A0092B-C50C-407E-A947-70E740481C1C}">
+                          <a14:useLocalDpi xmlns:a14="http://schemas.microsoft.com/office/drawing/2010/main" val="0"/>
+                        </a:ext>
+                      </a:extLst>
+                    </a:blip>
+                    <a:stretch>
+                      <a:fillRect/>
+                    </a:stretch>
+                  </pic:blipFill>
+                  <pic:spPr>
+                    <a:xfrm>
+                      <a:off x="0" y="0"/>
+                      <a:ext cx="5727700" cy="3588385"/>
+                    </a:xfrm>
+                    <a:prstGeom prst="rect">
+                      <a:avLst/>
+                    </a:prstGeom>
+                  </pic:spPr>
+                </pic:pic>
+              </a:graphicData>
+            </a:graphic>
+          </wp:inline>
+        </w:drawing>
+      </w:r>
+    </w:p>
+    <w:p>
+      <w:pPr>
+        <w:pStyle w:val="Caption"/>
+        <w:jc w:val="left"/>
+      </w:pPr>
+      <w:bookmarkStart w:id="28" w:name="_Toc104213551"/>
+      <w:r>
+        <w:t xml:space="preserve">Abb. </w:t>
+      </w:r>
+      <w:r>
+        <w:fldChar w:fldCharType="begin"/>
+      </w:r>
+      <w:r>
+        <w:instrText xml:space="preserve"> SEQ Abb. \* ARABIC </w:instrText>
+      </w:r>
+      <w:r>
+        <w:fldChar w:fldCharType="separate"/>
+      </w:r>
+      <w:r>
+        <w:rPr>
+          <w:noProof/>
+        </w:rPr>
+        <w:t>7</w:t>
+      </w:r>
+      <w:r>
+        <w:fldChar w:fldCharType="end"/>
+      </w:r>
+      <w:r>
+        <w:t xml:space="preserve"> Skizze des Pop </w:t>
+      </w:r>
+      <w:proofErr w:type="spellStart"/>
+      <w:r>
+        <w:t>Ups</w:t>
+      </w:r>
+      <w:proofErr w:type="spellEnd"/>
+      <w:r>
+        <w:t xml:space="preserve"> zum Löschen oder Sperren eines Benutzerprofils</w:t>
+      </w:r>
+      <w:bookmarkEnd w:id="28"/>
+    </w:p>
+    <w:p>
+      <w:pPr>
+        <w:spacing w:before="0" w:after="0" w:line="240" w:lineRule="auto"/>
+        <w:jc w:val="left"/>
+      </w:pPr>
+      <w:r>
+        <w:br w:type="page"/>
+      </w:r>
+    </w:p>
+    <w:p>
+      <w:pPr>
+        <w:pStyle w:val="Heading3"/>
+      </w:pPr>
+      <w:bookmarkStart w:id="29" w:name="_Toc104213573"/>
+      <w:r>
+        <w:lastRenderedPageBreak/>
+        <w:t>Bestellprozess</w:t>
+      </w:r>
+      <w:bookmarkEnd w:id="29"/>
+    </w:p>
+    <w:p>
+      <w:r>
+        <w:t>Der Ablauf des Bestellprozesses soll unabhängig von der Existenz eines Benutzerkontos funktionieren. Der Warenkorb soll dafür eine Check-out Funktion erhalten, die den Bestellprozess mit den im Warenkorb befindlichen Artikeln startet.</w:t>
+      </w:r>
+    </w:p>
+    <w:p>
+      <w:pPr>
+        <w:keepNext/>
+      </w:pPr>
+      <w:r>
+        <w:rPr>
+          <w:noProof/>
+        </w:rPr>
+        <w:drawing>
+          <wp:inline distT="0" distB="0" distL="0" distR="0" wp14:anchorId="6A26E7B3" wp14:editId="78B85DD6">
+            <wp:extent cx="5727700" cy="3588385"/>
+            <wp:effectExtent l="0" t="0" r="0" b="5715"/>
+            <wp:docPr id="10" name="Picture 10" descr="A picture containing graphical user interface&#10;&#10;Description automatically generated"/>
+            <wp:cNvGraphicFramePr>
+              <a:graphicFrameLocks xmlns:a="http://schemas.openxmlformats.org/drawingml/2006/main" noChangeAspect="1"/>
+            </wp:cNvGraphicFramePr>
+            <a:graphic xmlns:a="http://schemas.openxmlformats.org/drawingml/2006/main">
+              <a:graphicData uri="http://schemas.openxmlformats.org/drawingml/2006/picture">
+                <pic:pic xmlns:pic="http://schemas.openxmlformats.org/drawingml/2006/picture">
+                  <pic:nvPicPr>
+                    <pic:cNvPr id="10" name="Picture 10" descr="A picture containing graphical user interface&#10;&#10;Description automatically generated"/>
+                    <pic:cNvPicPr/>
+                  </pic:nvPicPr>
+                  <pic:blipFill>
+                    <a:blip r:embed="rId24" cstate="print">
+                      <a:extLst>
+                        <a:ext uri="{28A0092B-C50C-407E-A947-70E740481C1C}">
+                          <a14:useLocalDpi xmlns:a14="http://schemas.microsoft.com/office/drawing/2010/main" val="0"/>
+                        </a:ext>
+                      </a:extLst>
+                    </a:blip>
+                    <a:stretch>
+                      <a:fillRect/>
+                    </a:stretch>
+                  </pic:blipFill>
+                  <pic:spPr>
+                    <a:xfrm>
+                      <a:off x="0" y="0"/>
+                      <a:ext cx="5727700" cy="3588385"/>
+                    </a:xfrm>
+                    <a:prstGeom prst="rect">
+                      <a:avLst/>
+                    </a:prstGeom>
+                  </pic:spPr>
+                </pic:pic>
+              </a:graphicData>
+            </a:graphic>
+          </wp:inline>
+        </w:drawing>
+      </w:r>
+    </w:p>
+    <w:p>
+      <w:pPr>
+        <w:pStyle w:val="Caption"/>
+      </w:pPr>
+      <w:bookmarkStart w:id="30" w:name="_Ref104208330"/>
+      <w:bookmarkStart w:id="31" w:name="_Toc104213552"/>
+      <w:r>
+        <w:t xml:space="preserve">Abb. </w:t>
+      </w:r>
+      <w:r>
+        <w:fldChar w:fldCharType="begin"/>
+      </w:r>
+      <w:r>
+        <w:instrText xml:space="preserve"> SEQ Abb. \* ARABIC </w:instrText>
+      </w:r>
+      <w:r>
+        <w:fldChar w:fldCharType="separate"/>
+      </w:r>
+      <w:r>
+        <w:rPr>
+          <w:noProof/>
+        </w:rPr>
+        <w:t>8</w:t>
+      </w:r>
+      <w:r>
+        <w:fldChar w:fldCharType="end"/>
+      </w:r>
+      <w:bookmarkEnd w:id="30"/>
+      <w:r>
+        <w:t xml:space="preserve"> </w:t>
+      </w:r>
+      <w:r>
+        <w:t xml:space="preserve">Skizze zur </w:t>
+      </w:r>
+      <w:r>
+        <w:t>Übersicht der zu bestellenden Artikel</w:t>
+      </w:r>
+      <w:bookmarkEnd w:id="31"/>
+    </w:p>
+    <w:p>
+      <w:r>
+        <w:t xml:space="preserve">Hier soll wie in </w:t>
+      </w:r>
+      <w:r>
+        <w:fldChar w:fldCharType="begin"/>
+      </w:r>
+      <w:r>
+        <w:instrText xml:space="preserve"> REF _Ref104208330 \h </w:instrText>
+      </w:r>
+      <w:r>
+        <w:fldChar w:fldCharType="separate"/>
+      </w:r>
+      <w:r>
+        <w:t xml:space="preserve">Abb. </w:t>
+      </w:r>
+      <w:r>
+        <w:rPr>
+          <w:noProof/>
+        </w:rPr>
+        <w:t>4</w:t>
+      </w:r>
+      <w:r>
+        <w:fldChar w:fldCharType="end"/>
+      </w:r>
+      <w:r>
+        <w:t xml:space="preserve"> dargestellt eine Übersicht der im Warenkorb befindlichen Artikel erscheinen und die Möglichkeit gegeben werden die Anzahl noch einmal zu verändern oder einen Artikel zu entfernen. Darüber hinaus soll die Gesamtsumme (vor Versandkosten) angezeigt werden. Über den Knopf „Jetzt Bestellen“ kann der Bestellprozess fortgeführt werden.</w:t>
+      </w:r>
+    </w:p>
+    <w:p>
+      <w:r>
+        <w:t xml:space="preserve">Es folgt die in </w:t>
+      </w:r>
+      <w:r>
+        <w:fldChar w:fldCharType="begin"/>
+      </w:r>
+      <w:r>
+        <w:instrText xml:space="preserve"> REF _Ref104208474 \h </w:instrText>
+      </w:r>
+      <w:r>
+        <w:fldChar w:fldCharType="separate"/>
+      </w:r>
+      <w:r>
+        <w:t xml:space="preserve">Abb. </w:t>
+      </w:r>
+      <w:r>
+        <w:rPr>
+          <w:noProof/>
+        </w:rPr>
+        <w:t>5</w:t>
+      </w:r>
+      <w:r>
+        <w:fldChar w:fldCharType="end"/>
+      </w:r>
+      <w:r>
+        <w:t xml:space="preserve"> skizzierte Eingabe von Rechnungs- und Lieferadresse. Die Lieferadresse ist hierbei optional und muss nur angegeben werden, wenn sich diese von der Rechnungsadresse unterscheidet.</w:t>
+      </w:r>
+    </w:p>
+    <w:p>
+      <w:pPr>
+        <w:keepNext/>
+      </w:pPr>
+      <w:r>
+        <w:rPr>
+          <w:noProof/>
+        </w:rPr>
+        <w:lastRenderedPageBreak/>
+        <w:drawing>
+          <wp:inline distT="0" distB="0" distL="0" distR="0" wp14:anchorId="08F4DA08" wp14:editId="5CBCD37E">
+            <wp:extent cx="5727700" cy="3588385"/>
+            <wp:effectExtent l="0" t="0" r="0" b="5715"/>
+            <wp:docPr id="11" name="Picture 11" descr="Text&#10;&#10;Description automatically generated with medium confidence"/>
+            <wp:cNvGraphicFramePr>
+              <a:graphicFrameLocks xmlns:a="http://schemas.openxmlformats.org/drawingml/2006/main" noChangeAspect="1"/>
+            </wp:cNvGraphicFramePr>
+            <a:graphic xmlns:a="http://schemas.openxmlformats.org/drawingml/2006/main">
+              <a:graphicData uri="http://schemas.openxmlformats.org/drawingml/2006/picture">
+                <pic:pic xmlns:pic="http://schemas.openxmlformats.org/drawingml/2006/picture">
+                  <pic:nvPicPr>
+                    <pic:cNvPr id="11" name="Picture 11" descr="Text&#10;&#10;Description automatically generated with medium confidence"/>
+                    <pic:cNvPicPr/>
+                  </pic:nvPicPr>
+                  <pic:blipFill>
+                    <a:blip r:embed="rId25" cstate="print">
+                      <a:extLst>
+                        <a:ext uri="{28A0092B-C50C-407E-A947-70E740481C1C}">
+                          <a14:useLocalDpi xmlns:a14="http://schemas.microsoft.com/office/drawing/2010/main" val="0"/>
+                        </a:ext>
+                      </a:extLst>
+                    </a:blip>
+                    <a:stretch>
+                      <a:fillRect/>
+                    </a:stretch>
+                  </pic:blipFill>
+                  <pic:spPr>
+                    <a:xfrm>
+                      <a:off x="0" y="0"/>
+                      <a:ext cx="5727700" cy="3588385"/>
+                    </a:xfrm>
+                    <a:prstGeom prst="rect">
+                      <a:avLst/>
+                    </a:prstGeom>
+                  </pic:spPr>
+                </pic:pic>
+              </a:graphicData>
+            </a:graphic>
+          </wp:inline>
+        </w:drawing>
+      </w:r>
+    </w:p>
+    <w:p>
+      <w:pPr>
+        <w:pStyle w:val="Caption"/>
+      </w:pPr>
+      <w:bookmarkStart w:id="32" w:name="_Ref104208474"/>
+      <w:bookmarkStart w:id="33" w:name="_Toc104213553"/>
+      <w:r>
+        <w:t xml:space="preserve">Abb. </w:t>
+      </w:r>
+      <w:r>
+        <w:fldChar w:fldCharType="begin"/>
+      </w:r>
+      <w:r>
+        <w:instrText xml:space="preserve"> SEQ Abb. \* ARABIC </w:instrText>
+      </w:r>
+      <w:r>
+        <w:fldChar w:fldCharType="separate"/>
+      </w:r>
+      <w:r>
+        <w:rPr>
+          <w:noProof/>
+        </w:rPr>
+        <w:t>9</w:t>
+      </w:r>
+      <w:r>
+        <w:fldChar w:fldCharType="end"/>
+      </w:r>
+      <w:bookmarkEnd w:id="32"/>
+      <w:r>
+        <w:t xml:space="preserve"> </w:t>
+      </w:r>
+      <w:r>
+        <w:t xml:space="preserve">Skizze zur </w:t>
+      </w:r>
+      <w:r>
+        <w:t>Adresseingabe im Bestellprozess</w:t>
+      </w:r>
+      <w:bookmarkEnd w:id="33"/>
+    </w:p>
+    <w:p>
+      <w:r>
+        <w:t>Nach der Eingabe von Liefer- und Rechnungsadresse (diese können bei angemeldeten Benutzenden automatisch ausgefüllt werden) erfolgt die Auswahl der Bezahlmethode, bevor eine finale Überprüfung der zu bestellenden Artikel durchgeführt wird.</w:t>
+      </w:r>
+    </w:p>
+    <w:p>
+      <w:r>
+        <w:t xml:space="preserve">Als Bezahlmethode </w:t>
+      </w:r>
+      <w:r>
+        <w:t>soll</w:t>
+      </w:r>
+      <w:r>
+        <w:t xml:space="preserve">, wie in </w:t>
+      </w:r>
+      <w:r>
+        <w:fldChar w:fldCharType="begin"/>
+      </w:r>
+      <w:r>
+        <w:instrText xml:space="preserve"> REF _Ref104208854 \h </w:instrText>
+      </w:r>
+      <w:r>
+        <w:fldChar w:fldCharType="separate"/>
+      </w:r>
+      <w:r>
+        <w:t xml:space="preserve">Abb. </w:t>
+      </w:r>
+      <w:r>
+        <w:rPr>
+          <w:noProof/>
+        </w:rPr>
+        <w:t>6</w:t>
+      </w:r>
+      <w:r>
+        <w:fldChar w:fldCharType="end"/>
+      </w:r>
+      <w:r>
+        <w:t xml:space="preserve"> skizziert nur der Kauf auf Rechnung angeboten</w:t>
+      </w:r>
+      <w:r>
+        <w:t xml:space="preserve"> werden</w:t>
+      </w:r>
+      <w:r>
+        <w:t xml:space="preserve">, da somit keine Zahldienstleister eingebunden werden müssen. Damit die Seite nicht zu leer aussieht sind die Auswahlmöglichkeiten für ein SEPA Lastschriftmandat und die Bezahlung mit PayPal bereits vorhanden, jedoch aktuell nicht auswählbar. Die Implementierung der Zahlungsdienstleister wäre eine mögliche </w:t>
+      </w:r>
+      <w:r>
+        <w:t>Aufgabe,</w:t>
+      </w:r>
       <w:r>
         <w:t xml:space="preserve"> die in Anschluss an die Grundlegende Entwicklung des Webshops aufgenommen werden könnte.</w:t>
       </w:r>
@@ -5537,7 +7132,7 @@
                     <pic:cNvPicPr/>
                   </pic:nvPicPr>
                   <pic:blipFill>
-                    <a:blip r:embed="rId22" cstate="print">
+                    <a:blip r:embed="rId26" cstate="print">
                       <a:extLst>
                         <a:ext uri="{28A0092B-C50C-407E-A947-70E740481C1C}">
                           <a14:useLocalDpi xmlns:a14="http://schemas.microsoft.com/office/drawing/2010/main" val="0"/>
@@ -5568,8 +7163,8 @@
       <w:pPr>
         <w:pStyle w:val="Caption"/>
       </w:pPr>
-      <w:bookmarkStart w:id="24" w:name="_Ref104208854"/>
-      <w:bookmarkStart w:id="25" w:name="_Toc104209265"/>
+      <w:bookmarkStart w:id="34" w:name="_Ref104208854"/>
+      <w:bookmarkStart w:id="35" w:name="_Toc104213554"/>
       <w:r>
         <w:t xml:space="preserve">Abb. </w:t>
       </w:r>
@@ -5586,20 +7181,32 @@
         <w:rPr>
           <w:noProof/>
         </w:rPr>
-        <w:t>6</w:t>
+        <w:t>10</w:t>
       </w:r>
       <w:r>
         <w:fldChar w:fldCharType="end"/>
       </w:r>
-      <w:bookmarkEnd w:id="24"/>
+      <w:bookmarkEnd w:id="34"/>
       <w:r>
         <w:t xml:space="preserve"> Skizze zur Auswahl der Bezahlmethode</w:t>
       </w:r>
-      <w:bookmarkEnd w:id="25"/>
-    </w:p>
-    <w:p>
-      <w:r>
-        <w:t xml:space="preserve">Die Rechnungsstellung wird von einem node.js Modul übernommen, welches </w:t>
+      <w:bookmarkEnd w:id="35"/>
+    </w:p>
+    <w:p>
+      <w:r>
+        <w:t xml:space="preserve">Die Rechnungsstellung </w:t>
+      </w:r>
+      <w:r>
+        <w:t>soll</w:t>
+      </w:r>
+      <w:r>
+        <w:t xml:space="preserve"> von einem node.js Modul übernommen</w:t>
+      </w:r>
+      <w:r>
+        <w:t xml:space="preserve"> werden</w:t>
+      </w:r>
+      <w:r>
+        <w:t xml:space="preserve">, welches </w:t>
       </w:r>
       <w:r>
         <w:t>PDF-Dokumente</w:t>
@@ -5624,22 +7231,59 @@
       <w:pPr>
         <w:pStyle w:val="Heading2"/>
       </w:pPr>
-      <w:bookmarkStart w:id="26" w:name="_Toc104209279"/>
+      <w:bookmarkStart w:id="36" w:name="_Toc104213574"/>
       <w:r>
         <w:lastRenderedPageBreak/>
         <w:t>Praktische Implementierung</w:t>
       </w:r>
-      <w:bookmarkEnd w:id="26"/>
+      <w:bookmarkEnd w:id="36"/>
+    </w:p>
+    <w:p>
+      <w:r>
+        <w:t>Die folgenden Unterkapitel beschreiben die tatsächliche Umsetzung der zuvor konzeptionierten Funktionalitäten und des geplanten Designs.</w:t>
+      </w:r>
     </w:p>
     <w:p>
       <w:pPr>
         <w:pStyle w:val="Heading3"/>
       </w:pPr>
-      <w:bookmarkStart w:id="27" w:name="_Toc104209280"/>
+      <w:bookmarkStart w:id="37" w:name="_Toc104213575"/>
+      <w:r>
+        <w:t>Grundlegendes Design</w:t>
+      </w:r>
+      <w:bookmarkEnd w:id="37"/>
+    </w:p>
+    <w:p>
+      <w:r>
+        <w:t>…</w:t>
+      </w:r>
+    </w:p>
+    <w:p/>
+    <w:p>
+      <w:pPr>
+        <w:pStyle w:val="Heading3"/>
+      </w:pPr>
+      <w:bookmarkStart w:id="38" w:name="_Toc104213576"/>
+      <w:r>
+        <w:t>Detailansicht</w:t>
+      </w:r>
+      <w:bookmarkEnd w:id="38"/>
+    </w:p>
+    <w:p>
+      <w:r>
+        <w:t>…</w:t>
+      </w:r>
+    </w:p>
+    <w:p/>
+    <w:p>
+      <w:pPr>
+        <w:pStyle w:val="Heading3"/>
+      </w:pPr>
+      <w:bookmarkStart w:id="39" w:name="_Toc104213577"/>
       <w:r>
         <w:t>Nutzer Authentifizierung</w:t>
       </w:r>
-      <w:bookmarkEnd w:id="27"/>
+      <w:bookmarkEnd w:id="39"/>
     </w:p>
     <w:p>
       <w:r>
@@ -5675,15 +7319,16 @@
         <w:t>Registrieren können sich Benutzende mit der Angabe von Namen und Vorname zur Anzeige im Profil, einer E-Mail-Adresse und einem Passwort. Zum Login werden dann die E-Mail und das Passwort benötigt. Es ist außerdem möglich das Passwort zurücksetzen zu lassen, für den Fall, dass dieses vergessen wurde.</w:t>
       </w:r>
     </w:p>
+    <w:p/>
     <w:p>
       <w:pPr>
         <w:pStyle w:val="Heading3"/>
       </w:pPr>
-      <w:bookmarkStart w:id="28" w:name="_Toc104209281"/>
+      <w:bookmarkStart w:id="40" w:name="_Toc104213578"/>
       <w:r>
         <w:t>Inventur</w:t>
       </w:r>
-      <w:bookmarkEnd w:id="28"/>
+      <w:bookmarkEnd w:id="40"/>
     </w:p>
     <w:p>
       <w:pPr>
@@ -5696,24 +7341,51 @@
     </w:p>
     <w:p>
       <w:pPr>
-        <w:pStyle w:val="Heading3"/>
-      </w:pPr>
-      <w:bookmarkStart w:id="29" w:name="_Toc104209282"/>
-      <w:r>
-        <w:t>Bestellprozess</w:t>
-      </w:r>
-      <w:bookmarkEnd w:id="29"/>
-    </w:p>
-    <w:p>
-      <w:r>
-        <w:t>…</w:t>
-      </w:r>
-    </w:p>
-    <w:p>
-      <w:pPr>
         <w:spacing w:before="0" w:after="0" w:line="240" w:lineRule="auto"/>
         <w:jc w:val="left"/>
       </w:pPr>
+    </w:p>
+    <w:p>
+      <w:pPr>
+        <w:pStyle w:val="Heading3"/>
+      </w:pPr>
+      <w:bookmarkStart w:id="41" w:name="_Toc104213579"/>
+      <w:r>
+        <w:t>Benutzerverwaltung</w:t>
+      </w:r>
+      <w:bookmarkEnd w:id="41"/>
+    </w:p>
+    <w:p>
+      <w:r>
+        <w:t>…</w:t>
+      </w:r>
+    </w:p>
+    <w:p>
+      <w:pPr>
+        <w:spacing w:before="0" w:after="0" w:line="240" w:lineRule="auto"/>
+        <w:jc w:val="left"/>
+      </w:pPr>
+    </w:p>
+    <w:p>
+      <w:pPr>
+        <w:pStyle w:val="Heading3"/>
+      </w:pPr>
+      <w:bookmarkStart w:id="42" w:name="_Toc104213580"/>
+      <w:r>
+        <w:t>Bestellprozess</w:t>
+      </w:r>
+      <w:bookmarkEnd w:id="42"/>
+    </w:p>
+    <w:p>
+      <w:r>
+        <w:t>…</w:t>
+      </w:r>
+    </w:p>
+    <w:p>
+      <w:pPr>
+        <w:spacing w:before="0" w:after="0" w:line="240" w:lineRule="auto"/>
+        <w:jc w:val="left"/>
+      </w:pPr>
       <w:r>
         <w:br w:type="page"/>
       </w:r>
@@ -5722,7 +7394,7 @@
       <w:pPr>
         <w:pStyle w:val="Heading1"/>
       </w:pPr>
-      <w:bookmarkStart w:id="30" w:name="_Toc104209283"/>
+      <w:bookmarkStart w:id="43" w:name="_Toc104213581"/>
       <w:r>
         <w:lastRenderedPageBreak/>
         <w:t>Zusammenfassun</w:t>
@@ -5733,17 +7405,17 @@
       <w:r>
         <w:t xml:space="preserve"> und Ausblick</w:t>
       </w:r>
-      <w:bookmarkEnd w:id="30"/>
+      <w:bookmarkEnd w:id="43"/>
     </w:p>
     <w:p>
       <w:pPr>
         <w:pStyle w:val="Heading2"/>
       </w:pPr>
-      <w:bookmarkStart w:id="31" w:name="_Toc104209284"/>
+      <w:bookmarkStart w:id="44" w:name="_Toc104213582"/>
       <w:r>
         <w:t>Erkenntnisse aus der Anwendung</w:t>
       </w:r>
-      <w:bookmarkEnd w:id="31"/>
+      <w:bookmarkEnd w:id="44"/>
     </w:p>
     <w:p>
       <w:r>
@@ -5763,12 +7435,12 @@
       <w:pPr>
         <w:pStyle w:val="Heading1"/>
       </w:pPr>
-      <w:bookmarkStart w:id="32" w:name="_Toc104209285"/>
+      <w:bookmarkStart w:id="45" w:name="_Toc104213583"/>
       <w:r>
         <w:lastRenderedPageBreak/>
         <w:t>Quellenverzeichnis</w:t>
       </w:r>
-      <w:bookmarkEnd w:id="32"/>
+      <w:bookmarkEnd w:id="45"/>
     </w:p>
     <w:p>
       <w:pPr>
@@ -5796,7 +7468,7 @@
         <w:tab/>
         <w:t xml:space="preserve">Der neue Online-Handel, </w:t>
       </w:r>
-      <w:hyperlink r:id="rId23" w:anchor="v=onepage&amp;q=online%20handel%20entwicklung&amp;f=false" w:history="1">
+      <w:hyperlink r:id="rId27" w:anchor="v=onepage&amp;q=online%20handel%20entwicklung&amp;f=false" w:history="1">
         <w:r>
           <w:rPr>
             <w:rStyle w:val="Hyperlink"/>
@@ -5860,7 +7532,7 @@
       <w:r>
         <w:t xml:space="preserve"> </w:t>
       </w:r>
-      <w:hyperlink r:id="rId24" w:history="1">
+      <w:hyperlink r:id="rId28" w:history="1">
         <w:r>
           <w:rPr>
             <w:rStyle w:val="Hyperlink"/>
@@ -5888,12 +7560,12 @@
       <w:pPr>
         <w:pStyle w:val="Heading1"/>
       </w:pPr>
-      <w:bookmarkStart w:id="33" w:name="_Toc104209286"/>
+      <w:bookmarkStart w:id="46" w:name="_Toc104213584"/>
       <w:r>
         <w:lastRenderedPageBreak/>
         <w:t>Glossar</w:t>
       </w:r>
-      <w:bookmarkEnd w:id="33"/>
+      <w:bookmarkEnd w:id="46"/>
     </w:p>
     <w:p>
       <w:pPr>
@@ -5910,8 +7582,8 @@
       </w:r>
     </w:p>
     <w:sectPr>
-      <w:headerReference w:type="default" r:id="rId25"/>
-      <w:footerReference w:type="default" r:id="rId26"/>
+      <w:headerReference w:type="default" r:id="rId29"/>
+      <w:footerReference w:type="default" r:id="rId30"/>
       <w:pgSz w:w="11900" w:h="16840"/>
       <w:pgMar w:top="1440" w:right="1440" w:bottom="1440" w:left="1440" w:header="708" w:footer="708" w:gutter="0"/>
       <w:pgNumType w:start="1"/>

</xml_diff>

<commit_message>
3 zeilen doku aber hauptsache commit, damit immer der aktuellste stand im git is xD
</commit_message>
<xml_diff>
--- a/documents/1794796+5848219_studienarbeit_struktur.docx
+++ b/documents/1794796+5848219_studienarbeit_struktur.docx
@@ -5029,12 +5029,20 @@
           <w:numId w:val="0"/>
         </w:numPr>
         <w:ind w:left="432" w:hanging="432"/>
+        <w:rPr>
+          <w:lang w:val="en-US"/>
+        </w:rPr>
       </w:pPr>
       <w:bookmarkStart w:id="2" w:name="_Toc104301052"/>
-      <w:r>
+      <w:proofErr w:type="spellStart"/>
+      <w:r>
+        <w:rPr>
+          <w:lang w:val="en-US"/>
+        </w:rPr>
         <w:t>Abkürzungsverzeichnis</w:t>
       </w:r>
       <w:bookmarkEnd w:id="2"/>
+      <w:proofErr w:type="spellEnd"/>
     </w:p>
     <w:p>
       <w:pPr>
@@ -6013,6 +6021,10 @@
       </w:r>
       <w:proofErr w:type="spellStart"/>
       <w:r>
+        <w:rPr>
+          <w:i/>
+          <w:iCs/>
+        </w:rPr>
         <w:t>Navbars</w:t>
       </w:r>
       <w:proofErr w:type="spellEnd"/>
@@ -6061,7 +6073,13 @@
         <w:t>Grundlegend wird in vier Datenbankmodelle unterschieden, relationale Datenbanken, objektorientierte Datenbanken, hierarchische Datenbanken und netzwerkartige Datenbanken [vgl. Schicker (2017)].</w:t>
       </w:r>
       <w:r>
-        <w:t xml:space="preserve"> Darüber hinaus sind seit einiger Zeit auch sogenannte NoSQL Datenbanken im Einsatz. Dazu zählen Key/Value und dokumentenbasierte Modelle, Spaltenorientierte Modelle</w:t>
+        <w:t xml:space="preserve"> Darüber hinaus </w:t>
+      </w:r>
+      <w:r>
+        <w:t>werden seit einigen Jahren solche Datenbanken, die nicht (oder nicht nur) auf SQL basieren in die Kategorie der NoSQL Datenbanken eingeteilt</w:t>
+      </w:r>
+      <w:r>
+        <w:t>. Dazu zählen Key/Value und dokumentenbasierte Modelle, Spaltenorientierte Modelle</w:t>
       </w:r>
       <w:r>
         <w:t xml:space="preserve"> </w:t>
@@ -7566,6 +7584,33 @@
       <w:r>
         <w:t xml:space="preserve"> bereits enthalten und kann somit recht einfach integriert werden. Unterschieden werden soll zwischen Benutzenden ohne Konto, Benutzenden mit Benutzerkonto und Admins, welche Lagerbestände verändern und Produkte hinzufügen oder löschen können sollen.</w:t>
       </w:r>
+      <w:r>
+        <w:t xml:space="preserve"> Dafür wird im Backend zusätzlich zur Authentifizierung mithilfe des </w:t>
+      </w:r>
+      <w:proofErr w:type="spellStart"/>
+      <w:r>
+        <w:rPr>
+          <w:i/>
+          <w:iCs/>
+        </w:rPr>
+        <w:t>AuthGuards</w:t>
+      </w:r>
+      <w:proofErr w:type="spellEnd"/>
+      <w:r>
+        <w:t xml:space="preserve"> auch ein Rollen Schutz (</w:t>
+      </w:r>
+      <w:proofErr w:type="spellStart"/>
+      <w:r>
+        <w:rPr>
+          <w:i/>
+          <w:iCs/>
+        </w:rPr>
+        <w:t>RoleGuard</w:t>
+      </w:r>
+      <w:proofErr w:type="spellEnd"/>
+      <w:r>
+        <w:t>) hinterlegt, welcher beim Login prüft, ob eine Rolle mit entsprechenden Rechten vorhanden ist.</w:t>
+      </w:r>
     </w:p>
     <w:p>
       <w:r>
@@ -7673,7 +7718,7 @@
     </w:p>
     <w:p>
       <w:r>
-        <w:t>…</w:t>
+        <w:t>Während der Umsetzung des Webshops wurden vor allem bestehende Grundlagen aus vorhergehenden Vorlesungsveranstaltungen verwendet und das Wissen darüber vertieft.</w:t>
       </w:r>
     </w:p>
     <w:p>
@@ -7681,14 +7726,27 @@
         <w:pStyle w:val="Heading2"/>
       </w:pPr>
       <w:bookmarkStart w:id="46" w:name="_Toc104301078"/>
-      <w:r>
-        <w:t>Fazit</w:t>
+      <w:proofErr w:type="spellStart"/>
+      <w:r>
+        <w:t>Fa</w:t>
+      </w:r>
+      <w:proofErr w:type="spellEnd"/>
+      <w:r>
+        <w:t>zit</w:t>
       </w:r>
       <w:bookmarkEnd w:id="46"/>
     </w:p>
     <w:p>
       <w:r>
-        <w:t>…</w:t>
+        <w:t>Zusammenfassend war die Entwicklung eines Webshops nicht sonderlich komplex, jedoch aufwändiger als zuvor erwartet. Diese Tatsache hat vor allem den Druck</w:t>
+      </w:r>
+      <w:r>
+        <w:t xml:space="preserve"> im Laufe der Zeit erhöht und gegen Ende des Projektes für erheblichen Mehraufwand gesorgt.</w:t>
+      </w:r>
+    </w:p>
+    <w:p>
+      <w:r>
+        <w:t>Die Erfahrung aus den Praxiseinsätzen in den Unternehmen zeigt, dass dies für viele Projekte der Fall ist und häufiger passiert als vielleicht angenommen.</w:t>
       </w:r>
     </w:p>
     <w:p>
@@ -7864,11 +7922,20 @@
     <w:p>
       <w:pPr>
         <w:ind w:left="2880" w:hanging="2880"/>
-      </w:pPr>
-      <w:r>
+        <w:rPr>
+          <w:lang w:val="en-US"/>
+        </w:rPr>
+      </w:pPr>
+      <w:r>
+        <w:rPr>
+          <w:lang w:val="en-US"/>
+        </w:rPr>
         <w:t>TechTerms.com (2013):</w:t>
       </w:r>
       <w:r>
+        <w:rPr>
+          <w:lang w:val="en-US"/>
+        </w:rPr>
         <w:tab/>
         <w:t xml:space="preserve">NoSQL, </w:t>
       </w:r>
@@ -7876,17 +7943,27 @@
         <w:r>
           <w:rPr>
             <w:rStyle w:val="Hyperlink"/>
+            <w:lang w:val="en-US"/>
           </w:rPr>
           <w:t>https://techterms.com/definition/nosql</w:t>
         </w:r>
       </w:hyperlink>
       <w:r>
+        <w:rPr>
+          <w:lang w:val="en-US"/>
+        </w:rPr>
         <w:t xml:space="preserve"> (</w:t>
       </w:r>
       <w:r>
+        <w:rPr>
+          <w:lang w:val="en-US"/>
+        </w:rPr>
         <w:t>24.05.2022, 15:58</w:t>
       </w:r>
       <w:r>
+        <w:rPr>
+          <w:lang w:val="en-US"/>
+        </w:rPr>
         <w:t>)</w:t>
       </w:r>
     </w:p>

</xml_diff>

<commit_message>
mini update in doku, morgen mach ich mehr, versprochen...SPAß
</commit_message>
<xml_diff>
--- a/documents/1794796+5848219_studienarbeit_struktur.docx
+++ b/documents/1794796+5848219_studienarbeit_struktur.docx
@@ -5029,20 +5029,12 @@
           <w:numId w:val="0"/>
         </w:numPr>
         <w:ind w:left="432" w:hanging="432"/>
-        <w:rPr>
-          <w:lang w:val="en-US"/>
-        </w:rPr>
       </w:pPr>
       <w:bookmarkStart w:id="2" w:name="_Toc104799253"/>
-      <w:proofErr w:type="spellStart"/>
-      <w:r>
-        <w:rPr>
-          <w:lang w:val="en-US"/>
-        </w:rPr>
+      <w:r>
         <w:t>Abkürzungsverzeichnis</w:t>
       </w:r>
       <w:bookmarkEnd w:id="2"/>
-      <w:proofErr w:type="spellEnd"/>
     </w:p>
     <w:p>
       <w:pPr>
@@ -7590,6 +7582,86 @@
     </w:p>
     <w:p>
       <w:pPr>
+        <w:keepNext/>
+      </w:pPr>
+      <w:r>
+        <w:rPr>
+          <w:noProof/>
+        </w:rPr>
+        <w:drawing>
+          <wp:inline distT="0" distB="0" distL="0" distR="0" wp14:anchorId="0C81B81B" wp14:editId="0BBC89B1">
+            <wp:extent cx="2145671" cy="3053639"/>
+            <wp:effectExtent l="0" t="0" r="635" b="0"/>
+            <wp:docPr id="20" name="Picture 20" descr="Table&#10;&#10;Description automatically generated"/>
+            <wp:cNvGraphicFramePr>
+              <a:graphicFrameLocks xmlns:a="http://schemas.openxmlformats.org/drawingml/2006/main" noChangeAspect="1"/>
+            </wp:cNvGraphicFramePr>
+            <a:graphic xmlns:a="http://schemas.openxmlformats.org/drawingml/2006/main">
+              <a:graphicData uri="http://schemas.openxmlformats.org/drawingml/2006/picture">
+                <pic:pic xmlns:pic="http://schemas.openxmlformats.org/drawingml/2006/picture">
+                  <pic:nvPicPr>
+                    <pic:cNvPr id="20" name="Picture 20" descr="Table&#10;&#10;Description automatically generated"/>
+                    <pic:cNvPicPr/>
+                  </pic:nvPicPr>
+                  <pic:blipFill>
+                    <a:blip r:embed="rId27" cstate="print">
+                      <a:extLst>
+                        <a:ext uri="{28A0092B-C50C-407E-A947-70E740481C1C}">
+                          <a14:useLocalDpi xmlns:a14="http://schemas.microsoft.com/office/drawing/2010/main" val="0"/>
+                        </a:ext>
+                      </a:extLst>
+                    </a:blip>
+                    <a:stretch>
+                      <a:fillRect/>
+                    </a:stretch>
+                  </pic:blipFill>
+                  <pic:spPr>
+                    <a:xfrm>
+                      <a:off x="0" y="0"/>
+                      <a:ext cx="2169505" cy="3087558"/>
+                    </a:xfrm>
+                    <a:prstGeom prst="rect">
+                      <a:avLst/>
+                    </a:prstGeom>
+                  </pic:spPr>
+                </pic:pic>
+              </a:graphicData>
+            </a:graphic>
+          </wp:inline>
+        </w:drawing>
+      </w:r>
+    </w:p>
+    <w:p>
+      <w:pPr>
+        <w:pStyle w:val="Caption"/>
+      </w:pPr>
+      <w:r>
+        <w:t xml:space="preserve">Abb. </w:t>
+      </w:r>
+      <w:r>
+        <w:fldChar w:fldCharType="begin"/>
+      </w:r>
+      <w:r>
+        <w:instrText xml:space="preserve"> SEQ Abb. \* ARABIC </w:instrText>
+      </w:r>
+      <w:r>
+        <w:fldChar w:fldCharType="separate"/>
+      </w:r>
+      <w:r>
+        <w:rPr>
+          <w:noProof/>
+        </w:rPr>
+        <w:t>11</w:t>
+      </w:r>
+      <w:r>
+        <w:fldChar w:fldCharType="end"/>
+      </w:r>
+      <w:r>
+        <w:t xml:space="preserve"> Beispielhaftes Design der Rechnung</w:t>
+      </w:r>
+    </w:p>
+    <w:p>
+      <w:pPr>
         <w:spacing w:before="0" w:after="0" w:line="240" w:lineRule="auto"/>
         <w:jc w:val="left"/>
       </w:pPr>
@@ -8049,7 +8121,7 @@
         <w:tab/>
         <w:t xml:space="preserve">Der neue Online-Handel, </w:t>
       </w:r>
-      <w:hyperlink r:id="rId27" w:anchor="v=onepage&amp;q=online%20handel%20entwicklung&amp;f=false" w:history="1">
+      <w:hyperlink r:id="rId28" w:anchor="v=onepage&amp;q=online%20handel%20entwicklung&amp;f=false" w:history="1">
         <w:r>
           <w:rPr>
             <w:rStyle w:val="Hyperlink"/>
@@ -8113,7 +8185,7 @@
       <w:r>
         <w:t xml:space="preserve"> </w:t>
       </w:r>
-      <w:hyperlink r:id="rId28" w:history="1">
+      <w:hyperlink r:id="rId29" w:history="1">
         <w:r>
           <w:rPr>
             <w:rStyle w:val="Hyperlink"/>
@@ -8148,7 +8220,7 @@
         <w:tab/>
         <w:t xml:space="preserve">NoSQL, </w:t>
       </w:r>
-      <w:hyperlink r:id="rId29" w:history="1">
+      <w:hyperlink r:id="rId30" w:history="1">
         <w:r>
           <w:rPr>
             <w:rStyle w:val="Hyperlink"/>
@@ -8204,7 +8276,7 @@
         <w:tab/>
         <w:t xml:space="preserve">Nebular Homepage, </w:t>
       </w:r>
-      <w:hyperlink r:id="rId30" w:history="1">
+      <w:hyperlink r:id="rId31" w:history="1">
         <w:r>
           <w:rPr>
             <w:rStyle w:val="Hyperlink"/>
@@ -8234,7 +8306,7 @@
       <w:r>
         <w:t xml:space="preserve">: 5 Tipps für den Start, </w:t>
       </w:r>
-      <w:hyperlink r:id="rId31" w:history="1">
+      <w:hyperlink r:id="rId32" w:history="1">
         <w:r>
           <w:rPr>
             <w:rStyle w:val="Hyperlink"/>
@@ -8274,7 +8346,7 @@
         <w:tab/>
         <w:t xml:space="preserve">CAP Theorem, </w:t>
       </w:r>
-      <w:hyperlink r:id="rId32" w:anchor="toc-what-is-th-DXABpEgu" w:history="1">
+      <w:hyperlink r:id="rId33" w:anchor="toc-what-is-th-DXABpEgu" w:history="1">
         <w:r>
           <w:rPr>
             <w:rStyle w:val="Hyperlink"/>
@@ -8447,8 +8519,8 @@
       </w:r>
     </w:p>
     <w:sectPr>
-      <w:headerReference w:type="default" r:id="rId33"/>
-      <w:footerReference w:type="default" r:id="rId34"/>
+      <w:headerReference w:type="default" r:id="rId34"/>
+      <w:footerReference w:type="default" r:id="rId35"/>
       <w:pgSz w:w="11900" w:h="16840"/>
       <w:pgMar w:top="1440" w:right="1440" w:bottom="1440" w:left="1440" w:header="708" w:footer="708" w:gutter="0"/>
       <w:pgNumType w:start="1"/>

</xml_diff>

<commit_message>
minor docu changes, moved screenshots to repo for cleaning up my mac
</commit_message>
<xml_diff>
--- a/documents/1794796+5848219_studienarbeit_struktur.docx
+++ b/documents/1794796+5848219_studienarbeit_struktur.docx
@@ -5029,12 +5029,20 @@
           <w:numId w:val="0"/>
         </w:numPr>
         <w:ind w:left="432" w:hanging="432"/>
+        <w:rPr>
+          <w:lang w:val="en-US"/>
+        </w:rPr>
       </w:pPr>
       <w:bookmarkStart w:id="2" w:name="_Toc104799253"/>
-      <w:r>
+      <w:proofErr w:type="spellStart"/>
+      <w:r>
+        <w:rPr>
+          <w:lang w:val="en-US"/>
+        </w:rPr>
         <w:t>Abkürzungsverzeichnis</w:t>
       </w:r>
       <w:bookmarkEnd w:id="2"/>
+      <w:proofErr w:type="spellEnd"/>
     </w:p>
     <w:p>
       <w:pPr>
@@ -7744,7 +7752,51 @@
       </w:r>
       <w:proofErr w:type="spellEnd"/>
       <w:r>
-        <w:t xml:space="preserve"> und als Hauptelement die Produktansicht.</w:t>
+        <w:t xml:space="preserve"> und als Hauptelement die Produkt</w:t>
+      </w:r>
+      <w:r>
+        <w:t>übersicht</w:t>
+      </w:r>
+      <w:r>
+        <w:t>.</w:t>
+      </w:r>
+      <w:r>
+        <w:t xml:space="preserve"> Die Produkte werden in Kacheln dargestellt, mit der Option diese direkt in den Warenkorb legen zu können oder eine Detailansicht zu öffnen. Außerdem wird zu jedem Produkt ein Bild angezeigt. Die Bilder werden als </w:t>
+      </w:r>
+      <w:r>
+        <w:rPr>
+          <w:i/>
+          <w:iCs/>
+        </w:rPr>
+        <w:t>base64</w:t>
+      </w:r>
+      <w:r>
+        <w:t xml:space="preserve"> in der Datenbank gespeichert</w:t>
+      </w:r>
+      <w:r>
+        <w:t xml:space="preserve">. Die Alternative dazu wäre gewesen, die Bilder zu Beispiel in einem </w:t>
+      </w:r>
+      <w:r>
+        <w:rPr>
+          <w:i/>
+          <w:iCs/>
+        </w:rPr>
+        <w:t xml:space="preserve">S3 </w:t>
+      </w:r>
+      <w:proofErr w:type="spellStart"/>
+      <w:r>
+        <w:rPr>
+          <w:i/>
+          <w:iCs/>
+        </w:rPr>
+        <w:t>Bucket</w:t>
+      </w:r>
+      <w:proofErr w:type="spellEnd"/>
+      <w:r>
+        <w:t xml:space="preserve"> </w:t>
+      </w:r>
+      <w:r>
+        <w:t>zu speichern und in der Datenbank zu verlinken, diese Lösung wäre jedoch aufwendiger gewesen und als mögliche zukünftige Anforderung definiert.</w:t>
       </w:r>
     </w:p>
     <w:p>
@@ -8073,6 +8125,41 @@
       </w:r>
       <w:r>
         <w:t xml:space="preserve"> Darüber hinaus wäre in Erwägung zu ziehen, ob nicht eine relationale Datenbank in Frage käme, sobald die Datenstruktur für den Webshop und die enthaltenen Artikel und Kundenprofile final festgelegt wurde.</w:t>
+      </w:r>
+      <w:r>
+        <w:t xml:space="preserve"> Außerdem sollten zur Effizienzsteigerung die Produktbilder nicht als </w:t>
+      </w:r>
+      <w:r>
+        <w:rPr>
+          <w:i/>
+          <w:iCs/>
+        </w:rPr>
+        <w:t>Base64</w:t>
+      </w:r>
+      <w:r>
+        <w:t xml:space="preserve"> gespeichert werden, sondern, wie bereits zuvor in dieser Arbeit erwähnt</w:t>
+      </w:r>
+      <w:r>
+        <w:t xml:space="preserve">, zum Beispiel in einem </w:t>
+      </w:r>
+      <w:r>
+        <w:rPr>
+          <w:i/>
+          <w:iCs/>
+        </w:rPr>
+        <w:t xml:space="preserve">S3 </w:t>
+      </w:r>
+      <w:proofErr w:type="spellStart"/>
+      <w:r>
+        <w:rPr>
+          <w:i/>
+          <w:iCs/>
+        </w:rPr>
+        <w:t>Bucket</w:t>
+      </w:r>
+      <w:proofErr w:type="spellEnd"/>
+      <w:r>
+        <w:t xml:space="preserve"> oder einer vergleichbaren Lösung.</w:t>
       </w:r>
     </w:p>
     <w:p>

</xml_diff>